<commit_message>
created dashboard html page and have it able to load with dashboard button
</commit_message>
<xml_diff>
--- a/COMP3000 Final Document.docx
+++ b/COMP3000 Final Document.docx
@@ -99,10 +99,11 @@
         <w:t>Uses a variety of safety methods to make the browser (and device it is downloaded onto) secure against any kind of attack, as well as mitigating the risk if an attack is successful</w:t>
       </w:r>
     </w:p>
-    <w:p>
-      <w:pPr>
-        <w:pStyle w:val="ListParagraph"/>
-      </w:pPr>
+    <w:p/>
+    <w:p>
+      <w:r>
+        <w:t xml:space="preserve">The project I have created for this assignment is a security focussed browser which I have called “Stronghold”. The purpose of Stronghold is to encourage children to browse the internet safely, by providing hints and tips as they browse, as well as awarding experience points to users for following these hints. Additionally, there will be games and quizzes which users are able to do to earn bonus experience points and unlock various customisation abilities for their browser. There will be a variety of safety methods which I will implement, all of which will be explained in the following section, to ensure the browser and device are secured against attacks, as well as mitigating the risk should an attack be successful. The audience which I am targeting was originally older people as this was intended to be used to protect them from scams, however I have since pivoted to targeting children and parents to allow Stronghold to be used as a child’s first browser before they are allowed on unrestricted internet with less security. </w:t>
+      </w:r>
     </w:p>
     <w:p/>
     <w:p>
@@ -122,14 +123,20 @@
       </w:r>
     </w:p>
     <w:p>
-      <w:pPr>
-        <w:pStyle w:val="ListParagraph"/>
-        <w:numPr>
-          <w:ilvl w:val="0"/>
-          <w:numId w:val="1"/>
-        </w:numPr>
-      </w:pPr>
-      <w:r>
+      <w:r>
+        <w:t>As explained in the introduction, the primary focus of Stronghold is to combine a variety of security features into one place which can be used to help young children learn internet safety. The features which I intend to implement into this project are listed below, followed by my reasoning for implementing these features:</w:t>
+      </w:r>
+    </w:p>
+    <w:p>
+      <w:pPr>
+        <w:pStyle w:val="ListParagraph"/>
+        <w:numPr>
+          <w:ilvl w:val="0"/>
+          <w:numId w:val="1"/>
+        </w:numPr>
+      </w:pPr>
+      <w:r>
+        <w:lastRenderedPageBreak/>
         <w:t xml:space="preserve">Session Only Cookies – </w:t>
       </w:r>
       <w:r>
@@ -218,136 +225,136 @@
         </w:numPr>
       </w:pPr>
       <w:r>
+        <w:t>Security Based Hints – The main goal of the browser is to encourage safe browsing habits within children, so by including hints and tips when there is a learning opportunity, this will engage their brains to think about what they are doing. Additionally, these hints will tie into the gamification aspect of the browser which shou</w:t>
+      </w:r>
+      <w:r>
+        <w:t>ld act as a way of engagement too.</w:t>
+      </w:r>
+    </w:p>
+    <w:p>
+      <w:pPr>
+        <w:pStyle w:val="ListParagraph"/>
+      </w:pPr>
+    </w:p>
+    <w:p>
+      <w:pPr>
+        <w:pStyle w:val="ListParagraph"/>
+        <w:numPr>
+          <w:ilvl w:val="0"/>
+          <w:numId w:val="1"/>
+        </w:numPr>
+      </w:pPr>
+      <w:r>
+        <w:t>Domain detection</w:t>
+      </w:r>
+      <w:r>
+        <w:t xml:space="preserve"> – </w:t>
+      </w:r>
+    </w:p>
+    <w:p>
+      <w:pPr>
+        <w:pStyle w:val="ListParagraph"/>
+      </w:pPr>
+    </w:p>
+    <w:p>
+      <w:pPr>
+        <w:pStyle w:val="ListParagraph"/>
+        <w:numPr>
+          <w:ilvl w:val="0"/>
+          <w:numId w:val="1"/>
+        </w:numPr>
+      </w:pPr>
+      <w:r>
+        <w:t xml:space="preserve">Override </w:t>
+      </w:r>
+      <w:r>
+        <w:t>M</w:t>
+      </w:r>
+      <w:r>
+        <w:t>ethods</w:t>
+      </w:r>
+      <w:r>
+        <w:t xml:space="preserve"> –</w:t>
+      </w:r>
+      <w:r>
+        <w:t xml:space="preserve"> Allows the browser to be used by people of all ages, rather than JUST children by giving them an override to download certain file types or access certain restricted websites etc. Also allows parents to give their children possibly temporary access to these features, maybe use something like a limited time request sent to the parent’s email or SMS, or use something like a specific pin (or have them type something like “I ACKNOWLEDGE” with an explanation pop-up so they are at least aware of the risks)</w:t>
+      </w:r>
+    </w:p>
+    <w:p>
+      <w:pPr>
+        <w:pStyle w:val="ListParagraph"/>
+      </w:pPr>
+    </w:p>
+    <w:p>
+      <w:pPr>
+        <w:pStyle w:val="ListParagraph"/>
+        <w:numPr>
+          <w:ilvl w:val="0"/>
+          <w:numId w:val="1"/>
+        </w:numPr>
+      </w:pPr>
+      <w:r>
+        <w:t>Possible parental controls</w:t>
+      </w:r>
+      <w:r>
+        <w:t xml:space="preserve"> – </w:t>
+      </w:r>
+    </w:p>
+    <w:p>
+      <w:pPr>
+        <w:pStyle w:val="ListParagraph"/>
+      </w:pPr>
+    </w:p>
+    <w:p>
+      <w:pPr>
+        <w:pStyle w:val="ListParagraph"/>
+        <w:numPr>
+          <w:ilvl w:val="0"/>
+          <w:numId w:val="1"/>
+        </w:numPr>
+      </w:pPr>
+      <w:r>
+        <w:t>Gamification</w:t>
+      </w:r>
+      <w:r>
+        <w:t xml:space="preserve"> –</w:t>
+      </w:r>
+    </w:p>
+    <w:p>
+      <w:pPr>
+        <w:pStyle w:val="ListParagraph"/>
+      </w:pPr>
+    </w:p>
+    <w:p>
+      <w:pPr>
+        <w:pStyle w:val="ListParagraph"/>
+        <w:numPr>
+          <w:ilvl w:val="0"/>
+          <w:numId w:val="1"/>
+        </w:numPr>
+      </w:pPr>
+      <w:r>
+        <w:t>Security Dashboard</w:t>
+      </w:r>
+      <w:r>
+        <w:t xml:space="preserve"> –</w:t>
+      </w:r>
+    </w:p>
+    <w:p>
+      <w:pPr>
+        <w:pStyle w:val="ListParagraph"/>
+      </w:pPr>
+    </w:p>
+    <w:p>
+      <w:pPr>
+        <w:pStyle w:val="ListParagraph"/>
+        <w:numPr>
+          <w:ilvl w:val="0"/>
+          <w:numId w:val="1"/>
+        </w:numPr>
+      </w:pPr>
+      <w:r>
         <w:lastRenderedPageBreak/>
-        <w:t>Security Based Hints – The main goal of the browser is to encourage safe browsing habits within children, so by including hints and tips when there is a learning opportunity, this will engage their brains to think about what they are doing. Additionally, these hints will tie into the gamification aspect of the browser which shou</w:t>
-      </w:r>
-      <w:r>
-        <w:t>ld act as a way of engagement too.</w:t>
-      </w:r>
-    </w:p>
-    <w:p>
-      <w:pPr>
-        <w:pStyle w:val="ListParagraph"/>
-      </w:pPr>
-    </w:p>
-    <w:p>
-      <w:pPr>
-        <w:pStyle w:val="ListParagraph"/>
-        <w:numPr>
-          <w:ilvl w:val="0"/>
-          <w:numId w:val="1"/>
-        </w:numPr>
-      </w:pPr>
-      <w:r>
-        <w:t>Domain detection</w:t>
-      </w:r>
-      <w:r>
-        <w:t xml:space="preserve"> – </w:t>
-      </w:r>
-    </w:p>
-    <w:p>
-      <w:pPr>
-        <w:pStyle w:val="ListParagraph"/>
-      </w:pPr>
-    </w:p>
-    <w:p>
-      <w:pPr>
-        <w:pStyle w:val="ListParagraph"/>
-        <w:numPr>
-          <w:ilvl w:val="0"/>
-          <w:numId w:val="1"/>
-        </w:numPr>
-      </w:pPr>
-      <w:r>
-        <w:t xml:space="preserve">Override </w:t>
-      </w:r>
-      <w:r>
-        <w:t>M</w:t>
-      </w:r>
-      <w:r>
-        <w:t>ethods</w:t>
-      </w:r>
-      <w:r>
-        <w:t xml:space="preserve"> –</w:t>
-      </w:r>
-      <w:r>
-        <w:t xml:space="preserve"> Allows the browser to be used by people of all ages, rather than JUST children by giving them an override to download certain file types or access certain restricted websites etc. Also allows parents to give their children possibly temporary access to these features, maybe use something like a limited time request sent to the parent’s email or SMS, or use something like a specific pin (or have them type something like “I ACKNOWLEDGE” with an explanation pop-up so they are at least aware of the risks)</w:t>
-      </w:r>
-    </w:p>
-    <w:p>
-      <w:pPr>
-        <w:pStyle w:val="ListParagraph"/>
-      </w:pPr>
-    </w:p>
-    <w:p>
-      <w:pPr>
-        <w:pStyle w:val="ListParagraph"/>
-        <w:numPr>
-          <w:ilvl w:val="0"/>
-          <w:numId w:val="1"/>
-        </w:numPr>
-      </w:pPr>
-      <w:r>
-        <w:t>Possible parental controls</w:t>
-      </w:r>
-      <w:r>
-        <w:t xml:space="preserve"> – </w:t>
-      </w:r>
-    </w:p>
-    <w:p>
-      <w:pPr>
-        <w:pStyle w:val="ListParagraph"/>
-      </w:pPr>
-    </w:p>
-    <w:p>
-      <w:pPr>
-        <w:pStyle w:val="ListParagraph"/>
-        <w:numPr>
-          <w:ilvl w:val="0"/>
-          <w:numId w:val="1"/>
-        </w:numPr>
-      </w:pPr>
-      <w:r>
-        <w:t>Gamification</w:t>
-      </w:r>
-      <w:r>
-        <w:t xml:space="preserve"> –</w:t>
-      </w:r>
-    </w:p>
-    <w:p>
-      <w:pPr>
-        <w:pStyle w:val="ListParagraph"/>
-      </w:pPr>
-    </w:p>
-    <w:p>
-      <w:pPr>
-        <w:pStyle w:val="ListParagraph"/>
-        <w:numPr>
-          <w:ilvl w:val="0"/>
-          <w:numId w:val="1"/>
-        </w:numPr>
-      </w:pPr>
-      <w:r>
-        <w:t>Security Dashboard</w:t>
-      </w:r>
-      <w:r>
-        <w:t xml:space="preserve"> –</w:t>
-      </w:r>
-    </w:p>
-    <w:p>
-      <w:pPr>
-        <w:pStyle w:val="ListParagraph"/>
-      </w:pPr>
-    </w:p>
-    <w:p>
-      <w:pPr>
-        <w:pStyle w:val="ListParagraph"/>
-        <w:numPr>
-          <w:ilvl w:val="0"/>
-          <w:numId w:val="1"/>
-        </w:numPr>
-      </w:pPr>
-      <w:r>
         <w:t>Quizzes / XP Gain / Cosmetic Unlocks / Games</w:t>
       </w:r>
       <w:r>
@@ -476,6 +483,11 @@
       </w:r>
     </w:p>
     <w:p>
+      <w:r>
+        <w:t>Throughout this project, there are a handful of issues and challenges which I am expecting to face.</w:t>
+      </w:r>
+    </w:p>
+    <w:p>
       <w:pPr>
         <w:pStyle w:val="ListParagraph"/>
         <w:numPr>
@@ -521,6 +533,7 @@
           <w:sz w:val="32"/>
           <w:szCs w:val="32"/>
         </w:rPr>
+        <w:lastRenderedPageBreak/>
         <w:t>Testing:</w:t>
       </w:r>
     </w:p>
@@ -597,6 +610,149 @@
     <w:p>
       <w:r>
         <w:t>Storyboards:</w:t>
+      </w:r>
+    </w:p>
+    <w:p/>
+    <w:p>
+      <w:pPr>
+        <w:pStyle w:val="Heading1"/>
+        <w:rPr>
+          <w:sz w:val="32"/>
+          <w:szCs w:val="32"/>
+        </w:rPr>
+      </w:pPr>
+      <w:r>
+        <w:rPr>
+          <w:sz w:val="32"/>
+          <w:szCs w:val="32"/>
+        </w:rPr>
+        <w:t>Methodology:</w:t>
+      </w:r>
+    </w:p>
+    <w:p>
+      <w:pPr>
+        <w:pStyle w:val="ListParagraph"/>
+        <w:numPr>
+          <w:ilvl w:val="0"/>
+          <w:numId w:val="1"/>
+        </w:numPr>
+      </w:pPr>
+      <w:r>
+        <w:t>Used Electron framework within Visual Studio Code</w:t>
+      </w:r>
+    </w:p>
+    <w:p>
+      <w:pPr>
+        <w:pStyle w:val="ListParagraph"/>
+        <w:numPr>
+          <w:ilvl w:val="0"/>
+          <w:numId w:val="1"/>
+        </w:numPr>
+      </w:pPr>
+      <w:r>
+        <w:t>Mix of JavaScript, JSON, HTML and CSS</w:t>
+      </w:r>
+    </w:p>
+    <w:p>
+      <w:pPr>
+        <w:pStyle w:val="ListParagraph"/>
+        <w:numPr>
+          <w:ilvl w:val="0"/>
+          <w:numId w:val="1"/>
+        </w:numPr>
+      </w:pPr>
+      <w:r>
+        <w:t>Had small experience working within these languages before – Used W3Schools to help with code (</w:t>
+      </w:r>
+      <w:hyperlink r:id="rId5" w:history="1">
+        <w:r>
+          <w:rPr>
+            <w:rStyle w:val="Hyperlink"/>
+          </w:rPr>
+          <w:t>https://www.w3schools.com/html/default.asp</w:t>
+        </w:r>
+      </w:hyperlink>
+      <w:r>
+        <w:t xml:space="preserve">, </w:t>
+      </w:r>
+      <w:hyperlink r:id="rId6" w:history="1">
+        <w:r>
+          <w:rPr>
+            <w:rStyle w:val="Hyperlink"/>
+          </w:rPr>
+          <w:t>https://www.w3schools.com/css/default.asp</w:t>
+        </w:r>
+      </w:hyperlink>
+      <w:r>
+        <w:t xml:space="preserve">, </w:t>
+      </w:r>
+      <w:hyperlink r:id="rId7" w:history="1">
+        <w:r>
+          <w:rPr>
+            <w:rStyle w:val="Hyperlink"/>
+          </w:rPr>
+          <w:t>https://www.w3schools.com/js/default.asp</w:t>
+        </w:r>
+      </w:hyperlink>
+      <w:r>
+        <w:t xml:space="preserve">) </w:t>
+      </w:r>
+    </w:p>
+    <w:p>
+      <w:pPr>
+        <w:pStyle w:val="ListParagraph"/>
+        <w:numPr>
+          <w:ilvl w:val="0"/>
+          <w:numId w:val="1"/>
+        </w:numPr>
+      </w:pPr>
+      <w:r>
+        <w:t>ChatGPT was used for debugging purposes and clarification of language (</w:t>
+      </w:r>
+      <w:hyperlink r:id="rId8" w:history="1">
+        <w:r>
+          <w:rPr>
+            <w:rStyle w:val="Hyperlink"/>
+          </w:rPr>
+          <w:t>https://chatgpt.com</w:t>
+        </w:r>
+      </w:hyperlink>
+      <w:r>
+        <w:t>)</w:t>
+      </w:r>
+    </w:p>
+    <w:p>
+      <w:pPr>
+        <w:pStyle w:val="ListParagraph"/>
+        <w:numPr>
+          <w:ilvl w:val="0"/>
+          <w:numId w:val="1"/>
+        </w:numPr>
+      </w:pPr>
+      <w:r>
+        <w:t>Used official Electron website and documents (</w:t>
+      </w:r>
+      <w:hyperlink r:id="rId9" w:history="1">
+        <w:r>
+          <w:rPr>
+            <w:rStyle w:val="Hyperlink"/>
+          </w:rPr>
+          <w:t>https://www.electronjs.org</w:t>
+        </w:r>
+      </w:hyperlink>
+      <w:r>
+        <w:t xml:space="preserve">, </w:t>
+      </w:r>
+      <w:hyperlink r:id="rId10" w:history="1">
+        <w:r>
+          <w:rPr>
+            <w:rStyle w:val="Hyperlink"/>
+          </w:rPr>
+          <w:t>https://www.electronjs.org/docs/latest/</w:t>
+        </w:r>
+      </w:hyperlink>
+      <w:r>
+        <w:t>) to help learn how to implement Electron into this project</w:t>
       </w:r>
     </w:p>
     <w:sectPr>
@@ -1761,6 +1917,29 @@
       <w:spacing w:val="5"/>
     </w:rPr>
   </w:style>
+  <w:style w:type="character" w:styleId="Hyperlink">
+    <w:name w:val="Hyperlink"/>
+    <w:basedOn w:val="DefaultParagraphFont"/>
+    <w:uiPriority w:val="99"/>
+    <w:unhideWhenUsed/>
+    <w:rsid w:val="00E52335"/>
+    <w:rPr>
+      <w:color w:val="467886" w:themeColor="hyperlink"/>
+      <w:u w:val="single"/>
+    </w:rPr>
+  </w:style>
+  <w:style w:type="character" w:styleId="UnresolvedMention">
+    <w:name w:val="Unresolved Mention"/>
+    <w:basedOn w:val="DefaultParagraphFont"/>
+    <w:uiPriority w:val="99"/>
+    <w:semiHidden/>
+    <w:unhideWhenUsed/>
+    <w:rsid w:val="00E52335"/>
+    <w:rPr>
+      <w:color w:val="605E5C"/>
+      <w:shd w:val="clear" w:color="auto" w:fill="E1DFDD"/>
+    </w:rPr>
+  </w:style>
 </w:styles>
 </file>
 

</xml_diff>

<commit_message>
added some comments to help plan next steps
</commit_message>
<xml_diff>
--- a/COMP3000 Final Document.docx
+++ b/COMP3000 Final Document.docx
@@ -610,6 +610,11 @@
     <w:p>
       <w:r>
         <w:t>Storyboards:</w:t>
+      </w:r>
+    </w:p>
+    <w:p>
+      <w:r>
+        <w:t>Flowcharts:</w:t>
       </w:r>
     </w:p>
     <w:p/>
@@ -753,6 +758,29 @@
       </w:hyperlink>
       <w:r>
         <w:t>) to help learn how to implement Electron into this project</w:t>
+      </w:r>
+    </w:p>
+    <w:p>
+      <w:pPr>
+        <w:pStyle w:val="ListParagraph"/>
+        <w:numPr>
+          <w:ilvl w:val="0"/>
+          <w:numId w:val="1"/>
+        </w:numPr>
+      </w:pPr>
+      <w:r>
+        <w:t>Used Stack Overflow (</w:t>
+      </w:r>
+      <w:hyperlink r:id="rId11" w:history="1">
+        <w:r>
+          <w:rPr>
+            <w:rStyle w:val="Hyperlink"/>
+          </w:rPr>
+          <w:t>https://stackoverflow.com/questions</w:t>
+        </w:r>
+      </w:hyperlink>
+      <w:r>
+        <w:t>) to help with debugging and feature creation</w:t>
       </w:r>
     </w:p>
     <w:sectPr>

</xml_diff>

<commit_message>
created more tab logic
new tabs can be created and are now visualised. does not currently have names for the tabs but bar expands when tabs are created
</commit_message>
<xml_diff>
--- a/COMP3000 Final Document.docx
+++ b/COMP3000 Final Document.docx
@@ -20,393 +20,1182 @@
         <w:t>COMP3000 Final Document</w:t>
       </w:r>
     </w:p>
+    <w:sdt>
+      <w:sdtPr>
+        <w:id w:val="1017587385"/>
+        <w:docPartObj>
+          <w:docPartGallery w:val="Table of Contents"/>
+          <w:docPartUnique/>
+        </w:docPartObj>
+      </w:sdtPr>
+      <w:sdtEndPr>
+        <w:rPr>
+          <w:rFonts w:asciiTheme="minorHAnsi" w:eastAsiaTheme="minorHAnsi" w:hAnsiTheme="minorHAnsi" w:cstheme="minorBidi"/>
+          <w:noProof/>
+          <w:color w:val="auto"/>
+          <w:kern w:val="2"/>
+          <w:sz w:val="24"/>
+          <w:szCs w:val="24"/>
+          <w:lang w:val="en-GB"/>
+          <w14:ligatures w14:val="standardContextual"/>
+        </w:rPr>
+      </w:sdtEndPr>
+      <w:sdtContent>
+        <w:p>
+          <w:pPr>
+            <w:pStyle w:val="TOCHeading"/>
+          </w:pPr>
+          <w:r>
+            <w:t>Table of Contents</w:t>
+          </w:r>
+        </w:p>
+        <w:p>
+          <w:pPr>
+            <w:pStyle w:val="TOC1"/>
+            <w:tabs>
+              <w:tab w:val="right" w:leader="dot" w:pos="9016"/>
+            </w:tabs>
+            <w:rPr>
+              <w:rFonts w:eastAsiaTheme="minorEastAsia"/>
+              <w:b w:val="0"/>
+              <w:bCs w:val="0"/>
+              <w:i w:val="0"/>
+              <w:iCs w:val="0"/>
+              <w:noProof/>
+              <w:lang w:eastAsia="en-GB"/>
+            </w:rPr>
+          </w:pPr>
+          <w:r>
+            <w:rPr>
+              <w:b w:val="0"/>
+              <w:bCs w:val="0"/>
+            </w:rPr>
+            <w:fldChar w:fldCharType="begin"/>
+          </w:r>
+          <w:r>
+            <w:instrText xml:space="preserve"> TOC \o "1-3" \h \z \u </w:instrText>
+          </w:r>
+          <w:r>
+            <w:rPr>
+              <w:b w:val="0"/>
+              <w:bCs w:val="0"/>
+            </w:rPr>
+            <w:fldChar w:fldCharType="separate"/>
+          </w:r>
+          <w:hyperlink w:anchor="_Toc220934570" w:history="1">
+            <w:r>
+              <w:rPr>
+                <w:rStyle w:val="Hyperlink"/>
+                <w:noProof/>
+              </w:rPr>
+              <w:t>Introduction</w:t>
+            </w:r>
+            <w:r>
+              <w:rPr>
+                <w:noProof/>
+                <w:webHidden/>
+              </w:rPr>
+              <w:tab/>
+            </w:r>
+            <w:r>
+              <w:rPr>
+                <w:noProof/>
+                <w:webHidden/>
+              </w:rPr>
+              <w:fldChar w:fldCharType="begin"/>
+            </w:r>
+            <w:r>
+              <w:rPr>
+                <w:noProof/>
+                <w:webHidden/>
+              </w:rPr>
+              <w:instrText xml:space="preserve"> PAGEREF _Toc220934570 \h </w:instrText>
+            </w:r>
+            <w:r>
+              <w:rPr>
+                <w:noProof/>
+                <w:webHidden/>
+              </w:rPr>
+            </w:r>
+            <w:r>
+              <w:rPr>
+                <w:noProof/>
+                <w:webHidden/>
+              </w:rPr>
+              <w:fldChar w:fldCharType="separate"/>
+            </w:r>
+            <w:r>
+              <w:rPr>
+                <w:noProof/>
+                <w:webHidden/>
+              </w:rPr>
+              <w:t>2</w:t>
+            </w:r>
+            <w:r>
+              <w:rPr>
+                <w:noProof/>
+                <w:webHidden/>
+              </w:rPr>
+              <w:fldChar w:fldCharType="end"/>
+            </w:r>
+          </w:hyperlink>
+        </w:p>
+        <w:p>
+          <w:pPr>
+            <w:pStyle w:val="TOC1"/>
+            <w:tabs>
+              <w:tab w:val="right" w:leader="dot" w:pos="9016"/>
+            </w:tabs>
+            <w:rPr>
+              <w:rFonts w:eastAsiaTheme="minorEastAsia"/>
+              <w:b w:val="0"/>
+              <w:bCs w:val="0"/>
+              <w:i w:val="0"/>
+              <w:iCs w:val="0"/>
+              <w:noProof/>
+              <w:lang w:eastAsia="en-GB"/>
+            </w:rPr>
+          </w:pPr>
+          <w:hyperlink w:anchor="_Toc220934571" w:history="1">
+            <w:r>
+              <w:rPr>
+                <w:rStyle w:val="Hyperlink"/>
+                <w:noProof/>
+              </w:rPr>
+              <w:t>Features of the Browser and Why</w:t>
+            </w:r>
+            <w:r>
+              <w:rPr>
+                <w:noProof/>
+                <w:webHidden/>
+              </w:rPr>
+              <w:tab/>
+            </w:r>
+            <w:r>
+              <w:rPr>
+                <w:noProof/>
+                <w:webHidden/>
+              </w:rPr>
+              <w:fldChar w:fldCharType="begin"/>
+            </w:r>
+            <w:r>
+              <w:rPr>
+                <w:noProof/>
+                <w:webHidden/>
+              </w:rPr>
+              <w:instrText xml:space="preserve"> PAGEREF _Toc220934571 \h </w:instrText>
+            </w:r>
+            <w:r>
+              <w:rPr>
+                <w:noProof/>
+                <w:webHidden/>
+              </w:rPr>
+            </w:r>
+            <w:r>
+              <w:rPr>
+                <w:noProof/>
+                <w:webHidden/>
+              </w:rPr>
+              <w:fldChar w:fldCharType="separate"/>
+            </w:r>
+            <w:r>
+              <w:rPr>
+                <w:noProof/>
+                <w:webHidden/>
+              </w:rPr>
+              <w:t>2</w:t>
+            </w:r>
+            <w:r>
+              <w:rPr>
+                <w:noProof/>
+                <w:webHidden/>
+              </w:rPr>
+              <w:fldChar w:fldCharType="end"/>
+            </w:r>
+          </w:hyperlink>
+        </w:p>
+        <w:p>
+          <w:pPr>
+            <w:pStyle w:val="TOC1"/>
+            <w:tabs>
+              <w:tab w:val="right" w:leader="dot" w:pos="9016"/>
+            </w:tabs>
+            <w:rPr>
+              <w:rFonts w:eastAsiaTheme="minorEastAsia"/>
+              <w:b w:val="0"/>
+              <w:bCs w:val="0"/>
+              <w:i w:val="0"/>
+              <w:iCs w:val="0"/>
+              <w:noProof/>
+              <w:lang w:eastAsia="en-GB"/>
+            </w:rPr>
+          </w:pPr>
+          <w:hyperlink w:anchor="_Toc220934572" w:history="1">
+            <w:r>
+              <w:rPr>
+                <w:rStyle w:val="Hyperlink"/>
+                <w:noProof/>
+              </w:rPr>
+              <w:t>Unique Selling Points</w:t>
+            </w:r>
+            <w:r>
+              <w:rPr>
+                <w:noProof/>
+                <w:webHidden/>
+              </w:rPr>
+              <w:tab/>
+            </w:r>
+            <w:r>
+              <w:rPr>
+                <w:noProof/>
+                <w:webHidden/>
+              </w:rPr>
+              <w:fldChar w:fldCharType="begin"/>
+            </w:r>
+            <w:r>
+              <w:rPr>
+                <w:noProof/>
+                <w:webHidden/>
+              </w:rPr>
+              <w:instrText xml:space="preserve"> PAGEREF _Toc220934572 \h </w:instrText>
+            </w:r>
+            <w:r>
+              <w:rPr>
+                <w:noProof/>
+                <w:webHidden/>
+              </w:rPr>
+            </w:r>
+            <w:r>
+              <w:rPr>
+                <w:noProof/>
+                <w:webHidden/>
+              </w:rPr>
+              <w:fldChar w:fldCharType="separate"/>
+            </w:r>
+            <w:r>
+              <w:rPr>
+                <w:noProof/>
+                <w:webHidden/>
+              </w:rPr>
+              <w:t>4</w:t>
+            </w:r>
+            <w:r>
+              <w:rPr>
+                <w:noProof/>
+                <w:webHidden/>
+              </w:rPr>
+              <w:fldChar w:fldCharType="end"/>
+            </w:r>
+          </w:hyperlink>
+        </w:p>
+        <w:p>
+          <w:pPr>
+            <w:pStyle w:val="TOC1"/>
+            <w:tabs>
+              <w:tab w:val="right" w:leader="dot" w:pos="9016"/>
+            </w:tabs>
+            <w:rPr>
+              <w:rFonts w:eastAsiaTheme="minorEastAsia"/>
+              <w:b w:val="0"/>
+              <w:bCs w:val="0"/>
+              <w:i w:val="0"/>
+              <w:iCs w:val="0"/>
+              <w:noProof/>
+              <w:lang w:eastAsia="en-GB"/>
+            </w:rPr>
+          </w:pPr>
+          <w:hyperlink w:anchor="_Toc220934573" w:history="1">
+            <w:r>
+              <w:rPr>
+                <w:rStyle w:val="Hyperlink"/>
+                <w:noProof/>
+              </w:rPr>
+              <w:t>Issues / Challenges</w:t>
+            </w:r>
+            <w:r>
+              <w:rPr>
+                <w:noProof/>
+                <w:webHidden/>
+              </w:rPr>
+              <w:tab/>
+            </w:r>
+            <w:r>
+              <w:rPr>
+                <w:noProof/>
+                <w:webHidden/>
+              </w:rPr>
+              <w:fldChar w:fldCharType="begin"/>
+            </w:r>
+            <w:r>
+              <w:rPr>
+                <w:noProof/>
+                <w:webHidden/>
+              </w:rPr>
+              <w:instrText xml:space="preserve"> PAGEREF _Toc220934573 \h </w:instrText>
+            </w:r>
+            <w:r>
+              <w:rPr>
+                <w:noProof/>
+                <w:webHidden/>
+              </w:rPr>
+            </w:r>
+            <w:r>
+              <w:rPr>
+                <w:noProof/>
+                <w:webHidden/>
+              </w:rPr>
+              <w:fldChar w:fldCharType="separate"/>
+            </w:r>
+            <w:r>
+              <w:rPr>
+                <w:noProof/>
+                <w:webHidden/>
+              </w:rPr>
+              <w:t>4</w:t>
+            </w:r>
+            <w:r>
+              <w:rPr>
+                <w:noProof/>
+                <w:webHidden/>
+              </w:rPr>
+              <w:fldChar w:fldCharType="end"/>
+            </w:r>
+          </w:hyperlink>
+        </w:p>
+        <w:p>
+          <w:pPr>
+            <w:pStyle w:val="TOC1"/>
+            <w:tabs>
+              <w:tab w:val="right" w:leader="dot" w:pos="9016"/>
+            </w:tabs>
+            <w:rPr>
+              <w:rFonts w:eastAsiaTheme="minorEastAsia"/>
+              <w:b w:val="0"/>
+              <w:bCs w:val="0"/>
+              <w:i w:val="0"/>
+              <w:iCs w:val="0"/>
+              <w:noProof/>
+              <w:lang w:eastAsia="en-GB"/>
+            </w:rPr>
+          </w:pPr>
+          <w:hyperlink w:anchor="_Toc220934574" w:history="1">
+            <w:r>
+              <w:rPr>
+                <w:rStyle w:val="Hyperlink"/>
+                <w:noProof/>
+              </w:rPr>
+              <w:t>Testing</w:t>
+            </w:r>
+            <w:r>
+              <w:rPr>
+                <w:noProof/>
+                <w:webHidden/>
+              </w:rPr>
+              <w:tab/>
+            </w:r>
+            <w:r>
+              <w:rPr>
+                <w:noProof/>
+                <w:webHidden/>
+              </w:rPr>
+              <w:fldChar w:fldCharType="begin"/>
+            </w:r>
+            <w:r>
+              <w:rPr>
+                <w:noProof/>
+                <w:webHidden/>
+              </w:rPr>
+              <w:instrText xml:space="preserve"> PAGEREF _Toc220934574 \h </w:instrText>
+            </w:r>
+            <w:r>
+              <w:rPr>
+                <w:noProof/>
+                <w:webHidden/>
+              </w:rPr>
+            </w:r>
+            <w:r>
+              <w:rPr>
+                <w:noProof/>
+                <w:webHidden/>
+              </w:rPr>
+              <w:fldChar w:fldCharType="separate"/>
+            </w:r>
+            <w:r>
+              <w:rPr>
+                <w:noProof/>
+                <w:webHidden/>
+              </w:rPr>
+              <w:t>5</w:t>
+            </w:r>
+            <w:r>
+              <w:rPr>
+                <w:noProof/>
+                <w:webHidden/>
+              </w:rPr>
+              <w:fldChar w:fldCharType="end"/>
+            </w:r>
+          </w:hyperlink>
+        </w:p>
+        <w:p>
+          <w:pPr>
+            <w:pStyle w:val="TOC1"/>
+            <w:tabs>
+              <w:tab w:val="right" w:leader="dot" w:pos="9016"/>
+            </w:tabs>
+            <w:rPr>
+              <w:rFonts w:eastAsiaTheme="minorEastAsia"/>
+              <w:b w:val="0"/>
+              <w:bCs w:val="0"/>
+              <w:i w:val="0"/>
+              <w:iCs w:val="0"/>
+              <w:noProof/>
+              <w:lang w:eastAsia="en-GB"/>
+            </w:rPr>
+          </w:pPr>
+          <w:hyperlink w:anchor="_Toc220934575" w:history="1">
+            <w:r>
+              <w:rPr>
+                <w:rStyle w:val="Hyperlink"/>
+                <w:noProof/>
+              </w:rPr>
+              <w:t>Design</w:t>
+            </w:r>
+            <w:r>
+              <w:rPr>
+                <w:noProof/>
+                <w:webHidden/>
+              </w:rPr>
+              <w:tab/>
+            </w:r>
+            <w:r>
+              <w:rPr>
+                <w:noProof/>
+                <w:webHidden/>
+              </w:rPr>
+              <w:fldChar w:fldCharType="begin"/>
+            </w:r>
+            <w:r>
+              <w:rPr>
+                <w:noProof/>
+                <w:webHidden/>
+              </w:rPr>
+              <w:instrText xml:space="preserve"> PAGEREF _Toc220934575 \h </w:instrText>
+            </w:r>
+            <w:r>
+              <w:rPr>
+                <w:noProof/>
+                <w:webHidden/>
+              </w:rPr>
+            </w:r>
+            <w:r>
+              <w:rPr>
+                <w:noProof/>
+                <w:webHidden/>
+              </w:rPr>
+              <w:fldChar w:fldCharType="separate"/>
+            </w:r>
+            <w:r>
+              <w:rPr>
+                <w:noProof/>
+                <w:webHidden/>
+              </w:rPr>
+              <w:t>5</w:t>
+            </w:r>
+            <w:r>
+              <w:rPr>
+                <w:noProof/>
+                <w:webHidden/>
+              </w:rPr>
+              <w:fldChar w:fldCharType="end"/>
+            </w:r>
+          </w:hyperlink>
+        </w:p>
+        <w:p>
+          <w:pPr>
+            <w:pStyle w:val="TOC1"/>
+            <w:tabs>
+              <w:tab w:val="right" w:leader="dot" w:pos="9016"/>
+            </w:tabs>
+            <w:rPr>
+              <w:rFonts w:eastAsiaTheme="minorEastAsia"/>
+              <w:b w:val="0"/>
+              <w:bCs w:val="0"/>
+              <w:i w:val="0"/>
+              <w:iCs w:val="0"/>
+              <w:noProof/>
+              <w:lang w:eastAsia="en-GB"/>
+            </w:rPr>
+          </w:pPr>
+          <w:hyperlink w:anchor="_Toc220934576" w:history="1">
+            <w:r>
+              <w:rPr>
+                <w:rStyle w:val="Hyperlink"/>
+                <w:noProof/>
+              </w:rPr>
+              <w:t>Methodology</w:t>
+            </w:r>
+            <w:r>
+              <w:rPr>
+                <w:noProof/>
+                <w:webHidden/>
+              </w:rPr>
+              <w:tab/>
+            </w:r>
+            <w:r>
+              <w:rPr>
+                <w:noProof/>
+                <w:webHidden/>
+              </w:rPr>
+              <w:fldChar w:fldCharType="begin"/>
+            </w:r>
+            <w:r>
+              <w:rPr>
+                <w:noProof/>
+                <w:webHidden/>
+              </w:rPr>
+              <w:instrText xml:space="preserve"> PAGEREF _Toc220934576 \h </w:instrText>
+            </w:r>
+            <w:r>
+              <w:rPr>
+                <w:noProof/>
+                <w:webHidden/>
+              </w:rPr>
+            </w:r>
+            <w:r>
+              <w:rPr>
+                <w:noProof/>
+                <w:webHidden/>
+              </w:rPr>
+              <w:fldChar w:fldCharType="separate"/>
+            </w:r>
+            <w:r>
+              <w:rPr>
+                <w:noProof/>
+                <w:webHidden/>
+              </w:rPr>
+              <w:t>8</w:t>
+            </w:r>
+            <w:r>
+              <w:rPr>
+                <w:noProof/>
+                <w:webHidden/>
+              </w:rPr>
+              <w:fldChar w:fldCharType="end"/>
+            </w:r>
+          </w:hyperlink>
+        </w:p>
+        <w:p>
+          <w:pPr>
+            <w:pStyle w:val="TOC1"/>
+            <w:tabs>
+              <w:tab w:val="right" w:leader="dot" w:pos="9016"/>
+            </w:tabs>
+            <w:rPr>
+              <w:rFonts w:eastAsiaTheme="minorEastAsia"/>
+              <w:b w:val="0"/>
+              <w:bCs w:val="0"/>
+              <w:i w:val="0"/>
+              <w:iCs w:val="0"/>
+              <w:noProof/>
+              <w:lang w:eastAsia="en-GB"/>
+            </w:rPr>
+          </w:pPr>
+          <w:hyperlink w:anchor="_Toc220934577" w:history="1">
+            <w:r>
+              <w:rPr>
+                <w:rStyle w:val="Hyperlink"/>
+                <w:noProof/>
+              </w:rPr>
+              <w:t>Database</w:t>
+            </w:r>
+            <w:r>
+              <w:rPr>
+                <w:noProof/>
+                <w:webHidden/>
+              </w:rPr>
+              <w:tab/>
+            </w:r>
+            <w:r>
+              <w:rPr>
+                <w:noProof/>
+                <w:webHidden/>
+              </w:rPr>
+              <w:fldChar w:fldCharType="begin"/>
+            </w:r>
+            <w:r>
+              <w:rPr>
+                <w:noProof/>
+                <w:webHidden/>
+              </w:rPr>
+              <w:instrText xml:space="preserve"> PAGEREF _Toc220934577 \h </w:instrText>
+            </w:r>
+            <w:r>
+              <w:rPr>
+                <w:noProof/>
+                <w:webHidden/>
+              </w:rPr>
+            </w:r>
+            <w:r>
+              <w:rPr>
+                <w:noProof/>
+                <w:webHidden/>
+              </w:rPr>
+              <w:fldChar w:fldCharType="separate"/>
+            </w:r>
+            <w:r>
+              <w:rPr>
+                <w:noProof/>
+                <w:webHidden/>
+              </w:rPr>
+              <w:t>8</w:t>
+            </w:r>
+            <w:r>
+              <w:rPr>
+                <w:noProof/>
+                <w:webHidden/>
+              </w:rPr>
+              <w:fldChar w:fldCharType="end"/>
+            </w:r>
+          </w:hyperlink>
+        </w:p>
+        <w:p>
+          <w:r>
+            <w:rPr>
+              <w:b/>
+              <w:bCs/>
+              <w:noProof/>
+            </w:rPr>
+            <w:fldChar w:fldCharType="end"/>
+          </w:r>
+        </w:p>
+      </w:sdtContent>
+    </w:sdt>
+    <w:p>
+      <w:pPr>
+        <w:rPr>
+          <w:bCs/>
+        </w:rPr>
+      </w:pPr>
+    </w:p>
+    <w:p>
+      <w:pPr>
+        <w:rPr>
+          <w:bCs/>
+        </w:rPr>
+      </w:pPr>
+    </w:p>
+    <w:p>
+      <w:pPr>
+        <w:rPr>
+          <w:bCs/>
+        </w:rPr>
+      </w:pPr>
+    </w:p>
+    <w:p>
+      <w:pPr>
+        <w:rPr>
+          <w:bCs/>
+        </w:rPr>
+      </w:pPr>
+    </w:p>
+    <w:p>
+      <w:pPr>
+        <w:rPr>
+          <w:bCs/>
+        </w:rPr>
+      </w:pPr>
+    </w:p>
+    <w:p>
+      <w:pPr>
+        <w:rPr>
+          <w:bCs/>
+        </w:rPr>
+      </w:pPr>
+    </w:p>
+    <w:p>
+      <w:pPr>
+        <w:rPr>
+          <w:bCs/>
+        </w:rPr>
+      </w:pPr>
+    </w:p>
+    <w:p>
+      <w:pPr>
+        <w:rPr>
+          <w:bCs/>
+        </w:rPr>
+      </w:pPr>
+    </w:p>
+    <w:p>
+      <w:pPr>
+        <w:rPr>
+          <w:bCs/>
+        </w:rPr>
+      </w:pPr>
+    </w:p>
+    <w:p>
+      <w:pPr>
+        <w:rPr>
+          <w:bCs/>
+        </w:rPr>
+      </w:pPr>
+    </w:p>
+    <w:p>
+      <w:pPr>
+        <w:rPr>
+          <w:bCs/>
+        </w:rPr>
+      </w:pPr>
+    </w:p>
+    <w:p>
+      <w:pPr>
+        <w:rPr>
+          <w:bCs/>
+        </w:rPr>
+      </w:pPr>
+    </w:p>
+    <w:p>
+      <w:pPr>
+        <w:rPr>
+          <w:bCs/>
+        </w:rPr>
+      </w:pPr>
+    </w:p>
+    <w:p>
+      <w:pPr>
+        <w:rPr>
+          <w:bCs/>
+        </w:rPr>
+      </w:pPr>
+    </w:p>
+    <w:p>
+      <w:pPr>
+        <w:rPr>
+          <w:bCs/>
+        </w:rPr>
+      </w:pPr>
+    </w:p>
     <w:p>
       <w:pPr>
         <w:pStyle w:val="Heading1"/>
+        <w:jc w:val="center"/>
         <w:rPr>
+          <w:b/>
+          <w:bCs/>
+          <w:i/>
+          <w:iCs/>
           <w:sz w:val="32"/>
           <w:szCs w:val="32"/>
         </w:rPr>
       </w:pPr>
+      <w:bookmarkStart w:id="0" w:name="_Toc220934570"/>
       <w:r>
         <w:rPr>
-          <w:sz w:val="32"/>
-          <w:szCs w:val="32"/>
-        </w:rPr>
-        <w:t>Introduction:</w:t>
-      </w:r>
-    </w:p>
-    <w:p>
-      <w:pPr>
-        <w:pStyle w:val="ListParagraph"/>
-        <w:numPr>
-          <w:ilvl w:val="0"/>
-          <w:numId w:val="2"/>
-        </w:numPr>
-      </w:pPr>
-      <w:r>
-        <w:t>Security focussed browser called Stronghold</w:t>
-      </w:r>
-    </w:p>
-    <w:p>
-      <w:pPr>
-        <w:pStyle w:val="ListParagraph"/>
-      </w:pPr>
-    </w:p>
-    <w:p>
-      <w:pPr>
-        <w:pStyle w:val="ListParagraph"/>
-        <w:numPr>
-          <w:ilvl w:val="0"/>
-          <w:numId w:val="2"/>
-        </w:numPr>
-      </w:pPr>
-      <w:r>
-        <w:t>Originally wanted to be aimed towards older people to help to protect them against scams however has since pivoted towards being aimed towards younger people as a “Child’s First Browser” kind of solution</w:t>
-      </w:r>
-    </w:p>
-    <w:p>
-      <w:pPr>
-        <w:pStyle w:val="ListParagraph"/>
-      </w:pPr>
-    </w:p>
-    <w:p>
-      <w:pPr>
-        <w:pStyle w:val="ListParagraph"/>
-        <w:numPr>
-          <w:ilvl w:val="0"/>
-          <w:numId w:val="2"/>
-        </w:numPr>
-      </w:pPr>
-      <w:r>
-        <w:t xml:space="preserve">Will have a gamified aspect to it which will encourage children to use it for browsing and will teach them safe browsing while also having fun using it </w:t>
-      </w:r>
-    </w:p>
-    <w:p>
-      <w:pPr>
-        <w:pStyle w:val="ListParagraph"/>
-      </w:pPr>
-    </w:p>
-    <w:p>
-      <w:pPr>
-        <w:pStyle w:val="ListParagraph"/>
-        <w:numPr>
-          <w:ilvl w:val="0"/>
-          <w:numId w:val="2"/>
-        </w:numPr>
-      </w:pPr>
-      <w:r>
-        <w:t>Uses a variety of safety methods to make the browser (and device it is downloaded onto) secure against any kind of attack, as well as mitigating the risk if an attack is successful</w:t>
-      </w:r>
-    </w:p>
-    <w:p>
-      <w:pPr>
-        <w:pStyle w:val="ListParagraph"/>
-      </w:pPr>
-    </w:p>
-    <w:p>
-      <w:pPr>
-        <w:pStyle w:val="ListParagraph"/>
-        <w:numPr>
-          <w:ilvl w:val="0"/>
-          <w:numId w:val="2"/>
-        </w:numPr>
-      </w:pPr>
-      <w:r>
-        <w:t>Utilises behavioural conditioning to teach and change behaviours -&gt; By using things like experience points, challenges, quizzes etc. this can help to condition safe behaviours within users as positive behaviours are positively reinforced, whereas negative behaviours are negatively reinforced</w:t>
-      </w:r>
-    </w:p>
-    <w:p/>
-    <w:p>
-      <w:r>
-        <w:t xml:space="preserve">The project I have created for this assignment is a security focussed browser which I have called “Stronghold”. The purpose of Stronghold is to encourage children to browse the internet safely, by providing hints and tips as they browse, as well as awarding experience points to users for following these hints. Additionally, there will be games and quizzes which users are able to do to earn bonus experience points and unlock various customisation abilities for their browser. There will be a variety of safety methods which I will implement, all of which will be explained in the following section, to ensure the browser and device are secured against attacks, as well as mitigating the risk should an attack be successful. The audience which I am targeting was originally older people as this was intended to be used to protect them from scams, however I have since pivoted to targeting children and parents to allow Stronghold to be used as a child’s first browser before they are allowed on unrestricted internet with less security. </w:t>
-      </w:r>
-    </w:p>
-    <w:p/>
-    <w:p>
-      <w:pPr>
-        <w:pStyle w:val="Heading1"/>
-        <w:rPr>
-          <w:sz w:val="32"/>
-          <w:szCs w:val="32"/>
-        </w:rPr>
-      </w:pPr>
-      <w:r>
-        <w:rPr>
+          <w:b/>
+          <w:bCs/>
+          <w:i/>
+          <w:iCs/>
           <w:sz w:val="32"/>
           <w:szCs w:val="32"/>
         </w:rPr>
         <w:lastRenderedPageBreak/>
-        <w:t>Features of the Browser and Why:</w:t>
-      </w:r>
-    </w:p>
-    <w:p>
-      <w:r>
-        <w:t>As explained in the introduction, the primary focus of Stronghold is to combine a variety of security features into one place which can be used to help young children learn internet safety. The features which I intend to implement into this project are listed below, followed by my reasoning for implementing these features:</w:t>
-      </w:r>
-    </w:p>
-    <w:p>
-      <w:pPr>
-        <w:pStyle w:val="ListParagraph"/>
-        <w:numPr>
-          <w:ilvl w:val="0"/>
-          <w:numId w:val="1"/>
-        </w:numPr>
-      </w:pPr>
-      <w:r>
-        <w:t xml:space="preserve">Session Only Cookies – </w:t>
-      </w:r>
-      <w:r>
-        <w:t>Prevents cookies from being stored which can help if attacked by something like a cookie scraper (as there will only be cookies from that session therefore limiting what is able to be stolen)</w:t>
-      </w:r>
-    </w:p>
-    <w:p>
-      <w:pPr>
-        <w:pStyle w:val="ListParagraph"/>
-      </w:pPr>
-    </w:p>
-    <w:p>
-      <w:pPr>
-        <w:pStyle w:val="ListParagraph"/>
-        <w:numPr>
-          <w:ilvl w:val="0"/>
-          <w:numId w:val="1"/>
-        </w:numPr>
-      </w:pPr>
-      <w:r>
-        <w:t>Strong authentication for exporting cookies or saved passwords – Prevents things such as cookie scrapers from being able to function as they cannot be exported / seen without correct authentication (Based on real-world experience)</w:t>
-      </w:r>
-    </w:p>
-    <w:p>
-      <w:pPr>
-        <w:pStyle w:val="ListParagraph"/>
-      </w:pPr>
-    </w:p>
-    <w:p>
-      <w:pPr>
-        <w:pStyle w:val="ListParagraph"/>
-        <w:numPr>
-          <w:ilvl w:val="0"/>
-          <w:numId w:val="1"/>
-        </w:numPr>
-      </w:pPr>
-      <w:r>
-        <w:t>Blocking non-HTTPS sites – Ensures that all sites which are accessed are using secure transmissions and therefore have a higher likelihood of safety</w:t>
-      </w:r>
-    </w:p>
-    <w:p>
-      <w:pPr>
-        <w:pStyle w:val="ListParagraph"/>
-      </w:pPr>
-    </w:p>
-    <w:p>
-      <w:pPr>
-        <w:pStyle w:val="ListParagraph"/>
-        <w:numPr>
-          <w:ilvl w:val="0"/>
-          <w:numId w:val="1"/>
-        </w:numPr>
-      </w:pPr>
-      <w:r>
-        <w:t>Scanning files and blocking downloads of typically malicious extensions i.e. .exe files – Prevents any dangerous files from being downloaded accidentally – Since the browser is targeted to children, they shouldn’t really be downloading things anyway without at least their parent’s permission; also means that they can’t be run which takes stress away from needing antivirus</w:t>
-      </w:r>
-    </w:p>
-    <w:p>
-      <w:pPr>
-        <w:pStyle w:val="ListParagraph"/>
-      </w:pPr>
-    </w:p>
-    <w:p>
-      <w:pPr>
-        <w:pStyle w:val="ListParagraph"/>
-        <w:numPr>
-          <w:ilvl w:val="0"/>
-          <w:numId w:val="1"/>
-        </w:numPr>
-      </w:pPr>
-      <w:r>
-        <w:t xml:space="preserve">TLS Certificate Checking – </w:t>
-      </w:r>
-      <w:r>
-        <w:t>Ensures that websites can be trusted by verifying the connection is secure and encrypted</w:t>
-      </w:r>
-    </w:p>
-    <w:p>
-      <w:pPr>
-        <w:pStyle w:val="ListParagraph"/>
-      </w:pPr>
-    </w:p>
-    <w:p>
-      <w:pPr>
-        <w:pStyle w:val="ListParagraph"/>
-        <w:numPr>
-          <w:ilvl w:val="0"/>
-          <w:numId w:val="1"/>
-        </w:numPr>
-      </w:pPr>
-      <w:r>
-        <w:t>Security Based Hints – The main goal of the browser is to encourage safe browsing habits within children, so by including hints and tips when there is a learning opportunity, this will engage their brains to think about what they are doing. Additionally, these hints will tie into the gamification aspect of the browser which shou</w:t>
-      </w:r>
-      <w:r>
-        <w:t>ld act as a way of engagement too.</w:t>
-      </w:r>
-    </w:p>
-    <w:p>
-      <w:pPr>
-        <w:pStyle w:val="ListParagraph"/>
-      </w:pPr>
-    </w:p>
-    <w:p>
-      <w:pPr>
-        <w:pStyle w:val="ListParagraph"/>
-        <w:numPr>
-          <w:ilvl w:val="0"/>
-          <w:numId w:val="1"/>
-        </w:numPr>
-      </w:pPr>
-      <w:r>
-        <w:t>Domain detection</w:t>
-      </w:r>
-      <w:r>
-        <w:t xml:space="preserve"> – </w:t>
-      </w:r>
-    </w:p>
-    <w:p>
-      <w:pPr>
-        <w:pStyle w:val="ListParagraph"/>
-      </w:pPr>
-    </w:p>
-    <w:p>
-      <w:pPr>
-        <w:pStyle w:val="ListParagraph"/>
-        <w:numPr>
-          <w:ilvl w:val="0"/>
-          <w:numId w:val="1"/>
-        </w:numPr>
-      </w:pPr>
-      <w:r>
-        <w:t xml:space="preserve">Override </w:t>
-      </w:r>
-      <w:r>
-        <w:t>M</w:t>
-      </w:r>
-      <w:r>
-        <w:t>ethods</w:t>
-      </w:r>
-      <w:r>
-        <w:t xml:space="preserve"> –</w:t>
-      </w:r>
-      <w:r>
-        <w:t xml:space="preserve"> Allows the browser to be used by people of all ages, rather than JUST children by giving them an override to download certain file types or access certain restricted websites etc. Also allows parents to give their children possibly temporary access to these features, maybe use something like a limited time request sent to the parent’s email or SMS, or use something like a specific pin (or have them type something like “I ACKNOWLEDGE” with an explanation pop-up so they are at least aware of the risks)</w:t>
-      </w:r>
-    </w:p>
-    <w:p>
-      <w:pPr>
-        <w:pStyle w:val="ListParagraph"/>
-      </w:pPr>
-    </w:p>
-    <w:p>
-      <w:pPr>
-        <w:pStyle w:val="ListParagraph"/>
-        <w:numPr>
-          <w:ilvl w:val="0"/>
-          <w:numId w:val="1"/>
-        </w:numPr>
-      </w:pPr>
-      <w:r>
-        <w:t>Possible parental controls</w:t>
-      </w:r>
-      <w:r>
-        <w:t xml:space="preserve"> – </w:t>
-      </w:r>
-    </w:p>
-    <w:p>
-      <w:pPr>
-        <w:pStyle w:val="ListParagraph"/>
-      </w:pPr>
-    </w:p>
-    <w:p>
-      <w:pPr>
-        <w:pStyle w:val="ListParagraph"/>
-        <w:numPr>
-          <w:ilvl w:val="0"/>
-          <w:numId w:val="1"/>
-        </w:numPr>
-      </w:pPr>
-      <w:r>
-        <w:t>Gamification</w:t>
-      </w:r>
-      <w:r>
-        <w:t xml:space="preserve"> –</w:t>
-      </w:r>
-    </w:p>
-    <w:p>
-      <w:pPr>
-        <w:pStyle w:val="ListParagraph"/>
-      </w:pPr>
-    </w:p>
-    <w:p>
-      <w:pPr>
-        <w:pStyle w:val="ListParagraph"/>
-        <w:numPr>
-          <w:ilvl w:val="0"/>
-          <w:numId w:val="1"/>
-        </w:numPr>
-      </w:pPr>
-      <w:r>
-        <w:t>Security Dashboard</w:t>
-      </w:r>
-      <w:r>
-        <w:t xml:space="preserve"> –</w:t>
-      </w:r>
-      <w:r>
-        <w:t xml:space="preserve"> This will be a central place that users can navigate to which will store data to determine how secure their browsing habits have been. It will include things like how many times they have overridden blocks, how many times they have attempted to visit blocked sites etc. The dashboard will also be the location of where they can customise the browser, and where they will see how many experience </w:t>
-      </w:r>
-      <w:proofErr w:type="gramStart"/>
-      <w:r>
-        <w:t>points</w:t>
-      </w:r>
-      <w:proofErr w:type="gramEnd"/>
-      <w:r>
-        <w:t xml:space="preserve"> they have and what level they are. Lastly, this will be where the quizzes and potential games are stored to allow them to gain bonus points for learning about safe browsing</w:t>
-      </w:r>
-    </w:p>
-    <w:p>
-      <w:pPr>
-        <w:pStyle w:val="ListParagraph"/>
-      </w:pPr>
-    </w:p>
-    <w:p>
-      <w:pPr>
-        <w:pStyle w:val="ListParagraph"/>
-        <w:numPr>
-          <w:ilvl w:val="0"/>
-          <w:numId w:val="1"/>
-        </w:numPr>
-      </w:pPr>
-      <w:r>
-        <w:t>Quizzes / XP Gain / Cosmetic Unlocks / Games</w:t>
-      </w:r>
-      <w:r>
-        <w:t xml:space="preserve"> – </w:t>
-      </w:r>
-    </w:p>
-    <w:p>
-      <w:pPr>
-        <w:pStyle w:val="ListParagraph"/>
-      </w:pPr>
+        <w:t>Introduction</w:t>
+      </w:r>
+      <w:bookmarkEnd w:id="0"/>
+    </w:p>
+    <w:p>
+      <w:pPr>
+        <w:pStyle w:val="ListParagraph"/>
+        <w:numPr>
+          <w:ilvl w:val="0"/>
+          <w:numId w:val="2"/>
+        </w:numPr>
+      </w:pPr>
+      <w:r>
+        <w:t>Security focussed browser called Stronghold</w:t>
+      </w:r>
+    </w:p>
+    <w:p>
+      <w:pPr>
+        <w:pStyle w:val="ListParagraph"/>
+      </w:pPr>
+    </w:p>
+    <w:p>
+      <w:pPr>
+        <w:pStyle w:val="ListParagraph"/>
+        <w:numPr>
+          <w:ilvl w:val="0"/>
+          <w:numId w:val="2"/>
+        </w:numPr>
+      </w:pPr>
+      <w:r>
+        <w:t>Originally wanted to be aimed towards older people to help to protect them against scams however has since pivoted towards being aimed towards younger people as a “Child’s First Browser” kind of solution</w:t>
+      </w:r>
+    </w:p>
+    <w:p>
+      <w:pPr>
+        <w:pStyle w:val="ListParagraph"/>
+      </w:pPr>
+    </w:p>
+    <w:p>
+      <w:pPr>
+        <w:pStyle w:val="ListParagraph"/>
+        <w:numPr>
+          <w:ilvl w:val="0"/>
+          <w:numId w:val="2"/>
+        </w:numPr>
+      </w:pPr>
+      <w:r>
+        <w:t xml:space="preserve">Will have a gamified aspect to it which will encourage children to use it for browsing and will teach them safe browsing while also having fun using it </w:t>
+      </w:r>
+    </w:p>
+    <w:p>
+      <w:pPr>
+        <w:pStyle w:val="ListParagraph"/>
+      </w:pPr>
+    </w:p>
+    <w:p>
+      <w:pPr>
+        <w:pStyle w:val="ListParagraph"/>
+        <w:numPr>
+          <w:ilvl w:val="0"/>
+          <w:numId w:val="2"/>
+        </w:numPr>
+      </w:pPr>
+      <w:r>
+        <w:t>Uses a variety of safety methods to make the browser (and device it is downloaded onto) secure against any kind of attack, as well as mitigating the risk if an attack is successful</w:t>
+      </w:r>
+    </w:p>
+    <w:p>
+      <w:pPr>
+        <w:pStyle w:val="ListParagraph"/>
+      </w:pPr>
+    </w:p>
+    <w:p>
+      <w:pPr>
+        <w:pStyle w:val="ListParagraph"/>
+        <w:numPr>
+          <w:ilvl w:val="0"/>
+          <w:numId w:val="2"/>
+        </w:numPr>
+      </w:pPr>
+      <w:r>
+        <w:t>Utilises behavioural conditioning to teach and change behaviours -&gt; By using things like experience points, challenges, quizzes etc. this can help to condition safe behaviours within users as positive behaviours are positively reinforced, whereas negative behaviours are negatively reinforced</w:t>
+      </w:r>
     </w:p>
     <w:p/>
     <w:p>
+      <w:r>
+        <w:t xml:space="preserve">The project I have created for this assignment is a security focussed browser which I have called “Stronghold”. The purpose of Stronghold is to encourage children to browse the internet safely, by providing hints and tips as they browse, as well as awarding experience points to users for following these hints. Additionally, there will be games and quizzes which users are able to do to earn bonus experience points and unlock various customisation abilities for their browser. There will be a variety of safety methods which I will implement, all of which will be explained in the following section, to ensure the browser and device are secured against attacks, as well as mitigating the risk should an attack be successful. The audience which I am targeting was originally older people as this was intended to be used to protect them from scams, however I have since pivoted to targeting children and parents to allow Stronghold to be used as a child’s first browser before they are allowed on unrestricted internet with less security. </w:t>
+      </w:r>
+    </w:p>
+    <w:p/>
+    <w:p>
       <w:pPr>
         <w:pStyle w:val="Heading1"/>
+        <w:jc w:val="center"/>
         <w:rPr>
+          <w:b/>
+          <w:bCs/>
+          <w:i/>
+          <w:iCs/>
           <w:sz w:val="32"/>
           <w:szCs w:val="32"/>
         </w:rPr>
       </w:pPr>
+      <w:bookmarkStart w:id="1" w:name="_Toc220934571"/>
       <w:r>
         <w:rPr>
+          <w:b/>
+          <w:bCs/>
+          <w:i/>
+          <w:iCs/>
+          <w:sz w:val="32"/>
+          <w:szCs w:val="32"/>
+        </w:rPr>
+        <w:t>Features of the Browser and Why</w:t>
+      </w:r>
+      <w:bookmarkEnd w:id="1"/>
+    </w:p>
+    <w:p>
+      <w:r>
+        <w:t>As explained in the introduction, the primary focus of Stronghold is to combine a variety of security features into one place which can be used to help young children learn internet safety. The features which I intend to implement into this project are listed below, followed by my reasoning for implementing these features:</w:t>
+      </w:r>
+    </w:p>
+    <w:p>
+      <w:pPr>
+        <w:pStyle w:val="ListParagraph"/>
+        <w:numPr>
+          <w:ilvl w:val="0"/>
+          <w:numId w:val="1"/>
+        </w:numPr>
+      </w:pPr>
+      <w:r>
+        <w:lastRenderedPageBreak/>
+        <w:t xml:space="preserve">Session Only Cookies – </w:t>
+      </w:r>
+      <w:r>
+        <w:t>Prevents cookies from being stored which can help if attacked by something like a cookie scraper (as there will only be cookies from that session therefore limiting what is able to be stolen)</w:t>
+      </w:r>
+    </w:p>
+    <w:p>
+      <w:pPr>
+        <w:pStyle w:val="ListParagraph"/>
+      </w:pPr>
+    </w:p>
+    <w:p>
+      <w:pPr>
+        <w:pStyle w:val="ListParagraph"/>
+        <w:numPr>
+          <w:ilvl w:val="0"/>
+          <w:numId w:val="1"/>
+        </w:numPr>
+      </w:pPr>
+      <w:r>
+        <w:t>Strong authentication for exporting cookies or saved passwords – Prevents things such as cookie scrapers from being able to function as they cannot be exported / seen without correct authentication (Based on real-world experience)</w:t>
+      </w:r>
+    </w:p>
+    <w:p>
+      <w:pPr>
+        <w:pStyle w:val="ListParagraph"/>
+      </w:pPr>
+    </w:p>
+    <w:p>
+      <w:pPr>
+        <w:pStyle w:val="ListParagraph"/>
+        <w:numPr>
+          <w:ilvl w:val="0"/>
+          <w:numId w:val="1"/>
+        </w:numPr>
+      </w:pPr>
+      <w:r>
+        <w:t>Blocking non-HTTPS sites – Ensures that all sites which are accessed are using secure transmissions and therefore have a higher likelihood of safety</w:t>
+      </w:r>
+    </w:p>
+    <w:p>
+      <w:pPr>
+        <w:pStyle w:val="ListParagraph"/>
+      </w:pPr>
+    </w:p>
+    <w:p>
+      <w:pPr>
+        <w:pStyle w:val="ListParagraph"/>
+        <w:numPr>
+          <w:ilvl w:val="0"/>
+          <w:numId w:val="1"/>
+        </w:numPr>
+      </w:pPr>
+      <w:r>
+        <w:t>Scanning files and blocking downloads of typically malicious extensions i.e. .exe files – Prevents any dangerous files from being downloaded accidentally – Since the browser is targeted to children, they shouldn’t really be downloading things anyway without at least their parent’s permission; also means that they can’t be run which takes stress away from needing antivirus</w:t>
+      </w:r>
+    </w:p>
+    <w:p>
+      <w:pPr>
+        <w:pStyle w:val="ListParagraph"/>
+      </w:pPr>
+    </w:p>
+    <w:p>
+      <w:pPr>
+        <w:pStyle w:val="ListParagraph"/>
+        <w:numPr>
+          <w:ilvl w:val="0"/>
+          <w:numId w:val="1"/>
+        </w:numPr>
+      </w:pPr>
+      <w:r>
+        <w:t xml:space="preserve">TLS Certificate Checking – </w:t>
+      </w:r>
+      <w:r>
+        <w:t>Ensures that websites can be trusted by verifying the connection is secure and encrypted</w:t>
+      </w:r>
+    </w:p>
+    <w:p>
+      <w:pPr>
+        <w:pStyle w:val="ListParagraph"/>
+      </w:pPr>
+    </w:p>
+    <w:p>
+      <w:pPr>
+        <w:pStyle w:val="ListParagraph"/>
+        <w:numPr>
+          <w:ilvl w:val="0"/>
+          <w:numId w:val="1"/>
+        </w:numPr>
+      </w:pPr>
+      <w:r>
+        <w:t>Security Based Hints – The main goal of the browser is to encourage safe browsing habits within children, so by including hints and tips when there is a learning opportunity, this will engage their brains to think about what they are doing. Additionally, these hints will tie into the gamification aspect of the browser which shou</w:t>
+      </w:r>
+      <w:r>
+        <w:t>ld act as a way of engagement too.</w:t>
+      </w:r>
+    </w:p>
+    <w:p>
+      <w:pPr>
+        <w:pStyle w:val="ListParagraph"/>
+      </w:pPr>
+    </w:p>
+    <w:p>
+      <w:pPr>
+        <w:pStyle w:val="ListParagraph"/>
+        <w:numPr>
+          <w:ilvl w:val="0"/>
+          <w:numId w:val="1"/>
+        </w:numPr>
+      </w:pPr>
+      <w:r>
+        <w:t>Domain detection</w:t>
+      </w:r>
+      <w:r>
+        <w:t xml:space="preserve"> – </w:t>
+      </w:r>
+    </w:p>
+    <w:p>
+      <w:pPr>
+        <w:pStyle w:val="ListParagraph"/>
+      </w:pPr>
+    </w:p>
+    <w:p>
+      <w:pPr>
+        <w:pStyle w:val="ListParagraph"/>
+        <w:numPr>
+          <w:ilvl w:val="0"/>
+          <w:numId w:val="1"/>
+        </w:numPr>
+      </w:pPr>
+      <w:r>
+        <w:t xml:space="preserve">Override </w:t>
+      </w:r>
+      <w:r>
+        <w:t>M</w:t>
+      </w:r>
+      <w:r>
+        <w:t>ethods</w:t>
+      </w:r>
+      <w:r>
+        <w:t xml:space="preserve"> –</w:t>
+      </w:r>
+      <w:r>
+        <w:t xml:space="preserve"> Allows the browser to be used by people of all ages, rather than JUST children by giving them an override to download certain file types or access certain restricted websites etc. Also allows parents to give their children possibly temporary access to these features, maybe use something like a limited time request sent to the parent’s email or SMS, or use something like a specific pin (or have them type something like “I ACKNOWLEDGE” with an explanation pop-up so they are at least aware of the risks)</w:t>
+      </w:r>
+    </w:p>
+    <w:p>
+      <w:pPr>
+        <w:pStyle w:val="ListParagraph"/>
+      </w:pPr>
+    </w:p>
+    <w:p>
+      <w:pPr>
+        <w:pStyle w:val="ListParagraph"/>
+        <w:numPr>
+          <w:ilvl w:val="0"/>
+          <w:numId w:val="1"/>
+        </w:numPr>
+      </w:pPr>
+      <w:r>
+        <w:t>Possible parental controls</w:t>
+      </w:r>
+      <w:r>
+        <w:t xml:space="preserve"> – </w:t>
+      </w:r>
+    </w:p>
+    <w:p>
+      <w:pPr>
+        <w:pStyle w:val="ListParagraph"/>
+      </w:pPr>
+    </w:p>
+    <w:p>
+      <w:pPr>
+        <w:pStyle w:val="ListParagraph"/>
+        <w:numPr>
+          <w:ilvl w:val="0"/>
+          <w:numId w:val="1"/>
+        </w:numPr>
+      </w:pPr>
+      <w:r>
+        <w:t>Gamification</w:t>
+      </w:r>
+      <w:r>
+        <w:t xml:space="preserve"> –</w:t>
+      </w:r>
+    </w:p>
+    <w:p>
+      <w:pPr>
+        <w:pStyle w:val="ListParagraph"/>
+      </w:pPr>
+    </w:p>
+    <w:p>
+      <w:pPr>
+        <w:pStyle w:val="ListParagraph"/>
+        <w:numPr>
+          <w:ilvl w:val="0"/>
+          <w:numId w:val="1"/>
+        </w:numPr>
+      </w:pPr>
+      <w:r>
+        <w:lastRenderedPageBreak/>
+        <w:t>Security Dashboard</w:t>
+      </w:r>
+      <w:r>
+        <w:t xml:space="preserve"> –</w:t>
+      </w:r>
+      <w:r>
+        <w:t xml:space="preserve"> This will be a central place that users can navigate to which will store data to determine how secure their browsing habits have been. It will include things like how many times they have overridden blocks, how many times they have attempted to visit blocked sites etc. The dashboard will also be the location of where they can customise the browser, and where they will see how many experience </w:t>
+      </w:r>
+      <w:proofErr w:type="gramStart"/>
+      <w:r>
+        <w:t>points</w:t>
+      </w:r>
+      <w:proofErr w:type="gramEnd"/>
+      <w:r>
+        <w:t xml:space="preserve"> they have and what level they are. Lastly, this will be where the quizzes and potential games are stored to allow them to gain bonus points for learning about safe browsing</w:t>
+      </w:r>
+    </w:p>
+    <w:p>
+      <w:pPr>
+        <w:pStyle w:val="ListParagraph"/>
+      </w:pPr>
+    </w:p>
+    <w:p>
+      <w:pPr>
+        <w:pStyle w:val="ListParagraph"/>
+        <w:numPr>
+          <w:ilvl w:val="0"/>
+          <w:numId w:val="1"/>
+        </w:numPr>
+      </w:pPr>
+      <w:r>
+        <w:t>Quizzes / XP Gain / Cosmetic Unlocks / Games</w:t>
+      </w:r>
+      <w:r>
+        <w:t xml:space="preserve"> – </w:t>
+      </w:r>
+    </w:p>
+    <w:p>
+      <w:pPr>
+        <w:pStyle w:val="ListParagraph"/>
+      </w:pPr>
+    </w:p>
+    <w:p/>
+    <w:p>
+      <w:pPr>
+        <w:pStyle w:val="Heading1"/>
+        <w:jc w:val="center"/>
+        <w:rPr>
+          <w:b/>
+          <w:bCs/>
+          <w:i/>
+          <w:iCs/>
+          <w:sz w:val="32"/>
+          <w:szCs w:val="32"/>
+        </w:rPr>
+      </w:pPr>
+      <w:bookmarkStart w:id="2" w:name="_Toc220934572"/>
+      <w:r>
+        <w:rPr>
+          <w:b/>
+          <w:bCs/>
+          <w:i/>
+          <w:iCs/>
           <w:sz w:val="32"/>
           <w:szCs w:val="32"/>
         </w:rPr>
@@ -414,274 +1203,305 @@
       </w:r>
       <w:r>
         <w:rPr>
+          <w:b/>
+          <w:bCs/>
+          <w:i/>
+          <w:iCs/>
           <w:sz w:val="32"/>
           <w:szCs w:val="32"/>
         </w:rPr>
         <w:t>s</w:t>
       </w:r>
-      <w:r>
+      <w:bookmarkEnd w:id="2"/>
+    </w:p>
+    <w:p>
+      <w:pPr>
+        <w:pStyle w:val="ListParagraph"/>
+        <w:numPr>
+          <w:ilvl w:val="0"/>
+          <w:numId w:val="1"/>
+        </w:numPr>
+      </w:pPr>
+      <w:r>
+        <w:t>Behavioural conditioning by encouraging positive behaviour through providing rewards such as experience points, and discourages negative behaviour through taking away things such as losing experience points</w:t>
+      </w:r>
+    </w:p>
+    <w:p>
+      <w:pPr>
+        <w:pStyle w:val="ListParagraph"/>
+      </w:pPr>
+    </w:p>
+    <w:p>
+      <w:pPr>
+        <w:pStyle w:val="ListParagraph"/>
+        <w:numPr>
+          <w:ilvl w:val="0"/>
+          <w:numId w:val="1"/>
+        </w:numPr>
+      </w:pPr>
+      <w:r>
+        <w:t>Uses a single, consistent method of creating secure browsing without having to download and mess around with multiple extensions and browser features</w:t>
+      </w:r>
+      <w:r>
+        <w:t xml:space="preserve"> / settings</w:t>
+      </w:r>
+    </w:p>
+    <w:p>
+      <w:pPr>
+        <w:pStyle w:val="ListParagraph"/>
+      </w:pPr>
+    </w:p>
+    <w:p>
+      <w:pPr>
+        <w:pStyle w:val="ListParagraph"/>
+        <w:numPr>
+          <w:ilvl w:val="0"/>
+          <w:numId w:val="1"/>
+        </w:numPr>
+      </w:pPr>
+      <w:r>
+        <w:t xml:space="preserve">Eliminates the issue of conflicting extensions such as websites breaking due to different extensions trying to block different things or </w:t>
+      </w:r>
+      <w:r>
+        <w:t>false warnings due to other extensions being flagged</w:t>
+      </w:r>
+    </w:p>
+    <w:p>
+      <w:pPr>
+        <w:pStyle w:val="ListParagraph"/>
+      </w:pPr>
+    </w:p>
+    <w:p>
+      <w:pPr>
+        <w:pStyle w:val="ListParagraph"/>
+        <w:numPr>
+          <w:ilvl w:val="0"/>
+          <w:numId w:val="1"/>
+        </w:numPr>
+      </w:pPr>
+      <w:r>
+        <w:t>Being used primarily as a teaching tool to allow young children to learn safe browsing before accessing unrestricted internet through other browsers.</w:t>
+      </w:r>
+      <w:r>
+        <w:t xml:space="preserve"> T</w:t>
+      </w:r>
+      <w:r>
+        <w:t>each</w:t>
+      </w:r>
+      <w:r>
+        <w:t>es</w:t>
+      </w:r>
+      <w:r>
+        <w:t xml:space="preserve"> about safe internet usage rather than warning or protecting without an explanation as to why like what other browsers (Chrome, Firefox etc.) do</w:t>
+      </w:r>
+    </w:p>
+    <w:p/>
+    <w:p>
+      <w:pPr>
+        <w:pStyle w:val="ListParagraph"/>
+        <w:numPr>
+          <w:ilvl w:val="0"/>
+          <w:numId w:val="1"/>
+        </w:numPr>
+      </w:pPr>
+      <w:r>
+        <w:t>Has a centralised dashboard which allows users to compare their browsing habits over time and see how they are improving and what behaviours are good</w:t>
+      </w:r>
+    </w:p>
+    <w:p>
+      <w:pPr>
+        <w:pStyle w:val="Heading1"/>
+        <w:jc w:val="center"/>
         <w:rPr>
+          <w:b/>
+          <w:bCs/>
+          <w:i/>
+          <w:iCs/>
           <w:sz w:val="32"/>
           <w:szCs w:val="32"/>
         </w:rPr>
-        <w:t>:</w:t>
-      </w:r>
-    </w:p>
-    <w:p>
-      <w:pPr>
-        <w:pStyle w:val="ListParagraph"/>
-        <w:numPr>
-          <w:ilvl w:val="0"/>
-          <w:numId w:val="1"/>
-        </w:numPr>
-      </w:pPr>
-      <w:r>
-        <w:t>Behavioural conditioning by encouraging positive behaviour through providing rewards such as experience points, and discourages negative behaviour through taking away things such as losing experience points</w:t>
-      </w:r>
-    </w:p>
-    <w:p>
-      <w:pPr>
-        <w:pStyle w:val="ListParagraph"/>
-      </w:pPr>
-    </w:p>
-    <w:p>
-      <w:pPr>
-        <w:pStyle w:val="ListParagraph"/>
-        <w:numPr>
-          <w:ilvl w:val="0"/>
-          <w:numId w:val="1"/>
-        </w:numPr>
-      </w:pPr>
-      <w:r>
-        <w:t>Uses a single, consistent method of creating secure browsing without having to download and mess around with multiple extensions and browser features</w:t>
-      </w:r>
-      <w:r>
-        <w:t xml:space="preserve"> / settings</w:t>
-      </w:r>
-    </w:p>
-    <w:p>
-      <w:pPr>
-        <w:pStyle w:val="ListParagraph"/>
-      </w:pPr>
-    </w:p>
-    <w:p>
-      <w:pPr>
-        <w:pStyle w:val="ListParagraph"/>
-        <w:numPr>
-          <w:ilvl w:val="0"/>
-          <w:numId w:val="1"/>
-        </w:numPr>
-      </w:pPr>
-      <w:r>
-        <w:t xml:space="preserve">Eliminates the issue of conflicting extensions such as websites breaking due to different extensions trying to block different things or </w:t>
-      </w:r>
-      <w:r>
-        <w:t>false warnings due to other extensions being flagged</w:t>
-      </w:r>
-    </w:p>
-    <w:p>
-      <w:pPr>
-        <w:pStyle w:val="ListParagraph"/>
-      </w:pPr>
-    </w:p>
-    <w:p>
-      <w:pPr>
-        <w:pStyle w:val="ListParagraph"/>
-        <w:numPr>
-          <w:ilvl w:val="0"/>
-          <w:numId w:val="1"/>
-        </w:numPr>
-      </w:pPr>
-      <w:r>
-        <w:t>Being used primarily as a teaching tool to allow young children to learn safe browsing before accessing unrestricted internet through other browsers.</w:t>
-      </w:r>
-      <w:r>
-        <w:t xml:space="preserve"> T</w:t>
-      </w:r>
-      <w:r>
-        <w:t>each</w:t>
-      </w:r>
-      <w:r>
-        <w:t>es</w:t>
-      </w:r>
-      <w:r>
-        <w:t xml:space="preserve"> about safe internet usage rather than warning or protecting without an explanation as to why like what other browsers (Chrome, Firefox etc.) do</w:t>
-      </w:r>
-    </w:p>
-    <w:p/>
-    <w:p>
-      <w:pPr>
-        <w:pStyle w:val="ListParagraph"/>
-        <w:numPr>
-          <w:ilvl w:val="0"/>
-          <w:numId w:val="1"/>
-        </w:numPr>
-      </w:pPr>
-      <w:r>
-        <w:t>Has a centralised dashboard which allows users to compare their browsing habits over time and see how they are improving and what behaviours are good</w:t>
-      </w:r>
-    </w:p>
-    <w:p>
-      <w:pPr>
-        <w:pStyle w:val="Heading1"/>
+      </w:pPr>
+      <w:bookmarkStart w:id="3" w:name="_Toc220934573"/>
+      <w:r>
         <w:rPr>
+          <w:b/>
+          <w:bCs/>
+          <w:i/>
+          <w:iCs/>
           <w:sz w:val="32"/>
           <w:szCs w:val="32"/>
         </w:rPr>
-      </w:pPr>
-      <w:r>
+        <w:t>Issues / Challenges</w:t>
+      </w:r>
+      <w:bookmarkEnd w:id="3"/>
+    </w:p>
+    <w:p>
+      <w:r>
+        <w:t>Throughout this project, there are a handful of issues and challenges which I am expecting to face.</w:t>
+      </w:r>
+    </w:p>
+    <w:p>
+      <w:pPr>
+        <w:pStyle w:val="ListParagraph"/>
+        <w:numPr>
+          <w:ilvl w:val="0"/>
+          <w:numId w:val="1"/>
+        </w:numPr>
+      </w:pPr>
+      <w:r>
+        <w:lastRenderedPageBreak/>
+        <w:t>Cannot ethically test against children therefore all testing will be done away from the target audience</w:t>
+      </w:r>
+      <w:r>
+        <w:t xml:space="preserve"> meaning I cannot get an accurate understanding -&gt; Could test against parents to see if they would let their children use it??</w:t>
+      </w:r>
+    </w:p>
+    <w:p>
+      <w:pPr>
+        <w:pStyle w:val="ListParagraph"/>
+      </w:pPr>
+    </w:p>
+    <w:p>
+      <w:pPr>
+        <w:pStyle w:val="ListParagraph"/>
+        <w:numPr>
+          <w:ilvl w:val="0"/>
+          <w:numId w:val="1"/>
+        </w:numPr>
+      </w:pPr>
+      <w:r>
+        <w:t>Motivation / Avoiding burnout – Need adequate time management and need to not push myself too hard, while still being able to get effective work done -&gt; Difficult to manage alongside other modules, especially with Christmas period and the lack of understanding around how Electron works, as well as the amount of features I want to implement -&gt; Need to narrow features down to “must have” (primary focus) and “may have” (if I have time)</w:t>
+      </w:r>
+    </w:p>
+    <w:p>
+      <w:pPr>
+        <w:pStyle w:val="ListParagraph"/>
+      </w:pPr>
+    </w:p>
+    <w:p>
+      <w:pPr>
+        <w:pStyle w:val="ListParagraph"/>
+        <w:numPr>
+          <w:ilvl w:val="0"/>
+          <w:numId w:val="1"/>
+        </w:numPr>
+      </w:pPr>
+      <w:r>
+        <w:t xml:space="preserve">How will I host the server? </w:t>
+      </w:r>
+      <w:r>
+        <w:t>–</w:t>
+      </w:r>
+      <w:r>
+        <w:t xml:space="preserve"> </w:t>
+      </w:r>
+      <w:r>
+        <w:t>Since I want the user to be able to make an account, I will need to host this on a server of some sort to store things like logins, customisation, experience points etc. -&gt; Firebase, Mongoose and SQLite are all options, or alternatively host a local database for this project although in future that will not be secure and defeats the purpose of a secure browser</w:t>
+      </w:r>
+    </w:p>
+    <w:p/>
+    <w:p>
+      <w:pPr>
+        <w:pStyle w:val="Heading1"/>
+        <w:jc w:val="center"/>
         <w:rPr>
+          <w:b/>
+          <w:bCs/>
+          <w:i/>
+          <w:iCs/>
           <w:sz w:val="32"/>
           <w:szCs w:val="32"/>
         </w:rPr>
-        <w:lastRenderedPageBreak/>
-        <w:t>Issues / Challenges:</w:t>
-      </w:r>
-    </w:p>
-    <w:p>
-      <w:r>
-        <w:t>Throughout this project, there are a handful of issues and challenges which I am expecting to face.</w:t>
-      </w:r>
-    </w:p>
-    <w:p>
-      <w:pPr>
-        <w:pStyle w:val="ListParagraph"/>
-        <w:numPr>
-          <w:ilvl w:val="0"/>
-          <w:numId w:val="1"/>
-        </w:numPr>
-      </w:pPr>
-      <w:r>
-        <w:t>Cannot ethically test against children therefore all testing will be done away from the target audience</w:t>
-      </w:r>
-      <w:r>
-        <w:t xml:space="preserve"> meaning I cannot get an accurate understanding -&gt; Could test against parents to see if they would let their children use it??</w:t>
-      </w:r>
-    </w:p>
-    <w:p>
-      <w:pPr>
-        <w:pStyle w:val="ListParagraph"/>
-      </w:pPr>
-    </w:p>
-    <w:p>
-      <w:pPr>
-        <w:pStyle w:val="ListParagraph"/>
-        <w:numPr>
-          <w:ilvl w:val="0"/>
-          <w:numId w:val="1"/>
-        </w:numPr>
-      </w:pPr>
-      <w:r>
-        <w:t>Motivation / Avoiding burnout – Need adequate time management and need to not push myself too hard, while still being able to get effective work done -&gt; Difficult to manage alongside other modules, especially with Christmas period and the lack of understanding around how Electron works, as well as the amount of features I want to implement -&gt; Need to narrow features down to “must have” (primary focus) and “may have” (if I have time)</w:t>
-      </w:r>
-    </w:p>
-    <w:p>
-      <w:pPr>
-        <w:pStyle w:val="ListParagraph"/>
-      </w:pPr>
-    </w:p>
-    <w:p>
-      <w:pPr>
-        <w:pStyle w:val="ListParagraph"/>
-        <w:numPr>
-          <w:ilvl w:val="0"/>
-          <w:numId w:val="1"/>
-        </w:numPr>
-      </w:pPr>
-      <w:r>
-        <w:t xml:space="preserve">How will I host the server? </w:t>
-      </w:r>
-      <w:r>
-        <w:t>–</w:t>
-      </w:r>
-      <w:r>
-        <w:t xml:space="preserve"> </w:t>
-      </w:r>
-      <w:r>
-        <w:t>Since I want the user to be able to make an account, I will need to host this on a server of some sort to store things like logins, customisation, experience points etc. -&gt; Firebase, Mongoose and SQLite are all options, or alternatively host a local database for this project although in future that will not be secure and defeats the purpose of a secure browser</w:t>
-      </w:r>
-    </w:p>
-    <w:p/>
-    <w:p>
-      <w:pPr>
-        <w:pStyle w:val="Heading1"/>
+      </w:pPr>
+      <w:bookmarkStart w:id="4" w:name="_Toc220934574"/>
+      <w:r>
         <w:rPr>
+          <w:b/>
+          <w:bCs/>
+          <w:i/>
+          <w:iCs/>
           <w:sz w:val="32"/>
           <w:szCs w:val="32"/>
         </w:rPr>
-      </w:pPr>
-      <w:r>
+        <w:t>Testing</w:t>
+      </w:r>
+      <w:bookmarkEnd w:id="4"/>
+    </w:p>
+    <w:p>
+      <w:pPr>
+        <w:pStyle w:val="ListParagraph"/>
+        <w:numPr>
+          <w:ilvl w:val="0"/>
+          <w:numId w:val="1"/>
+        </w:numPr>
+      </w:pPr>
+      <w:r>
+        <w:t>Will get several people to test the browser and answer a Google Form with a variety of questions to get an understanding of what they like and what should change</w:t>
+      </w:r>
+    </w:p>
+    <w:p>
+      <w:pPr>
+        <w:pStyle w:val="ListParagraph"/>
+        <w:numPr>
+          <w:ilvl w:val="0"/>
+          <w:numId w:val="1"/>
+        </w:numPr>
+      </w:pPr>
+      <w:r>
+        <w:t>Test both initial wireframes (so I can change before proper development begins), and with the final design (so I can make changes before the VIVA and final presentation)</w:t>
+      </w:r>
+    </w:p>
+    <w:p>
+      <w:pPr>
+        <w:pStyle w:val="ListParagraph"/>
+        <w:numPr>
+          <w:ilvl w:val="0"/>
+          <w:numId w:val="1"/>
+        </w:numPr>
+      </w:pPr>
+      <w:r>
+        <w:t>Form will be tested majority using other students; however, I may also use some non-student friends, family members etc. to get a full, diverse response pool</w:t>
+      </w:r>
+    </w:p>
+    <w:p>
+      <w:pPr>
+        <w:pStyle w:val="ListParagraph"/>
+        <w:numPr>
+          <w:ilvl w:val="0"/>
+          <w:numId w:val="1"/>
+        </w:numPr>
+      </w:pPr>
+      <w:r>
+        <w:t>Testing form needs to include a declaration to state that respondent is happy for their answers to be included for the purpose of this document and the final submission</w:t>
+      </w:r>
+    </w:p>
+    <w:p/>
+    <w:p>
+      <w:pPr>
+        <w:pStyle w:val="Heading1"/>
+        <w:jc w:val="center"/>
         <w:rPr>
+          <w:b/>
+          <w:bCs/>
+          <w:i/>
+          <w:iCs/>
           <w:sz w:val="32"/>
           <w:szCs w:val="32"/>
         </w:rPr>
-        <w:t>Testing:</w:t>
-      </w:r>
-    </w:p>
-    <w:p>
-      <w:pPr>
-        <w:pStyle w:val="ListParagraph"/>
-        <w:numPr>
-          <w:ilvl w:val="0"/>
-          <w:numId w:val="1"/>
-        </w:numPr>
-      </w:pPr>
-      <w:r>
-        <w:t>Will get several people to test the browser and answer a Google Form with a variety of questions to get an understanding of what they like and what should change</w:t>
-      </w:r>
-    </w:p>
-    <w:p>
-      <w:pPr>
-        <w:pStyle w:val="ListParagraph"/>
-        <w:numPr>
-          <w:ilvl w:val="0"/>
-          <w:numId w:val="1"/>
-        </w:numPr>
-      </w:pPr>
-      <w:r>
-        <w:t>Test both initial wireframes (so I can change before proper development begins), and with the final design (so I can make changes before the VIVA and final presentation)</w:t>
-      </w:r>
-    </w:p>
-    <w:p>
-      <w:pPr>
-        <w:pStyle w:val="ListParagraph"/>
-        <w:numPr>
-          <w:ilvl w:val="0"/>
-          <w:numId w:val="1"/>
-        </w:numPr>
-      </w:pPr>
-      <w:r>
-        <w:t>Form will be tested majority using other students; however, I may also use some non-student friends, family members etc. to get a full, diverse response pool</w:t>
-      </w:r>
-    </w:p>
-    <w:p>
-      <w:pPr>
-        <w:pStyle w:val="ListParagraph"/>
-        <w:numPr>
-          <w:ilvl w:val="0"/>
-          <w:numId w:val="1"/>
-        </w:numPr>
-      </w:pPr>
-      <w:r>
-        <w:t>Testing form needs to include a declaration to state that respondent is happy for their answers to be included for the purpose of this document and the final submission</w:t>
-      </w:r>
-    </w:p>
-    <w:p/>
-    <w:p>
-      <w:pPr>
-        <w:pStyle w:val="Heading1"/>
+      </w:pPr>
+      <w:bookmarkStart w:id="5" w:name="_Toc220934575"/>
+      <w:r>
         <w:rPr>
+          <w:b/>
+          <w:bCs/>
+          <w:i/>
+          <w:iCs/>
           <w:sz w:val="32"/>
           <w:szCs w:val="32"/>
         </w:rPr>
-      </w:pPr>
-      <w:r>
-        <w:rPr>
-          <w:sz w:val="32"/>
-          <w:szCs w:val="32"/>
-        </w:rPr>
-        <w:t>Design:</w:t>
-      </w:r>
+        <w:t>Design</w:t>
+      </w:r>
+      <w:bookmarkEnd w:id="5"/>
     </w:p>
     <w:p>
       <w:r>
@@ -697,7 +1517,6 @@
         </w:numPr>
       </w:pPr>
       <w:r>
-        <w:lastRenderedPageBreak/>
         <w:t>Home Page:</w:t>
       </w:r>
     </w:p>
@@ -712,6 +1531,7 @@
         </w:numPr>
       </w:pPr>
       <w:r>
+        <w:lastRenderedPageBreak/>
         <w:t>Dashboard:</w:t>
       </w:r>
     </w:p>
@@ -744,7 +1564,7 @@
                     <pic:cNvPicPr/>
                   </pic:nvPicPr>
                   <pic:blipFill>
-                    <a:blip r:embed="rId5"/>
+                    <a:blip r:embed="rId6"/>
                     <a:stretch>
                       <a:fillRect/>
                     </a:stretch>
@@ -781,6 +1601,11 @@
     <w:p>
       <w:pPr>
         <w:pStyle w:val="ListParagraph"/>
+      </w:pPr>
+    </w:p>
+    <w:p>
+      <w:pPr>
+        <w:pStyle w:val="ListParagraph"/>
         <w:numPr>
           <w:ilvl w:val="0"/>
           <w:numId w:val="4"/>
@@ -847,15 +1672,21 @@
         </w:numPr>
       </w:pPr>
       <w:r>
+        <w:t>Warnings Ignored -&gt; This will show the user a list of warnings which they have ignored or bypassed, along with timestamps and the reason for the warning initially</w:t>
+      </w:r>
+    </w:p>
+    <w:p>
+      <w:pPr>
+        <w:pStyle w:val="ListParagraph"/>
+        <w:ind w:left="1800"/>
+      </w:pPr>
+    </w:p>
+    <w:p>
+      <w:pPr>
+        <w:ind w:left="720"/>
+      </w:pPr>
+      <w:r>
         <w:lastRenderedPageBreak/>
-        <w:t>Warnings Ignored -&gt; This will show the user a list of warnings which they have ignored or bypassed, along with timestamps and the reason for the warning initially</w:t>
-      </w:r>
-    </w:p>
-    <w:p>
-      <w:pPr>
-        <w:ind w:left="720"/>
-      </w:pPr>
-      <w:r>
         <w:t xml:space="preserve">At a minimum, I want to implement the experience points features (including levels), the account feature, the hints and the summary report. As a stretch task, I want to aim to implement the behaviour comparison between weeks, as well as the filter for different time periods within the safety report. Lastly, I want to aim to complete the quizzes and challenges as a stretch task. The colours for the elements are likely to change in the final implementation.  </w:t>
       </w:r>
     </w:p>
@@ -900,7 +1731,7 @@
                     <pic:cNvPicPr/>
                   </pic:nvPicPr>
                   <pic:blipFill>
-                    <a:blip r:embed="rId6"/>
+                    <a:blip r:embed="rId7"/>
                     <a:stretch>
                       <a:fillRect/>
                     </a:stretch>
@@ -949,6 +1780,11 @@
     <w:p>
       <w:pPr>
         <w:pStyle w:val="ListParagraph"/>
+      </w:pPr>
+    </w:p>
+    <w:p>
+      <w:pPr>
+        <w:pStyle w:val="ListParagraph"/>
         <w:numPr>
           <w:ilvl w:val="0"/>
           <w:numId w:val="3"/>
@@ -1038,6 +1874,12 @@
       <w:r>
         <w:t xml:space="preserve"> (Displays user’s bookmarked pages)</w:t>
       </w:r>
+    </w:p>
+    <w:p>
+      <w:pPr>
+        <w:pStyle w:val="ListParagraph"/>
+        <w:ind w:left="1800"/>
+      </w:pPr>
     </w:p>
     <w:p>
       <w:pPr>
@@ -1068,8 +1910,20 @@
     <w:p/>
     <w:p>
       <w:r>
+        <w:t>Flowcharts:</w:t>
+      </w:r>
+    </w:p>
+    <w:p>
+      <w:pPr>
+        <w:pStyle w:val="ListParagraph"/>
+        <w:numPr>
+          <w:ilvl w:val="0"/>
+          <w:numId w:val="1"/>
+        </w:numPr>
+      </w:pPr>
+      <w:r>
         <w:lastRenderedPageBreak/>
-        <w:t>Flowcharts:</w:t>
+        <w:t>Home Page:</w:t>
       </w:r>
     </w:p>
     <w:p>
@@ -1081,7 +1935,7 @@
         </w:numPr>
       </w:pPr>
       <w:r>
-        <w:t>Home Page:</w:t>
+        <w:t>Dashboard:</w:t>
       </w:r>
     </w:p>
     <w:p>
@@ -1093,18 +1947,6 @@
         </w:numPr>
       </w:pPr>
       <w:r>
-        <w:t>Dashboard:</w:t>
-      </w:r>
-    </w:p>
-    <w:p>
-      <w:pPr>
-        <w:pStyle w:val="ListParagraph"/>
-        <w:numPr>
-          <w:ilvl w:val="0"/>
-          <w:numId w:val="1"/>
-        </w:numPr>
-      </w:pPr>
-      <w:r>
         <w:t>Taskbar:</w:t>
       </w:r>
     </w:p>
@@ -1112,18 +1954,29 @@
     <w:p>
       <w:pPr>
         <w:pStyle w:val="Heading1"/>
+        <w:jc w:val="center"/>
         <w:rPr>
+          <w:b/>
+          <w:bCs/>
+          <w:i/>
+          <w:iCs/>
           <w:sz w:val="32"/>
           <w:szCs w:val="32"/>
         </w:rPr>
       </w:pPr>
+      <w:bookmarkStart w:id="6" w:name="_Toc220934576"/>
       <w:r>
         <w:rPr>
+          <w:b/>
+          <w:bCs/>
+          <w:i/>
+          <w:iCs/>
           <w:sz w:val="32"/>
           <w:szCs w:val="32"/>
         </w:rPr>
-        <w:t>Methodology:</w:t>
-      </w:r>
+        <w:t>Methodology</w:t>
+      </w:r>
+      <w:bookmarkEnd w:id="6"/>
     </w:p>
     <w:p>
       <w:pPr>
@@ -1160,7 +2013,7 @@
       <w:r>
         <w:t>Had small experience working within these languages before – Used W3Schools to help with code (</w:t>
       </w:r>
-      <w:hyperlink r:id="rId7" w:history="1">
+      <w:hyperlink r:id="rId8" w:history="1">
         <w:r>
           <w:rPr>
             <w:rStyle w:val="Hyperlink"/>
@@ -1171,7 +2024,7 @@
       <w:r>
         <w:t xml:space="preserve">, </w:t>
       </w:r>
-      <w:hyperlink r:id="rId8" w:history="1">
+      <w:hyperlink r:id="rId9" w:history="1">
         <w:r>
           <w:rPr>
             <w:rStyle w:val="Hyperlink"/>
@@ -1182,7 +2035,7 @@
       <w:r>
         <w:t xml:space="preserve">, </w:t>
       </w:r>
-      <w:hyperlink r:id="rId9" w:history="1">
+      <w:hyperlink r:id="rId10" w:history="1">
         <w:r>
           <w:rPr>
             <w:rStyle w:val="Hyperlink"/>
@@ -1205,7 +2058,7 @@
       <w:r>
         <w:t>ChatGPT was used for debugging purposes and clarification of language (</w:t>
       </w:r>
-      <w:hyperlink r:id="rId10" w:history="1">
+      <w:hyperlink r:id="rId11" w:history="1">
         <w:r>
           <w:rPr>
             <w:rStyle w:val="Hyperlink"/>
@@ -1228,7 +2081,7 @@
       <w:r>
         <w:t>Used official Electron website and documents (</w:t>
       </w:r>
-      <w:hyperlink r:id="rId11" w:history="1">
+      <w:hyperlink r:id="rId12" w:history="1">
         <w:r>
           <w:rPr>
             <w:rStyle w:val="Hyperlink"/>
@@ -1239,7 +2092,7 @@
       <w:r>
         <w:t xml:space="preserve">, </w:t>
       </w:r>
-      <w:hyperlink r:id="rId12" w:history="1">
+      <w:hyperlink r:id="rId13" w:history="1">
         <w:r>
           <w:rPr>
             <w:rStyle w:val="Hyperlink"/>
@@ -1262,7 +2115,7 @@
       <w:r>
         <w:t>Used Stack Overflow (</w:t>
       </w:r>
-      <w:hyperlink r:id="rId13" w:history="1">
+      <w:hyperlink r:id="rId14" w:history="1">
         <w:r>
           <w:rPr>
             <w:rStyle w:val="Hyperlink"/>
@@ -1278,18 +2131,29 @@
     <w:p>
       <w:pPr>
         <w:pStyle w:val="Heading1"/>
+        <w:jc w:val="center"/>
         <w:rPr>
+          <w:b/>
+          <w:bCs/>
+          <w:i/>
+          <w:iCs/>
           <w:sz w:val="32"/>
           <w:szCs w:val="32"/>
         </w:rPr>
       </w:pPr>
+      <w:bookmarkStart w:id="7" w:name="_Toc220934577"/>
       <w:r>
         <w:rPr>
+          <w:b/>
+          <w:bCs/>
+          <w:i/>
+          <w:iCs/>
           <w:sz w:val="32"/>
           <w:szCs w:val="32"/>
         </w:rPr>
-        <w:t>Database:</w:t>
-      </w:r>
+        <w:t>Database</w:t>
+      </w:r>
+      <w:bookmarkEnd w:id="7"/>
     </w:p>
     <w:p>
       <w:pPr>
@@ -2729,6 +3593,192 @@
       <w:shd w:val="clear" w:color="auto" w:fill="E1DFDD"/>
     </w:rPr>
   </w:style>
+  <w:style w:type="paragraph" w:styleId="TOCHeading">
+    <w:name w:val="TOC Heading"/>
+    <w:basedOn w:val="Heading1"/>
+    <w:next w:val="Normal"/>
+    <w:uiPriority w:val="39"/>
+    <w:unhideWhenUsed/>
+    <w:qFormat/>
+    <w:rsid w:val="00673B44"/>
+    <w:pPr>
+      <w:spacing w:before="480" w:after="0" w:line="276" w:lineRule="auto"/>
+      <w:outlineLvl w:val="9"/>
+    </w:pPr>
+    <w:rPr>
+      <w:b/>
+      <w:bCs/>
+      <w:kern w:val="0"/>
+      <w:sz w:val="28"/>
+      <w:szCs w:val="28"/>
+      <w:lang w:val="en-US"/>
+      <w14:ligatures w14:val="none"/>
+    </w:rPr>
+  </w:style>
+  <w:style w:type="paragraph" w:styleId="TOC1">
+    <w:name w:val="toc 1"/>
+    <w:basedOn w:val="Normal"/>
+    <w:next w:val="Normal"/>
+    <w:autoRedefine/>
+    <w:uiPriority w:val="39"/>
+    <w:unhideWhenUsed/>
+    <w:rsid w:val="00673B44"/>
+    <w:pPr>
+      <w:spacing w:before="120" w:after="0"/>
+    </w:pPr>
+    <w:rPr>
+      <w:b/>
+      <w:bCs/>
+      <w:i/>
+      <w:iCs/>
+    </w:rPr>
+  </w:style>
+  <w:style w:type="paragraph" w:styleId="TOC2">
+    <w:name w:val="toc 2"/>
+    <w:basedOn w:val="Normal"/>
+    <w:next w:val="Normal"/>
+    <w:autoRedefine/>
+    <w:uiPriority w:val="39"/>
+    <w:semiHidden/>
+    <w:unhideWhenUsed/>
+    <w:rsid w:val="00673B44"/>
+    <w:pPr>
+      <w:spacing w:before="120" w:after="0"/>
+      <w:ind w:left="240"/>
+    </w:pPr>
+    <w:rPr>
+      <w:b/>
+      <w:bCs/>
+      <w:sz w:val="22"/>
+      <w:szCs w:val="22"/>
+    </w:rPr>
+  </w:style>
+  <w:style w:type="paragraph" w:styleId="TOC3">
+    <w:name w:val="toc 3"/>
+    <w:basedOn w:val="Normal"/>
+    <w:next w:val="Normal"/>
+    <w:autoRedefine/>
+    <w:uiPriority w:val="39"/>
+    <w:semiHidden/>
+    <w:unhideWhenUsed/>
+    <w:rsid w:val="00673B44"/>
+    <w:pPr>
+      <w:spacing w:after="0"/>
+      <w:ind w:left="480"/>
+    </w:pPr>
+    <w:rPr>
+      <w:sz w:val="20"/>
+      <w:szCs w:val="20"/>
+    </w:rPr>
+  </w:style>
+  <w:style w:type="paragraph" w:styleId="TOC4">
+    <w:name w:val="toc 4"/>
+    <w:basedOn w:val="Normal"/>
+    <w:next w:val="Normal"/>
+    <w:autoRedefine/>
+    <w:uiPriority w:val="39"/>
+    <w:semiHidden/>
+    <w:unhideWhenUsed/>
+    <w:rsid w:val="00673B44"/>
+    <w:pPr>
+      <w:spacing w:after="0"/>
+      <w:ind w:left="720"/>
+    </w:pPr>
+    <w:rPr>
+      <w:sz w:val="20"/>
+      <w:szCs w:val="20"/>
+    </w:rPr>
+  </w:style>
+  <w:style w:type="paragraph" w:styleId="TOC5">
+    <w:name w:val="toc 5"/>
+    <w:basedOn w:val="Normal"/>
+    <w:next w:val="Normal"/>
+    <w:autoRedefine/>
+    <w:uiPriority w:val="39"/>
+    <w:semiHidden/>
+    <w:unhideWhenUsed/>
+    <w:rsid w:val="00673B44"/>
+    <w:pPr>
+      <w:spacing w:after="0"/>
+      <w:ind w:left="960"/>
+    </w:pPr>
+    <w:rPr>
+      <w:sz w:val="20"/>
+      <w:szCs w:val="20"/>
+    </w:rPr>
+  </w:style>
+  <w:style w:type="paragraph" w:styleId="TOC6">
+    <w:name w:val="toc 6"/>
+    <w:basedOn w:val="Normal"/>
+    <w:next w:val="Normal"/>
+    <w:autoRedefine/>
+    <w:uiPriority w:val="39"/>
+    <w:semiHidden/>
+    <w:unhideWhenUsed/>
+    <w:rsid w:val="00673B44"/>
+    <w:pPr>
+      <w:spacing w:after="0"/>
+      <w:ind w:left="1200"/>
+    </w:pPr>
+    <w:rPr>
+      <w:sz w:val="20"/>
+      <w:szCs w:val="20"/>
+    </w:rPr>
+  </w:style>
+  <w:style w:type="paragraph" w:styleId="TOC7">
+    <w:name w:val="toc 7"/>
+    <w:basedOn w:val="Normal"/>
+    <w:next w:val="Normal"/>
+    <w:autoRedefine/>
+    <w:uiPriority w:val="39"/>
+    <w:semiHidden/>
+    <w:unhideWhenUsed/>
+    <w:rsid w:val="00673B44"/>
+    <w:pPr>
+      <w:spacing w:after="0"/>
+      <w:ind w:left="1440"/>
+    </w:pPr>
+    <w:rPr>
+      <w:sz w:val="20"/>
+      <w:szCs w:val="20"/>
+    </w:rPr>
+  </w:style>
+  <w:style w:type="paragraph" w:styleId="TOC8">
+    <w:name w:val="toc 8"/>
+    <w:basedOn w:val="Normal"/>
+    <w:next w:val="Normal"/>
+    <w:autoRedefine/>
+    <w:uiPriority w:val="39"/>
+    <w:semiHidden/>
+    <w:unhideWhenUsed/>
+    <w:rsid w:val="00673B44"/>
+    <w:pPr>
+      <w:spacing w:after="0"/>
+      <w:ind w:left="1680"/>
+    </w:pPr>
+    <w:rPr>
+      <w:sz w:val="20"/>
+      <w:szCs w:val="20"/>
+    </w:rPr>
+  </w:style>
+  <w:style w:type="paragraph" w:styleId="TOC9">
+    <w:name w:val="toc 9"/>
+    <w:basedOn w:val="Normal"/>
+    <w:next w:val="Normal"/>
+    <w:autoRedefine/>
+    <w:uiPriority w:val="39"/>
+    <w:semiHidden/>
+    <w:unhideWhenUsed/>
+    <w:rsid w:val="00673B44"/>
+    <w:pPr>
+      <w:spacing w:after="0"/>
+      <w:ind w:left="1920"/>
+    </w:pPr>
+    <w:rPr>
+      <w:sz w:val="20"/>
+      <w:szCs w:val="20"/>
+    </w:rPr>
+  </w:style>
 </w:styles>
 </file>
 
@@ -3045,4 +4095,16 @@
     </a:ext>
   </a:extLst>
 </a:theme>
+</file>
+
+<file path=customXml/item1.xml><?xml version="1.0" encoding="utf-8"?>
+<b:Sources xmlns:b="http://schemas.openxmlformats.org/officeDocument/2006/bibliography" xmlns="http://schemas.openxmlformats.org/officeDocument/2006/bibliography" SelectedStyle="/APASixthEditionOfficeOnline.xsl" StyleName="APA" Version="6"/>
+</file>
+
+<file path=customXml/itemProps1.xml><?xml version="1.0" encoding="utf-8"?>
+<ds:datastoreItem xmlns:ds="http://schemas.openxmlformats.org/officeDocument/2006/customXml" ds:itemID="{D727079A-FA1A-7943-B26C-504432E336C3}">
+  <ds:schemaRefs>
+    <ds:schemaRef ds:uri="http://schemas.openxmlformats.org/officeDocument/2006/bibliography"/>
+  </ds:schemaRefs>
+</ds:datastoreItem>
 </file>
</xml_diff>

<commit_message>
changes to final doc
included the home page and settings page wireframes, and changed some information around database usage
</commit_message>
<xml_diff>
--- a/COMP3000 Final Document.docx
+++ b/COMP3000 Final Document.docx
@@ -22,6 +22,17 @@
     </w:p>
     <w:sdt>
       <w:sdtPr>
+        <w:rPr>
+          <w:rFonts w:asciiTheme="minorHAnsi" w:eastAsiaTheme="minorHAnsi" w:hAnsiTheme="minorHAnsi" w:cstheme="minorBidi"/>
+          <w:b w:val="0"/>
+          <w:bCs w:val="0"/>
+          <w:color w:val="auto"/>
+          <w:kern w:val="2"/>
+          <w:sz w:val="24"/>
+          <w:szCs w:val="24"/>
+          <w:lang w:val="en-GB"/>
+          <w14:ligatures w14:val="standardContextual"/>
+        </w:rPr>
         <w:id w:val="1017587385"/>
         <w:docPartObj>
           <w:docPartGallery w:val="Table of Contents"/>
@@ -30,14 +41,7 @@
       </w:sdtPr>
       <w:sdtEndPr>
         <w:rPr>
-          <w:rFonts w:asciiTheme="minorHAnsi" w:eastAsiaTheme="minorHAnsi" w:hAnsiTheme="minorHAnsi" w:cstheme="minorBidi"/>
           <w:noProof/>
-          <w:color w:val="auto"/>
-          <w:kern w:val="2"/>
-          <w:sz w:val="24"/>
-          <w:szCs w:val="24"/>
-          <w:lang w:val="en-GB"/>
-          <w14:ligatures w14:val="standardContextual"/>
         </w:rPr>
       </w:sdtEndPr>
       <w:sdtContent>
@@ -82,7 +86,7 @@
             </w:rPr>
             <w:fldChar w:fldCharType="separate"/>
           </w:r>
-          <w:hyperlink w:anchor="_Toc220934570" w:history="1">
+          <w:hyperlink w:anchor="_Toc221725774" w:history="1">
             <w:r>
               <w:rPr>
                 <w:rStyle w:val="Hyperlink"/>
@@ -109,7 +113,7 @@
                 <w:noProof/>
                 <w:webHidden/>
               </w:rPr>
-              <w:instrText xml:space="preserve"> PAGEREF _Toc220934570 \h </w:instrText>
+              <w:instrText xml:space="preserve"> PAGEREF _Toc221725774 \h </w:instrText>
             </w:r>
             <w:r>
               <w:rPr>
@@ -156,7 +160,7 @@
               <w:lang w:eastAsia="en-GB"/>
             </w:rPr>
           </w:pPr>
-          <w:hyperlink w:anchor="_Toc220934571" w:history="1">
+          <w:hyperlink w:anchor="_Toc221725775" w:history="1">
             <w:r>
               <w:rPr>
                 <w:rStyle w:val="Hyperlink"/>
@@ -183,7 +187,7 @@
                 <w:noProof/>
                 <w:webHidden/>
               </w:rPr>
-              <w:instrText xml:space="preserve"> PAGEREF _Toc220934571 \h </w:instrText>
+              <w:instrText xml:space="preserve"> PAGEREF _Toc221725775 \h </w:instrText>
             </w:r>
             <w:r>
               <w:rPr>
@@ -230,7 +234,7 @@
               <w:lang w:eastAsia="en-GB"/>
             </w:rPr>
           </w:pPr>
-          <w:hyperlink w:anchor="_Toc220934572" w:history="1">
+          <w:hyperlink w:anchor="_Toc221725776" w:history="1">
             <w:r>
               <w:rPr>
                 <w:rStyle w:val="Hyperlink"/>
@@ -257,7 +261,7 @@
                 <w:noProof/>
                 <w:webHidden/>
               </w:rPr>
-              <w:instrText xml:space="preserve"> PAGEREF _Toc220934572 \h </w:instrText>
+              <w:instrText xml:space="preserve"> PAGEREF _Toc221725776 \h </w:instrText>
             </w:r>
             <w:r>
               <w:rPr>
@@ -304,7 +308,7 @@
               <w:lang w:eastAsia="en-GB"/>
             </w:rPr>
           </w:pPr>
-          <w:hyperlink w:anchor="_Toc220934573" w:history="1">
+          <w:hyperlink w:anchor="_Toc221725777" w:history="1">
             <w:r>
               <w:rPr>
                 <w:rStyle w:val="Hyperlink"/>
@@ -331,7 +335,7 @@
                 <w:noProof/>
                 <w:webHidden/>
               </w:rPr>
-              <w:instrText xml:space="preserve"> PAGEREF _Toc220934573 \h </w:instrText>
+              <w:instrText xml:space="preserve"> PAGEREF _Toc221725777 \h </w:instrText>
             </w:r>
             <w:r>
               <w:rPr>
@@ -351,7 +355,7 @@
                 <w:noProof/>
                 <w:webHidden/>
               </w:rPr>
-              <w:t>4</w:t>
+              <w:t>5</w:t>
             </w:r>
             <w:r>
               <w:rPr>
@@ -378,7 +382,7 @@
               <w:lang w:eastAsia="en-GB"/>
             </w:rPr>
           </w:pPr>
-          <w:hyperlink w:anchor="_Toc220934574" w:history="1">
+          <w:hyperlink w:anchor="_Toc221725778" w:history="1">
             <w:r>
               <w:rPr>
                 <w:rStyle w:val="Hyperlink"/>
@@ -405,7 +409,7 @@
                 <w:noProof/>
                 <w:webHidden/>
               </w:rPr>
-              <w:instrText xml:space="preserve"> PAGEREF _Toc220934574 \h </w:instrText>
+              <w:instrText xml:space="preserve"> PAGEREF _Toc221725778 \h </w:instrText>
             </w:r>
             <w:r>
               <w:rPr>
@@ -452,7 +456,7 @@
               <w:lang w:eastAsia="en-GB"/>
             </w:rPr>
           </w:pPr>
-          <w:hyperlink w:anchor="_Toc220934575" w:history="1">
+          <w:hyperlink w:anchor="_Toc221725779" w:history="1">
             <w:r>
               <w:rPr>
                 <w:rStyle w:val="Hyperlink"/>
@@ -479,7 +483,7 @@
                 <w:noProof/>
                 <w:webHidden/>
               </w:rPr>
-              <w:instrText xml:space="preserve"> PAGEREF _Toc220934575 \h </w:instrText>
+              <w:instrText xml:space="preserve"> PAGEREF _Toc221725779 \h </w:instrText>
             </w:r>
             <w:r>
               <w:rPr>
@@ -499,7 +503,843 @@
                 <w:noProof/>
                 <w:webHidden/>
               </w:rPr>
-              <w:t>5</w:t>
+              <w:t>6</w:t>
+            </w:r>
+            <w:r>
+              <w:rPr>
+                <w:noProof/>
+                <w:webHidden/>
+              </w:rPr>
+              <w:fldChar w:fldCharType="end"/>
+            </w:r>
+          </w:hyperlink>
+        </w:p>
+        <w:p>
+          <w:pPr>
+            <w:pStyle w:val="TOC2"/>
+            <w:tabs>
+              <w:tab w:val="right" w:leader="dot" w:pos="9016"/>
+            </w:tabs>
+            <w:rPr>
+              <w:rFonts w:eastAsiaTheme="minorEastAsia"/>
+              <w:b w:val="0"/>
+              <w:bCs w:val="0"/>
+              <w:noProof/>
+              <w:sz w:val="24"/>
+              <w:szCs w:val="24"/>
+              <w:lang w:eastAsia="en-GB"/>
+            </w:rPr>
+          </w:pPr>
+          <w:hyperlink w:anchor="_Toc221725780" w:history="1">
+            <w:r>
+              <w:rPr>
+                <w:rStyle w:val="Hyperlink"/>
+                <w:i/>
+                <w:iCs/>
+                <w:noProof/>
+              </w:rPr>
+              <w:t>Wireframes</w:t>
+            </w:r>
+            <w:r>
+              <w:rPr>
+                <w:noProof/>
+                <w:webHidden/>
+              </w:rPr>
+              <w:tab/>
+            </w:r>
+            <w:r>
+              <w:rPr>
+                <w:noProof/>
+                <w:webHidden/>
+              </w:rPr>
+              <w:fldChar w:fldCharType="begin"/>
+            </w:r>
+            <w:r>
+              <w:rPr>
+                <w:noProof/>
+                <w:webHidden/>
+              </w:rPr>
+              <w:instrText xml:space="preserve"> PAGEREF _Toc221725780 \h </w:instrText>
+            </w:r>
+            <w:r>
+              <w:rPr>
+                <w:noProof/>
+                <w:webHidden/>
+              </w:rPr>
+            </w:r>
+            <w:r>
+              <w:rPr>
+                <w:noProof/>
+                <w:webHidden/>
+              </w:rPr>
+              <w:fldChar w:fldCharType="separate"/>
+            </w:r>
+            <w:r>
+              <w:rPr>
+                <w:noProof/>
+                <w:webHidden/>
+              </w:rPr>
+              <w:t>6</w:t>
+            </w:r>
+            <w:r>
+              <w:rPr>
+                <w:noProof/>
+                <w:webHidden/>
+              </w:rPr>
+              <w:fldChar w:fldCharType="end"/>
+            </w:r>
+          </w:hyperlink>
+        </w:p>
+        <w:p>
+          <w:pPr>
+            <w:pStyle w:val="TOC3"/>
+            <w:tabs>
+              <w:tab w:val="right" w:leader="dot" w:pos="9016"/>
+            </w:tabs>
+            <w:rPr>
+              <w:rFonts w:eastAsiaTheme="minorEastAsia"/>
+              <w:noProof/>
+              <w:sz w:val="24"/>
+              <w:szCs w:val="24"/>
+              <w:lang w:eastAsia="en-GB"/>
+            </w:rPr>
+          </w:pPr>
+          <w:hyperlink w:anchor="_Toc221725781" w:history="1">
+            <w:r>
+              <w:rPr>
+                <w:rStyle w:val="Hyperlink"/>
+                <w:b/>
+                <w:bCs/>
+                <w:i/>
+                <w:iCs/>
+                <w:noProof/>
+              </w:rPr>
+              <w:t>Home Page</w:t>
+            </w:r>
+            <w:r>
+              <w:rPr>
+                <w:noProof/>
+                <w:webHidden/>
+              </w:rPr>
+              <w:tab/>
+            </w:r>
+            <w:r>
+              <w:rPr>
+                <w:noProof/>
+                <w:webHidden/>
+              </w:rPr>
+              <w:fldChar w:fldCharType="begin"/>
+            </w:r>
+            <w:r>
+              <w:rPr>
+                <w:noProof/>
+                <w:webHidden/>
+              </w:rPr>
+              <w:instrText xml:space="preserve"> PAGEREF _Toc221725781 \h </w:instrText>
+            </w:r>
+            <w:r>
+              <w:rPr>
+                <w:noProof/>
+                <w:webHidden/>
+              </w:rPr>
+            </w:r>
+            <w:r>
+              <w:rPr>
+                <w:noProof/>
+                <w:webHidden/>
+              </w:rPr>
+              <w:fldChar w:fldCharType="separate"/>
+            </w:r>
+            <w:r>
+              <w:rPr>
+                <w:noProof/>
+                <w:webHidden/>
+              </w:rPr>
+              <w:t>6</w:t>
+            </w:r>
+            <w:r>
+              <w:rPr>
+                <w:noProof/>
+                <w:webHidden/>
+              </w:rPr>
+              <w:fldChar w:fldCharType="end"/>
+            </w:r>
+          </w:hyperlink>
+        </w:p>
+        <w:p>
+          <w:pPr>
+            <w:pStyle w:val="TOC3"/>
+            <w:tabs>
+              <w:tab w:val="right" w:leader="dot" w:pos="9016"/>
+            </w:tabs>
+            <w:rPr>
+              <w:rFonts w:eastAsiaTheme="minorEastAsia"/>
+              <w:noProof/>
+              <w:sz w:val="24"/>
+              <w:szCs w:val="24"/>
+              <w:lang w:eastAsia="en-GB"/>
+            </w:rPr>
+          </w:pPr>
+          <w:hyperlink w:anchor="_Toc221725782" w:history="1">
+            <w:r>
+              <w:rPr>
+                <w:rStyle w:val="Hyperlink"/>
+                <w:b/>
+                <w:bCs/>
+                <w:i/>
+                <w:iCs/>
+                <w:noProof/>
+              </w:rPr>
+              <w:t>Dashboard</w:t>
+            </w:r>
+            <w:r>
+              <w:rPr>
+                <w:noProof/>
+                <w:webHidden/>
+              </w:rPr>
+              <w:tab/>
+            </w:r>
+            <w:r>
+              <w:rPr>
+                <w:noProof/>
+                <w:webHidden/>
+              </w:rPr>
+              <w:fldChar w:fldCharType="begin"/>
+            </w:r>
+            <w:r>
+              <w:rPr>
+                <w:noProof/>
+                <w:webHidden/>
+              </w:rPr>
+              <w:instrText xml:space="preserve"> PAGEREF _Toc221725782 \h </w:instrText>
+            </w:r>
+            <w:r>
+              <w:rPr>
+                <w:noProof/>
+                <w:webHidden/>
+              </w:rPr>
+            </w:r>
+            <w:r>
+              <w:rPr>
+                <w:noProof/>
+                <w:webHidden/>
+              </w:rPr>
+              <w:fldChar w:fldCharType="separate"/>
+            </w:r>
+            <w:r>
+              <w:rPr>
+                <w:noProof/>
+                <w:webHidden/>
+              </w:rPr>
+              <w:t>7</w:t>
+            </w:r>
+            <w:r>
+              <w:rPr>
+                <w:noProof/>
+                <w:webHidden/>
+              </w:rPr>
+              <w:fldChar w:fldCharType="end"/>
+            </w:r>
+          </w:hyperlink>
+        </w:p>
+        <w:p>
+          <w:pPr>
+            <w:pStyle w:val="TOC3"/>
+            <w:tabs>
+              <w:tab w:val="right" w:leader="dot" w:pos="9016"/>
+            </w:tabs>
+            <w:rPr>
+              <w:rFonts w:eastAsiaTheme="minorEastAsia"/>
+              <w:noProof/>
+              <w:sz w:val="24"/>
+              <w:szCs w:val="24"/>
+              <w:lang w:eastAsia="en-GB"/>
+            </w:rPr>
+          </w:pPr>
+          <w:hyperlink w:anchor="_Toc221725783" w:history="1">
+            <w:r>
+              <w:rPr>
+                <w:rStyle w:val="Hyperlink"/>
+                <w:b/>
+                <w:bCs/>
+                <w:i/>
+                <w:iCs/>
+                <w:noProof/>
+              </w:rPr>
+              <w:t>Taskbar</w:t>
+            </w:r>
+            <w:r>
+              <w:rPr>
+                <w:noProof/>
+                <w:webHidden/>
+              </w:rPr>
+              <w:tab/>
+            </w:r>
+            <w:r>
+              <w:rPr>
+                <w:noProof/>
+                <w:webHidden/>
+              </w:rPr>
+              <w:fldChar w:fldCharType="begin"/>
+            </w:r>
+            <w:r>
+              <w:rPr>
+                <w:noProof/>
+                <w:webHidden/>
+              </w:rPr>
+              <w:instrText xml:space="preserve"> PAGEREF _Toc221725783 \h </w:instrText>
+            </w:r>
+            <w:r>
+              <w:rPr>
+                <w:noProof/>
+                <w:webHidden/>
+              </w:rPr>
+            </w:r>
+            <w:r>
+              <w:rPr>
+                <w:noProof/>
+                <w:webHidden/>
+              </w:rPr>
+              <w:fldChar w:fldCharType="separate"/>
+            </w:r>
+            <w:r>
+              <w:rPr>
+                <w:noProof/>
+                <w:webHidden/>
+              </w:rPr>
+              <w:t>8</w:t>
+            </w:r>
+            <w:r>
+              <w:rPr>
+                <w:noProof/>
+                <w:webHidden/>
+              </w:rPr>
+              <w:fldChar w:fldCharType="end"/>
+            </w:r>
+          </w:hyperlink>
+        </w:p>
+        <w:p>
+          <w:pPr>
+            <w:pStyle w:val="TOC3"/>
+            <w:tabs>
+              <w:tab w:val="right" w:leader="dot" w:pos="9016"/>
+            </w:tabs>
+            <w:rPr>
+              <w:rFonts w:eastAsiaTheme="minorEastAsia"/>
+              <w:noProof/>
+              <w:sz w:val="24"/>
+              <w:szCs w:val="24"/>
+              <w:lang w:eastAsia="en-GB"/>
+            </w:rPr>
+          </w:pPr>
+          <w:hyperlink w:anchor="_Toc221725784" w:history="1">
+            <w:r>
+              <w:rPr>
+                <w:rStyle w:val="Hyperlink"/>
+                <w:b/>
+                <w:bCs/>
+                <w:i/>
+                <w:iCs/>
+                <w:noProof/>
+              </w:rPr>
+              <w:t>Settings Page</w:t>
+            </w:r>
+            <w:r>
+              <w:rPr>
+                <w:noProof/>
+                <w:webHidden/>
+              </w:rPr>
+              <w:tab/>
+            </w:r>
+            <w:r>
+              <w:rPr>
+                <w:noProof/>
+                <w:webHidden/>
+              </w:rPr>
+              <w:fldChar w:fldCharType="begin"/>
+            </w:r>
+            <w:r>
+              <w:rPr>
+                <w:noProof/>
+                <w:webHidden/>
+              </w:rPr>
+              <w:instrText xml:space="preserve"> PAGEREF _Toc221725784 \h </w:instrText>
+            </w:r>
+            <w:r>
+              <w:rPr>
+                <w:noProof/>
+                <w:webHidden/>
+              </w:rPr>
+            </w:r>
+            <w:r>
+              <w:rPr>
+                <w:noProof/>
+                <w:webHidden/>
+              </w:rPr>
+              <w:fldChar w:fldCharType="separate"/>
+            </w:r>
+            <w:r>
+              <w:rPr>
+                <w:noProof/>
+                <w:webHidden/>
+              </w:rPr>
+              <w:t>8</w:t>
+            </w:r>
+            <w:r>
+              <w:rPr>
+                <w:noProof/>
+                <w:webHidden/>
+              </w:rPr>
+              <w:fldChar w:fldCharType="end"/>
+            </w:r>
+          </w:hyperlink>
+        </w:p>
+        <w:p>
+          <w:pPr>
+            <w:pStyle w:val="TOC2"/>
+            <w:tabs>
+              <w:tab w:val="right" w:leader="dot" w:pos="9016"/>
+            </w:tabs>
+            <w:rPr>
+              <w:rFonts w:eastAsiaTheme="minorEastAsia"/>
+              <w:b w:val="0"/>
+              <w:bCs w:val="0"/>
+              <w:noProof/>
+              <w:sz w:val="24"/>
+              <w:szCs w:val="24"/>
+              <w:lang w:eastAsia="en-GB"/>
+            </w:rPr>
+          </w:pPr>
+          <w:hyperlink w:anchor="_Toc221725785" w:history="1">
+            <w:r>
+              <w:rPr>
+                <w:rStyle w:val="Hyperlink"/>
+                <w:i/>
+                <w:iCs/>
+                <w:noProof/>
+              </w:rPr>
+              <w:t>Storyboards</w:t>
+            </w:r>
+            <w:r>
+              <w:rPr>
+                <w:noProof/>
+                <w:webHidden/>
+              </w:rPr>
+              <w:tab/>
+            </w:r>
+            <w:r>
+              <w:rPr>
+                <w:noProof/>
+                <w:webHidden/>
+              </w:rPr>
+              <w:fldChar w:fldCharType="begin"/>
+            </w:r>
+            <w:r>
+              <w:rPr>
+                <w:noProof/>
+                <w:webHidden/>
+              </w:rPr>
+              <w:instrText xml:space="preserve"> PAGEREF _Toc221725785 \h </w:instrText>
+            </w:r>
+            <w:r>
+              <w:rPr>
+                <w:noProof/>
+                <w:webHidden/>
+              </w:rPr>
+            </w:r>
+            <w:r>
+              <w:rPr>
+                <w:noProof/>
+                <w:webHidden/>
+              </w:rPr>
+              <w:fldChar w:fldCharType="separate"/>
+            </w:r>
+            <w:r>
+              <w:rPr>
+                <w:noProof/>
+                <w:webHidden/>
+              </w:rPr>
+              <w:t>9</w:t>
+            </w:r>
+            <w:r>
+              <w:rPr>
+                <w:noProof/>
+                <w:webHidden/>
+              </w:rPr>
+              <w:fldChar w:fldCharType="end"/>
+            </w:r>
+          </w:hyperlink>
+        </w:p>
+        <w:p>
+          <w:pPr>
+            <w:pStyle w:val="TOC2"/>
+            <w:tabs>
+              <w:tab w:val="right" w:leader="dot" w:pos="9016"/>
+            </w:tabs>
+            <w:rPr>
+              <w:rFonts w:eastAsiaTheme="minorEastAsia"/>
+              <w:b w:val="0"/>
+              <w:bCs w:val="0"/>
+              <w:noProof/>
+              <w:sz w:val="24"/>
+              <w:szCs w:val="24"/>
+              <w:lang w:eastAsia="en-GB"/>
+            </w:rPr>
+          </w:pPr>
+          <w:hyperlink w:anchor="_Toc221725786" w:history="1">
+            <w:r>
+              <w:rPr>
+                <w:rStyle w:val="Hyperlink"/>
+                <w:i/>
+                <w:iCs/>
+                <w:noProof/>
+              </w:rPr>
+              <w:t>Flowcharts</w:t>
+            </w:r>
+            <w:r>
+              <w:rPr>
+                <w:noProof/>
+                <w:webHidden/>
+              </w:rPr>
+              <w:tab/>
+            </w:r>
+            <w:r>
+              <w:rPr>
+                <w:noProof/>
+                <w:webHidden/>
+              </w:rPr>
+              <w:fldChar w:fldCharType="begin"/>
+            </w:r>
+            <w:r>
+              <w:rPr>
+                <w:noProof/>
+                <w:webHidden/>
+              </w:rPr>
+              <w:instrText xml:space="preserve"> PAGEREF _Toc221725786 \h </w:instrText>
+            </w:r>
+            <w:r>
+              <w:rPr>
+                <w:noProof/>
+                <w:webHidden/>
+              </w:rPr>
+            </w:r>
+            <w:r>
+              <w:rPr>
+                <w:noProof/>
+                <w:webHidden/>
+              </w:rPr>
+              <w:fldChar w:fldCharType="separate"/>
+            </w:r>
+            <w:r>
+              <w:rPr>
+                <w:noProof/>
+                <w:webHidden/>
+              </w:rPr>
+              <w:t>9</w:t>
+            </w:r>
+            <w:r>
+              <w:rPr>
+                <w:noProof/>
+                <w:webHidden/>
+              </w:rPr>
+              <w:fldChar w:fldCharType="end"/>
+            </w:r>
+          </w:hyperlink>
+        </w:p>
+        <w:p>
+          <w:pPr>
+            <w:pStyle w:val="TOC3"/>
+            <w:tabs>
+              <w:tab w:val="right" w:leader="dot" w:pos="9016"/>
+            </w:tabs>
+            <w:rPr>
+              <w:rFonts w:eastAsiaTheme="minorEastAsia"/>
+              <w:noProof/>
+              <w:sz w:val="24"/>
+              <w:szCs w:val="24"/>
+              <w:lang w:eastAsia="en-GB"/>
+            </w:rPr>
+          </w:pPr>
+          <w:hyperlink w:anchor="_Toc221725787" w:history="1">
+            <w:r>
+              <w:rPr>
+                <w:rStyle w:val="Hyperlink"/>
+                <w:b/>
+                <w:bCs/>
+                <w:i/>
+                <w:iCs/>
+                <w:noProof/>
+              </w:rPr>
+              <w:t>Home Page</w:t>
+            </w:r>
+            <w:r>
+              <w:rPr>
+                <w:noProof/>
+                <w:webHidden/>
+              </w:rPr>
+              <w:tab/>
+            </w:r>
+            <w:r>
+              <w:rPr>
+                <w:noProof/>
+                <w:webHidden/>
+              </w:rPr>
+              <w:fldChar w:fldCharType="begin"/>
+            </w:r>
+            <w:r>
+              <w:rPr>
+                <w:noProof/>
+                <w:webHidden/>
+              </w:rPr>
+              <w:instrText xml:space="preserve"> PAGEREF _Toc221725787 \h </w:instrText>
+            </w:r>
+            <w:r>
+              <w:rPr>
+                <w:noProof/>
+                <w:webHidden/>
+              </w:rPr>
+            </w:r>
+            <w:r>
+              <w:rPr>
+                <w:noProof/>
+                <w:webHidden/>
+              </w:rPr>
+              <w:fldChar w:fldCharType="separate"/>
+            </w:r>
+            <w:r>
+              <w:rPr>
+                <w:noProof/>
+                <w:webHidden/>
+              </w:rPr>
+              <w:t>9</w:t>
+            </w:r>
+            <w:r>
+              <w:rPr>
+                <w:noProof/>
+                <w:webHidden/>
+              </w:rPr>
+              <w:fldChar w:fldCharType="end"/>
+            </w:r>
+          </w:hyperlink>
+        </w:p>
+        <w:p>
+          <w:pPr>
+            <w:pStyle w:val="TOC3"/>
+            <w:tabs>
+              <w:tab w:val="right" w:leader="dot" w:pos="9016"/>
+            </w:tabs>
+            <w:rPr>
+              <w:rFonts w:eastAsiaTheme="minorEastAsia"/>
+              <w:noProof/>
+              <w:sz w:val="24"/>
+              <w:szCs w:val="24"/>
+              <w:lang w:eastAsia="en-GB"/>
+            </w:rPr>
+          </w:pPr>
+          <w:hyperlink w:anchor="_Toc221725788" w:history="1">
+            <w:r>
+              <w:rPr>
+                <w:rStyle w:val="Hyperlink"/>
+                <w:b/>
+                <w:bCs/>
+                <w:i/>
+                <w:iCs/>
+                <w:noProof/>
+              </w:rPr>
+              <w:t>Dashboard</w:t>
+            </w:r>
+            <w:r>
+              <w:rPr>
+                <w:noProof/>
+                <w:webHidden/>
+              </w:rPr>
+              <w:tab/>
+            </w:r>
+            <w:r>
+              <w:rPr>
+                <w:noProof/>
+                <w:webHidden/>
+              </w:rPr>
+              <w:fldChar w:fldCharType="begin"/>
+            </w:r>
+            <w:r>
+              <w:rPr>
+                <w:noProof/>
+                <w:webHidden/>
+              </w:rPr>
+              <w:instrText xml:space="preserve"> PAGEREF _Toc221725788 \h </w:instrText>
+            </w:r>
+            <w:r>
+              <w:rPr>
+                <w:noProof/>
+                <w:webHidden/>
+              </w:rPr>
+            </w:r>
+            <w:r>
+              <w:rPr>
+                <w:noProof/>
+                <w:webHidden/>
+              </w:rPr>
+              <w:fldChar w:fldCharType="separate"/>
+            </w:r>
+            <w:r>
+              <w:rPr>
+                <w:noProof/>
+                <w:webHidden/>
+              </w:rPr>
+              <w:t>9</w:t>
+            </w:r>
+            <w:r>
+              <w:rPr>
+                <w:noProof/>
+                <w:webHidden/>
+              </w:rPr>
+              <w:fldChar w:fldCharType="end"/>
+            </w:r>
+          </w:hyperlink>
+        </w:p>
+        <w:p>
+          <w:pPr>
+            <w:pStyle w:val="TOC3"/>
+            <w:tabs>
+              <w:tab w:val="right" w:leader="dot" w:pos="9016"/>
+            </w:tabs>
+            <w:rPr>
+              <w:rFonts w:eastAsiaTheme="minorEastAsia"/>
+              <w:noProof/>
+              <w:sz w:val="24"/>
+              <w:szCs w:val="24"/>
+              <w:lang w:eastAsia="en-GB"/>
+            </w:rPr>
+          </w:pPr>
+          <w:hyperlink w:anchor="_Toc221725789" w:history="1">
+            <w:r>
+              <w:rPr>
+                <w:rStyle w:val="Hyperlink"/>
+                <w:b/>
+                <w:bCs/>
+                <w:i/>
+                <w:iCs/>
+                <w:noProof/>
+              </w:rPr>
+              <w:t>Taskbar</w:t>
+            </w:r>
+            <w:r>
+              <w:rPr>
+                <w:noProof/>
+                <w:webHidden/>
+              </w:rPr>
+              <w:tab/>
+            </w:r>
+            <w:r>
+              <w:rPr>
+                <w:noProof/>
+                <w:webHidden/>
+              </w:rPr>
+              <w:fldChar w:fldCharType="begin"/>
+            </w:r>
+            <w:r>
+              <w:rPr>
+                <w:noProof/>
+                <w:webHidden/>
+              </w:rPr>
+              <w:instrText xml:space="preserve"> PAGEREF _Toc221725789 \h </w:instrText>
+            </w:r>
+            <w:r>
+              <w:rPr>
+                <w:noProof/>
+                <w:webHidden/>
+              </w:rPr>
+            </w:r>
+            <w:r>
+              <w:rPr>
+                <w:noProof/>
+                <w:webHidden/>
+              </w:rPr>
+              <w:fldChar w:fldCharType="separate"/>
+            </w:r>
+            <w:r>
+              <w:rPr>
+                <w:noProof/>
+                <w:webHidden/>
+              </w:rPr>
+              <w:t>9</w:t>
+            </w:r>
+            <w:r>
+              <w:rPr>
+                <w:noProof/>
+                <w:webHidden/>
+              </w:rPr>
+              <w:fldChar w:fldCharType="end"/>
+            </w:r>
+          </w:hyperlink>
+        </w:p>
+        <w:p>
+          <w:pPr>
+            <w:pStyle w:val="TOC3"/>
+            <w:tabs>
+              <w:tab w:val="right" w:leader="dot" w:pos="9016"/>
+            </w:tabs>
+            <w:rPr>
+              <w:rFonts w:eastAsiaTheme="minorEastAsia"/>
+              <w:noProof/>
+              <w:sz w:val="24"/>
+              <w:szCs w:val="24"/>
+              <w:lang w:eastAsia="en-GB"/>
+            </w:rPr>
+          </w:pPr>
+          <w:hyperlink w:anchor="_Toc221725790" w:history="1">
+            <w:r>
+              <w:rPr>
+                <w:rStyle w:val="Hyperlink"/>
+                <w:b/>
+                <w:bCs/>
+                <w:i/>
+                <w:iCs/>
+                <w:noProof/>
+              </w:rPr>
+              <w:t>Settings Page</w:t>
+            </w:r>
+            <w:r>
+              <w:rPr>
+                <w:noProof/>
+                <w:webHidden/>
+              </w:rPr>
+              <w:tab/>
+            </w:r>
+            <w:r>
+              <w:rPr>
+                <w:noProof/>
+                <w:webHidden/>
+              </w:rPr>
+              <w:fldChar w:fldCharType="begin"/>
+            </w:r>
+            <w:r>
+              <w:rPr>
+                <w:noProof/>
+                <w:webHidden/>
+              </w:rPr>
+              <w:instrText xml:space="preserve"> PAGEREF _Toc221725790 \h </w:instrText>
+            </w:r>
+            <w:r>
+              <w:rPr>
+                <w:noProof/>
+                <w:webHidden/>
+              </w:rPr>
+            </w:r>
+            <w:r>
+              <w:rPr>
+                <w:noProof/>
+                <w:webHidden/>
+              </w:rPr>
+              <w:fldChar w:fldCharType="separate"/>
+            </w:r>
+            <w:r>
+              <w:rPr>
+                <w:noProof/>
+                <w:webHidden/>
+              </w:rPr>
+              <w:t>9</w:t>
             </w:r>
             <w:r>
               <w:rPr>
@@ -526,7 +1366,7 @@
               <w:lang w:eastAsia="en-GB"/>
             </w:rPr>
           </w:pPr>
-          <w:hyperlink w:anchor="_Toc220934576" w:history="1">
+          <w:hyperlink w:anchor="_Toc221725791" w:history="1">
             <w:r>
               <w:rPr>
                 <w:rStyle w:val="Hyperlink"/>
@@ -553,7 +1393,7 @@
                 <w:noProof/>
                 <w:webHidden/>
               </w:rPr>
-              <w:instrText xml:space="preserve"> PAGEREF _Toc220934576 \h </w:instrText>
+              <w:instrText xml:space="preserve"> PAGEREF _Toc221725791 \h </w:instrText>
             </w:r>
             <w:r>
               <w:rPr>
@@ -573,7 +1413,7 @@
                 <w:noProof/>
                 <w:webHidden/>
               </w:rPr>
-              <w:t>8</w:t>
+              <w:t>9</w:t>
             </w:r>
             <w:r>
               <w:rPr>
@@ -600,7 +1440,7 @@
               <w:lang w:eastAsia="en-GB"/>
             </w:rPr>
           </w:pPr>
-          <w:hyperlink w:anchor="_Toc220934577" w:history="1">
+          <w:hyperlink w:anchor="_Toc221725792" w:history="1">
             <w:r>
               <w:rPr>
                 <w:rStyle w:val="Hyperlink"/>
@@ -627,7 +1467,7 @@
                 <w:noProof/>
                 <w:webHidden/>
               </w:rPr>
-              <w:instrText xml:space="preserve"> PAGEREF _Toc220934577 \h </w:instrText>
+              <w:instrText xml:space="preserve"> PAGEREF _Toc221725792 \h </w:instrText>
             </w:r>
             <w:r>
               <w:rPr>
@@ -647,7 +1487,7 @@
                 <w:noProof/>
                 <w:webHidden/>
               </w:rPr>
-              <w:t>8</w:t>
+              <w:t>9</w:t>
             </w:r>
             <w:r>
               <w:rPr>
@@ -735,48 +1575,6 @@
     </w:p>
     <w:p>
       <w:pPr>
-        <w:rPr>
-          <w:bCs/>
-        </w:rPr>
-      </w:pPr>
-    </w:p>
-    <w:p>
-      <w:pPr>
-        <w:rPr>
-          <w:bCs/>
-        </w:rPr>
-      </w:pPr>
-    </w:p>
-    <w:p>
-      <w:pPr>
-        <w:rPr>
-          <w:bCs/>
-        </w:rPr>
-      </w:pPr>
-    </w:p>
-    <w:p>
-      <w:pPr>
-        <w:rPr>
-          <w:bCs/>
-        </w:rPr>
-      </w:pPr>
-    </w:p>
-    <w:p>
-      <w:pPr>
-        <w:rPr>
-          <w:bCs/>
-        </w:rPr>
-      </w:pPr>
-    </w:p>
-    <w:p>
-      <w:pPr>
-        <w:rPr>
-          <w:bCs/>
-        </w:rPr>
-      </w:pPr>
-    </w:p>
-    <w:p>
-      <w:pPr>
         <w:pStyle w:val="Heading1"/>
         <w:jc w:val="center"/>
         <w:rPr>
@@ -784,19 +1582,19 @@
           <w:bCs/>
           <w:i/>
           <w:iCs/>
-          <w:sz w:val="32"/>
-          <w:szCs w:val="32"/>
+          <w:sz w:val="36"/>
+          <w:szCs w:val="36"/>
         </w:rPr>
       </w:pPr>
-      <w:bookmarkStart w:id="0" w:name="_Toc220934570"/>
+      <w:bookmarkStart w:id="0" w:name="_Toc221725774"/>
       <w:r>
         <w:rPr>
           <w:b/>
           <w:bCs/>
           <w:i/>
           <w:iCs/>
-          <w:sz w:val="32"/>
-          <w:szCs w:val="32"/>
+          <w:sz w:val="36"/>
+          <w:szCs w:val="36"/>
         </w:rPr>
         <w:lastRenderedPageBreak/>
         <w:t>Introduction</w:t>
@@ -899,19 +1697,19 @@
           <w:bCs/>
           <w:i/>
           <w:iCs/>
-          <w:sz w:val="32"/>
-          <w:szCs w:val="32"/>
+          <w:sz w:val="36"/>
+          <w:szCs w:val="36"/>
         </w:rPr>
       </w:pPr>
-      <w:bookmarkStart w:id="1" w:name="_Toc220934571"/>
+      <w:bookmarkStart w:id="1" w:name="_Toc221725775"/>
       <w:r>
         <w:rPr>
           <w:b/>
           <w:bCs/>
           <w:i/>
           <w:iCs/>
-          <w:sz w:val="32"/>
-          <w:szCs w:val="32"/>
+          <w:sz w:val="36"/>
+          <w:szCs w:val="36"/>
         </w:rPr>
         <w:t>Features of the Browser and Why</w:t>
       </w:r>
@@ -1098,11 +1896,7 @@
         <w:t xml:space="preserve"> – </w:t>
       </w:r>
     </w:p>
-    <w:p>
-      <w:pPr>
-        <w:pStyle w:val="ListParagraph"/>
-      </w:pPr>
-    </w:p>
+    <w:p/>
     <w:p>
       <w:pPr>
         <w:pStyle w:val="ListParagraph"/>
@@ -1112,10 +1906,25 @@
         </w:numPr>
       </w:pPr>
       <w:r>
-        <w:t>Gamification</w:t>
+        <w:t>Security Dashboard</w:t>
       </w:r>
       <w:r>
         <w:t xml:space="preserve"> –</w:t>
+      </w:r>
+      <w:r>
+        <w:t xml:space="preserve"> This will be a central place that users can navigate to which will store data to determine how secure their browsing habits have been. It </w:t>
+      </w:r>
+      <w:r>
+        <w:lastRenderedPageBreak/>
+        <w:t xml:space="preserve">will include things like how many times they have overridden blocks, how many times they have attempted to visit blocked sites etc. The dashboard will also be the location of where they can customise the browser, and where they will see how many experience </w:t>
+      </w:r>
+      <w:proofErr w:type="gramStart"/>
+      <w:r>
+        <w:t>points</w:t>
+      </w:r>
+      <w:proofErr w:type="gramEnd"/>
+      <w:r>
+        <w:t xml:space="preserve"> they have and what level they are. Lastly, this will be where the quizzes and potential games are stored to allow them to gain bonus points for learning about safe browsing</w:t>
       </w:r>
     </w:p>
     <w:p>
@@ -1132,42 +1941,13 @@
         </w:numPr>
       </w:pPr>
       <w:r>
-        <w:lastRenderedPageBreak/>
-        <w:t>Security Dashboard</w:t>
-      </w:r>
-      <w:r>
-        <w:t xml:space="preserve"> –</w:t>
-      </w:r>
-      <w:r>
-        <w:t xml:space="preserve"> This will be a central place that users can navigate to which will store data to determine how secure their browsing habits have been. It will include things like how many times they have overridden blocks, how many times they have attempted to visit blocked sites etc. The dashboard will also be the location of where they can customise the browser, and where they will see how many experience </w:t>
-      </w:r>
-      <w:proofErr w:type="gramStart"/>
-      <w:r>
-        <w:t>points</w:t>
-      </w:r>
-      <w:proofErr w:type="gramEnd"/>
-      <w:r>
-        <w:t xml:space="preserve"> they have and what level they are. Lastly, this will be where the quizzes and potential games are stored to allow them to gain bonus points for learning about safe browsing</w:t>
-      </w:r>
-    </w:p>
-    <w:p>
-      <w:pPr>
-        <w:pStyle w:val="ListParagraph"/>
-      </w:pPr>
-    </w:p>
-    <w:p>
-      <w:pPr>
-        <w:pStyle w:val="ListParagraph"/>
-        <w:numPr>
-          <w:ilvl w:val="0"/>
-          <w:numId w:val="1"/>
-        </w:numPr>
-      </w:pPr>
-      <w:r>
-        <w:t>Quizzes / XP Gain / Cosmetic Unlocks / Games</w:t>
-      </w:r>
-      <w:r>
-        <w:t xml:space="preserve"> – </w:t>
+        <w:t>Gamification –</w:t>
+      </w:r>
+      <w:r>
+        <w:t xml:space="preserve"> </w:t>
+      </w:r>
+      <w:r>
+        <w:t>The dashboard will contain a variety of gamified aspects for the user to keep them engaged and to encourage continuous use of the browser. These will include quizzes (singular daily quiz and 10 weekly questions focussed on security and safe browsing), challenges which encourage the user to perform safe browsing actions in exchange for a reward, experience points which can be earned from a variety of sources (including the quizzes and challenges), and cosmetic unlocks which encourage the user to level up their account, providing unique customisation which they can look forward to unlocking.</w:t>
       </w:r>
     </w:p>
     <w:p>
@@ -1185,19 +1965,19 @@
           <w:bCs/>
           <w:i/>
           <w:iCs/>
-          <w:sz w:val="32"/>
-          <w:szCs w:val="32"/>
+          <w:sz w:val="36"/>
+          <w:szCs w:val="36"/>
         </w:rPr>
       </w:pPr>
-      <w:bookmarkStart w:id="2" w:name="_Toc220934572"/>
+      <w:bookmarkStart w:id="2" w:name="_Toc221725776"/>
       <w:r>
         <w:rPr>
           <w:b/>
           <w:bCs/>
           <w:i/>
           <w:iCs/>
-          <w:sz w:val="32"/>
-          <w:szCs w:val="32"/>
+          <w:sz w:val="36"/>
+          <w:szCs w:val="36"/>
         </w:rPr>
         <w:t>Unique Selling Point</w:t>
       </w:r>
@@ -1207,8 +1987,8 @@
           <w:bCs/>
           <w:i/>
           <w:iCs/>
-          <w:sz w:val="32"/>
-          <w:szCs w:val="32"/>
+          <w:sz w:val="36"/>
+          <w:szCs w:val="36"/>
         </w:rPr>
         <w:t>s</w:t>
       </w:r>
@@ -1317,20 +2097,21 @@
           <w:bCs/>
           <w:i/>
           <w:iCs/>
-          <w:sz w:val="32"/>
-          <w:szCs w:val="32"/>
+          <w:sz w:val="36"/>
+          <w:szCs w:val="36"/>
         </w:rPr>
       </w:pPr>
-      <w:bookmarkStart w:id="3" w:name="_Toc220934573"/>
+      <w:bookmarkStart w:id="3" w:name="_Toc221725777"/>
       <w:r>
         <w:rPr>
           <w:b/>
           <w:bCs/>
           <w:i/>
           <w:iCs/>
-          <w:sz w:val="32"/>
-          <w:szCs w:val="32"/>
+          <w:sz w:val="36"/>
+          <w:szCs w:val="36"/>
         </w:rPr>
+        <w:lastRenderedPageBreak/>
         <w:t>Issues / Challenges</w:t>
       </w:r>
       <w:bookmarkEnd w:id="3"/>
@@ -1349,7 +2130,6 @@
         </w:numPr>
       </w:pPr>
       <w:r>
-        <w:lastRenderedPageBreak/>
         <w:t>Cannot ethically test against children therefore all testing will be done away from the target audience</w:t>
       </w:r>
       <w:r>
@@ -1409,19 +2189,19 @@
           <w:bCs/>
           <w:i/>
           <w:iCs/>
-          <w:sz w:val="32"/>
-          <w:szCs w:val="32"/>
+          <w:sz w:val="36"/>
+          <w:szCs w:val="36"/>
         </w:rPr>
       </w:pPr>
-      <w:bookmarkStart w:id="4" w:name="_Toc220934574"/>
+      <w:bookmarkStart w:id="4" w:name="_Toc221725778"/>
       <w:r>
         <w:rPr>
           <w:b/>
           <w:bCs/>
           <w:i/>
           <w:iCs/>
-          <w:sz w:val="32"/>
-          <w:szCs w:val="32"/>
+          <w:sz w:val="36"/>
+          <w:szCs w:val="36"/>
         </w:rPr>
         <w:t>Testing</w:t>
       </w:r>
@@ -1485,73 +2265,220 @@
           <w:bCs/>
           <w:i/>
           <w:iCs/>
-          <w:sz w:val="32"/>
-          <w:szCs w:val="32"/>
+          <w:sz w:val="36"/>
+          <w:szCs w:val="36"/>
         </w:rPr>
       </w:pPr>
-      <w:bookmarkStart w:id="5" w:name="_Toc220934575"/>
+      <w:bookmarkStart w:id="5" w:name="_Toc221725779"/>
       <w:r>
         <w:rPr>
           <w:b/>
           <w:bCs/>
           <w:i/>
           <w:iCs/>
-          <w:sz w:val="32"/>
-          <w:szCs w:val="32"/>
+          <w:sz w:val="36"/>
+          <w:szCs w:val="36"/>
         </w:rPr>
+        <w:lastRenderedPageBreak/>
         <w:t>Design</w:t>
       </w:r>
       <w:bookmarkEnd w:id="5"/>
     </w:p>
     <w:p>
-      <w:r>
-        <w:t>Wireframes:</w:t>
-      </w:r>
-    </w:p>
-    <w:p>
-      <w:pPr>
-        <w:pStyle w:val="ListParagraph"/>
-        <w:numPr>
-          <w:ilvl w:val="0"/>
-          <w:numId w:val="1"/>
-        </w:numPr>
-      </w:pPr>
-      <w:r>
-        <w:t>Home Page:</w:t>
-      </w:r>
-    </w:p>
-    <w:p/>
-    <w:p/>
-    <w:p>
-      <w:pPr>
-        <w:pStyle w:val="ListParagraph"/>
-        <w:numPr>
-          <w:ilvl w:val="0"/>
-          <w:numId w:val="1"/>
-        </w:numPr>
-      </w:pPr>
-      <w:r>
-        <w:lastRenderedPageBreak/>
-        <w:t>Dashboard:</w:t>
-      </w:r>
-    </w:p>
-    <w:p>
-      <w:pPr>
-        <w:pStyle w:val="ListParagraph"/>
-      </w:pPr>
-    </w:p>
-    <w:p>
-      <w:pPr>
-        <w:pStyle w:val="ListParagraph"/>
-      </w:pPr>
+      <w:pPr>
+        <w:pStyle w:val="Heading2"/>
+        <w:rPr>
+          <w:b/>
+          <w:bCs/>
+          <w:i/>
+          <w:iCs/>
+          <w:sz w:val="28"/>
+          <w:szCs w:val="28"/>
+        </w:rPr>
+      </w:pPr>
+      <w:bookmarkStart w:id="6" w:name="_Toc221725780"/>
+      <w:r>
+        <w:rPr>
+          <w:b/>
+          <w:bCs/>
+          <w:i/>
+          <w:iCs/>
+          <w:sz w:val="28"/>
+          <w:szCs w:val="28"/>
+        </w:rPr>
+        <w:t>Wireframes</w:t>
+      </w:r>
+      <w:bookmarkEnd w:id="6"/>
+    </w:p>
+    <w:p>
+      <w:pPr>
+        <w:pStyle w:val="Heading3"/>
+        <w:rPr>
+          <w:b/>
+          <w:bCs/>
+          <w:i/>
+          <w:iCs/>
+          <w:sz w:val="24"/>
+          <w:szCs w:val="24"/>
+        </w:rPr>
+      </w:pPr>
+      <w:bookmarkStart w:id="7" w:name="_Toc221725781"/>
+      <w:r>
+        <w:rPr>
+          <w:b/>
+          <w:bCs/>
+          <w:i/>
+          <w:iCs/>
+          <w:sz w:val="24"/>
+          <w:szCs w:val="24"/>
+        </w:rPr>
+        <w:t>Home Page</w:t>
+      </w:r>
+      <w:bookmarkEnd w:id="7"/>
       <w:r>
         <w:rPr>
           <w:noProof/>
         </w:rPr>
         <w:drawing>
-          <wp:inline distT="0" distB="0" distL="0" distR="0" wp14:anchorId="12522902" wp14:editId="360CB96C">
+          <wp:anchor distT="0" distB="0" distL="114300" distR="114300" simplePos="0" relativeHeight="251659264" behindDoc="0" locked="0" layoutInCell="1" allowOverlap="1" wp14:anchorId="0CBEBA6B" wp14:editId="0C0251F2">
+            <wp:simplePos x="0" y="0"/>
+            <wp:positionH relativeFrom="column">
+              <wp:posOffset>0</wp:posOffset>
+            </wp:positionH>
+            <wp:positionV relativeFrom="paragraph">
+              <wp:posOffset>316230</wp:posOffset>
+            </wp:positionV>
+            <wp:extent cx="5731510" cy="3232150"/>
+            <wp:effectExtent l="0" t="0" r="0" b="6350"/>
+            <wp:wrapSquare wrapText="bothSides"/>
+            <wp:docPr id="1230515954" name="Picture 1" descr="A close-up of a search engine&#10;&#10;AI-generated content may be incorrect."/>
+            <wp:cNvGraphicFramePr>
+              <a:graphicFrameLocks xmlns:a="http://schemas.openxmlformats.org/drawingml/2006/main" noChangeAspect="1"/>
+            </wp:cNvGraphicFramePr>
+            <a:graphic xmlns:a="http://schemas.openxmlformats.org/drawingml/2006/main">
+              <a:graphicData uri="http://schemas.openxmlformats.org/drawingml/2006/picture">
+                <pic:pic xmlns:pic="http://schemas.openxmlformats.org/drawingml/2006/picture">
+                  <pic:nvPicPr>
+                    <pic:cNvPr id="1230515954" name="Picture 1" descr="A close-up of a search engine&#10;&#10;AI-generated content may be incorrect."/>
+                    <pic:cNvPicPr/>
+                  </pic:nvPicPr>
+                  <pic:blipFill>
+                    <a:blip r:embed="rId6" cstate="print">
+                      <a:extLst>
+                        <a:ext uri="{28A0092B-C50C-407E-A947-70E740481C1C}">
+                          <a14:useLocalDpi xmlns:a14="http://schemas.microsoft.com/office/drawing/2010/main" val="0"/>
+                        </a:ext>
+                      </a:extLst>
+                    </a:blip>
+                    <a:stretch>
+                      <a:fillRect/>
+                    </a:stretch>
+                  </pic:blipFill>
+                  <pic:spPr>
+                    <a:xfrm>
+                      <a:off x="0" y="0"/>
+                      <a:ext cx="5731510" cy="3232150"/>
+                    </a:xfrm>
+                    <a:prstGeom prst="rect">
+                      <a:avLst/>
+                    </a:prstGeom>
+                  </pic:spPr>
+                </pic:pic>
+              </a:graphicData>
+            </a:graphic>
+            <wp14:sizeRelH relativeFrom="page">
+              <wp14:pctWidth>0</wp14:pctWidth>
+            </wp14:sizeRelH>
+            <wp14:sizeRelV relativeFrom="page">
+              <wp14:pctHeight>0</wp14:pctHeight>
+            </wp14:sizeRelV>
+          </wp:anchor>
+        </w:drawing>
+      </w:r>
+    </w:p>
+    <w:p>
+      <w:r>
+        <w:t xml:space="preserve">The home page will be the page that greets the user when they initially </w:t>
+      </w:r>
+      <w:r>
+        <w:t>open</w:t>
+      </w:r>
+      <w:r>
+        <w:t xml:space="preserve"> the browser, or whenever they open a new tab.</w:t>
+      </w:r>
+      <w:r>
+        <w:t xml:space="preserve"> It is a very simply designed page with only two key elements:</w:t>
+      </w:r>
+    </w:p>
+    <w:p>
+      <w:pPr>
+        <w:pStyle w:val="ListParagraph"/>
+        <w:numPr>
+          <w:ilvl w:val="0"/>
+          <w:numId w:val="8"/>
+        </w:numPr>
+      </w:pPr>
+      <w:r>
+        <w:t>The name of the browser – Stronghold – positioned central of the home page</w:t>
+      </w:r>
+      <w:r>
+        <w:t xml:space="preserve"> to advertise the app which the user has open</w:t>
+      </w:r>
+    </w:p>
+    <w:p>
+      <w:pPr>
+        <w:pStyle w:val="ListParagraph"/>
+        <w:numPr>
+          <w:ilvl w:val="0"/>
+          <w:numId w:val="8"/>
+        </w:numPr>
+      </w:pPr>
+      <w:r>
+        <w:t>The search bar which will allow the user to type in either a specific URL or a search query, and it will redirect them to either the entered URL or a Google search for the entered query</w:t>
+      </w:r>
+    </w:p>
+    <w:p/>
+    <w:p/>
+    <w:p/>
+    <w:p/>
+    <w:p/>
+    <w:p/>
+    <w:p>
+      <w:pPr>
+        <w:pStyle w:val="Heading3"/>
+        <w:rPr>
+          <w:b/>
+          <w:bCs/>
+          <w:i/>
+          <w:iCs/>
+          <w:sz w:val="24"/>
+          <w:szCs w:val="24"/>
+        </w:rPr>
+      </w:pPr>
+      <w:bookmarkStart w:id="8" w:name="_Toc221725782"/>
+      <w:r>
+        <w:rPr>
+          <w:b/>
+          <w:bCs/>
+          <w:i/>
+          <w:iCs/>
+          <w:sz w:val="24"/>
+          <w:szCs w:val="24"/>
+        </w:rPr>
+        <w:lastRenderedPageBreak/>
+        <w:t>Dashboard</w:t>
+      </w:r>
+      <w:bookmarkEnd w:id="8"/>
+    </w:p>
+    <w:p>
+      <w:r>
+        <w:rPr>
+          <w:noProof/>
+        </w:rPr>
+        <w:drawing>
+          <wp:inline distT="0" distB="0" distL="0" distR="0" wp14:anchorId="4303E94B" wp14:editId="4B7EAB3E">
             <wp:extent cx="5731510" cy="3213100"/>
-            <wp:effectExtent l="0" t="0" r="2540" b="6350"/>
+            <wp:effectExtent l="0" t="0" r="0" b="0"/>
             <wp:docPr id="1534579712" name="Picture 1" descr="A screenshot of a computer screen&#10;&#10;AI-generated content may be incorrect."/>
             <wp:cNvGraphicFramePr>
               <a:graphicFrameLocks xmlns:a="http://schemas.openxmlformats.org/drawingml/2006/main" noChangeAspect="1"/>
@@ -1564,7 +2491,7 @@
                     <pic:cNvPicPr/>
                   </pic:nvPicPr>
                   <pic:blipFill>
-                    <a:blip r:embed="rId6"/>
+                    <a:blip r:embed="rId7"/>
                     <a:stretch>
                       <a:fillRect/>
                     </a:stretch>
@@ -1586,14 +2513,6 @@
       </w:r>
     </w:p>
     <w:p>
-      <w:pPr>
-        <w:pStyle w:val="ListParagraph"/>
-      </w:pPr>
-    </w:p>
-    <w:p>
-      <w:pPr>
-        <w:pStyle w:val="ListParagraph"/>
-      </w:pPr>
       <w:r>
         <w:t>The dashboard will be the main page in which the users can go to discover the gamification aspects of the browser, such as their level and experience points, quizzes and challenges, as well as their safety report to see how safe their browsing is. There will be a variety of clickable elements within the dashboard which will perform the following functions:</w:t>
       </w:r>
@@ -1601,14 +2520,9 @@
     <w:p>
       <w:pPr>
         <w:pStyle w:val="ListParagraph"/>
-      </w:pPr>
-    </w:p>
-    <w:p>
-      <w:pPr>
-        <w:pStyle w:val="ListParagraph"/>
         <w:numPr>
           <w:ilvl w:val="0"/>
-          <w:numId w:val="4"/>
+          <w:numId w:val="7"/>
         </w:numPr>
       </w:pPr>
       <w:r>
@@ -1620,7 +2534,7 @@
         <w:pStyle w:val="ListParagraph"/>
         <w:numPr>
           <w:ilvl w:val="0"/>
-          <w:numId w:val="4"/>
+          <w:numId w:val="7"/>
         </w:numPr>
       </w:pPr>
       <w:r>
@@ -1632,7 +2546,7 @@
         <w:pStyle w:val="ListParagraph"/>
         <w:numPr>
           <w:ilvl w:val="0"/>
-          <w:numId w:val="4"/>
+          <w:numId w:val="7"/>
         </w:numPr>
       </w:pPr>
       <w:r>
@@ -1644,7 +2558,7 @@
         <w:pStyle w:val="ListParagraph"/>
         <w:numPr>
           <w:ilvl w:val="0"/>
-          <w:numId w:val="4"/>
+          <w:numId w:val="7"/>
         </w:numPr>
       </w:pPr>
       <w:r>
@@ -1656,7 +2570,7 @@
         <w:pStyle w:val="ListParagraph"/>
         <w:numPr>
           <w:ilvl w:val="0"/>
-          <w:numId w:val="4"/>
+          <w:numId w:val="7"/>
         </w:numPr>
       </w:pPr>
       <w:r>
@@ -1668,7 +2582,7 @@
         <w:pStyle w:val="ListParagraph"/>
         <w:numPr>
           <w:ilvl w:val="0"/>
-          <w:numId w:val="4"/>
+          <w:numId w:val="7"/>
         </w:numPr>
       </w:pPr>
       <w:r>
@@ -1682,43 +2596,54 @@
       </w:pPr>
     </w:p>
     <w:p>
+      <w:r>
+        <w:t xml:space="preserve">At a minimum, I want to implement the experience points features (including levels), the account feature, the hints and the summary report. As a stretch task, I want to aim to </w:t>
+      </w:r>
+      <w:r>
+        <w:lastRenderedPageBreak/>
+        <w:t xml:space="preserve">implement the behaviour comparison between weeks, as well as the filter for different time periods within the safety report. Lastly, I want to aim to complete the quizzes and challenges as a stretch task. The colours for the elements are likely to change in the final implementation.  </w:t>
+      </w:r>
+    </w:p>
+    <w:p>
       <w:pPr>
         <w:ind w:left="720"/>
       </w:pPr>
-      <w:r>
-        <w:lastRenderedPageBreak/>
-        <w:t xml:space="preserve">At a minimum, I want to implement the experience points features (including levels), the account feature, the hints and the summary report. As a stretch task, I want to aim to implement the behaviour comparison between weeks, as well as the filter for different time periods within the safety report. Lastly, I want to aim to complete the quizzes and challenges as a stretch task. The colours for the elements are likely to change in the final implementation.  </w:t>
-      </w:r>
-    </w:p>
-    <w:p>
-      <w:pPr>
-        <w:ind w:left="720"/>
-      </w:pPr>
-    </w:p>
-    <w:p>
-      <w:pPr>
-        <w:pStyle w:val="ListParagraph"/>
-        <w:numPr>
-          <w:ilvl w:val="0"/>
-          <w:numId w:val="1"/>
-        </w:numPr>
-      </w:pPr>
-      <w:r>
-        <w:t>Taskbar:</w:t>
-      </w:r>
-    </w:p>
-    <w:p>
-      <w:pPr>
-        <w:pStyle w:val="ListParagraph"/>
-      </w:pPr>
+    </w:p>
+    <w:p>
+      <w:pPr>
+        <w:pStyle w:val="Heading3"/>
+        <w:rPr>
+          <w:b/>
+          <w:bCs/>
+          <w:i/>
+          <w:iCs/>
+          <w:sz w:val="24"/>
+          <w:szCs w:val="24"/>
+        </w:rPr>
+      </w:pPr>
+      <w:bookmarkStart w:id="9" w:name="_Toc221725783"/>
+      <w:r>
+        <w:rPr>
+          <w:b/>
+          <w:bCs/>
+          <w:i/>
+          <w:iCs/>
+          <w:sz w:val="24"/>
+          <w:szCs w:val="24"/>
+        </w:rPr>
+        <w:t>Taskbar</w:t>
+      </w:r>
+      <w:bookmarkEnd w:id="9"/>
+    </w:p>
+    <w:p>
       <w:r>
         <w:rPr>
           <w:noProof/>
         </w:rPr>
         <w:drawing>
-          <wp:inline distT="0" distB="0" distL="0" distR="0" wp14:anchorId="03EB19C4" wp14:editId="3348E610">
+          <wp:inline distT="0" distB="0" distL="0" distR="0" wp14:anchorId="4CF7C306" wp14:editId="115D7E05">
             <wp:extent cx="5731510" cy="1013460"/>
-            <wp:effectExtent l="0" t="0" r="2540" b="0"/>
+            <wp:effectExtent l="0" t="0" r="0" b="2540"/>
             <wp:docPr id="1976368620" name="Picture 1" descr="A close up of a sign&#10;&#10;AI-generated content may be incorrect."/>
             <wp:cNvGraphicFramePr>
               <a:graphicFrameLocks xmlns:a="http://schemas.openxmlformats.org/drawingml/2006/main" noChangeAspect="1"/>
@@ -1731,7 +2656,7 @@
                     <pic:cNvPicPr/>
                   </pic:nvPicPr>
                   <pic:blipFill>
-                    <a:blip r:embed="rId7"/>
+                    <a:blip r:embed="rId8"/>
                     <a:stretch>
                       <a:fillRect/>
                     </a:stretch>
@@ -1739,7 +2664,7 @@
                   <pic:spPr>
                     <a:xfrm>
                       <a:off x="0" y="0"/>
-                      <a:ext cx="5736611" cy="1014362"/>
+                      <a:ext cx="5731510" cy="1013460"/>
                     </a:xfrm>
                     <a:prstGeom prst="rect">
                       <a:avLst/>
@@ -1753,14 +2678,6 @@
       </w:r>
     </w:p>
     <w:p>
-      <w:pPr>
-        <w:pStyle w:val="ListParagraph"/>
-      </w:pPr>
-    </w:p>
-    <w:p>
-      <w:pPr>
-        <w:pStyle w:val="ListParagraph"/>
-      </w:pPr>
       <w:r>
         <w:t xml:space="preserve">The </w:t>
       </w:r>
@@ -1780,14 +2697,9 @@
     <w:p>
       <w:pPr>
         <w:pStyle w:val="ListParagraph"/>
-      </w:pPr>
-    </w:p>
-    <w:p>
-      <w:pPr>
-        <w:pStyle w:val="ListParagraph"/>
         <w:numPr>
           <w:ilvl w:val="0"/>
-          <w:numId w:val="3"/>
+          <w:numId w:val="6"/>
         </w:numPr>
       </w:pPr>
       <w:r>
@@ -1814,7 +2726,7 @@
         <w:pStyle w:val="ListParagraph"/>
         <w:numPr>
           <w:ilvl w:val="0"/>
-          <w:numId w:val="3"/>
+          <w:numId w:val="6"/>
         </w:numPr>
       </w:pPr>
       <w:r>
@@ -1865,7 +2777,7 @@
         <w:pStyle w:val="ListParagraph"/>
         <w:numPr>
           <w:ilvl w:val="0"/>
-          <w:numId w:val="3"/>
+          <w:numId w:val="6"/>
         </w:numPr>
       </w:pPr>
       <w:r>
@@ -1875,16 +2787,8 @@
         <w:t xml:space="preserve"> (Displays user’s bookmarked pages)</w:t>
       </w:r>
     </w:p>
-    <w:p>
-      <w:pPr>
-        <w:pStyle w:val="ListParagraph"/>
-        <w:ind w:left="1800"/>
-      </w:pPr>
-    </w:p>
-    <w:p>
-      <w:pPr>
-        <w:ind w:left="720"/>
-      </w:pPr>
+    <w:p/>
+    <w:p>
       <w:r>
         <w:t xml:space="preserve">At minimum, I want to have all elements of this taskbar implemented and able to perform their tasks. As a stretch task, </w:t>
       </w:r>
@@ -1898,57 +2802,259 @@
       <w:proofErr w:type="gramEnd"/>
       <w:r>
         <w:t xml:space="preserve"> open to change in the final implementation.</w:t>
-      </w:r>
-    </w:p>
-    <w:p/>
-    <w:p>
-      <w:r>
-        <w:t>Storyboards:</w:t>
       </w:r>
     </w:p>
     <w:p/>
     <w:p/>
-    <w:p>
-      <w:r>
-        <w:t>Flowcharts:</w:t>
-      </w:r>
-    </w:p>
-    <w:p>
-      <w:pPr>
-        <w:pStyle w:val="ListParagraph"/>
-        <w:numPr>
-          <w:ilvl w:val="0"/>
-          <w:numId w:val="1"/>
-        </w:numPr>
-      </w:pPr>
-      <w:r>
+    <w:p/>
+    <w:p>
+      <w:pPr>
+        <w:pStyle w:val="Heading3"/>
+        <w:rPr>
+          <w:b/>
+          <w:bCs/>
+          <w:i/>
+          <w:iCs/>
+          <w:sz w:val="24"/>
+          <w:szCs w:val="24"/>
+        </w:rPr>
+      </w:pPr>
+      <w:bookmarkStart w:id="10" w:name="_Toc221725784"/>
+      <w:r>
+        <w:rPr>
+          <w:b/>
+          <w:bCs/>
+          <w:i/>
+          <w:iCs/>
+          <w:sz w:val="24"/>
+          <w:szCs w:val="24"/>
+        </w:rPr>
         <w:lastRenderedPageBreak/>
-        <w:t>Home Page:</w:t>
-      </w:r>
-    </w:p>
-    <w:p>
-      <w:pPr>
-        <w:pStyle w:val="ListParagraph"/>
-        <w:numPr>
-          <w:ilvl w:val="0"/>
-          <w:numId w:val="1"/>
-        </w:numPr>
-      </w:pPr>
-      <w:r>
-        <w:t>Dashboard:</w:t>
-      </w:r>
-    </w:p>
-    <w:p>
-      <w:pPr>
-        <w:pStyle w:val="ListParagraph"/>
-        <w:numPr>
-          <w:ilvl w:val="0"/>
-          <w:numId w:val="1"/>
-        </w:numPr>
-      </w:pPr>
-      <w:r>
-        <w:t>Taskbar:</w:t>
-      </w:r>
+        <w:t>Settings</w:t>
+      </w:r>
+      <w:r>
+        <w:rPr>
+          <w:b/>
+          <w:bCs/>
+          <w:i/>
+          <w:iCs/>
+          <w:sz w:val="24"/>
+          <w:szCs w:val="24"/>
+        </w:rPr>
+        <w:t xml:space="preserve"> Page</w:t>
+      </w:r>
+      <w:bookmarkEnd w:id="10"/>
+    </w:p>
+    <w:p>
+      <w:r>
+        <w:rPr>
+          <w:noProof/>
+        </w:rPr>
+        <w:drawing>
+          <wp:inline distT="0" distB="0" distL="0" distR="0" wp14:anchorId="2A75F4C8" wp14:editId="27685577">
+            <wp:extent cx="5731510" cy="3235960"/>
+            <wp:effectExtent l="0" t="0" r="0" b="2540"/>
+            <wp:docPr id="165966773" name="Picture 2" descr="A screen shot of a computer&#10;&#10;AI-generated content may be incorrect."/>
+            <wp:cNvGraphicFramePr>
+              <a:graphicFrameLocks xmlns:a="http://schemas.openxmlformats.org/drawingml/2006/main" noChangeAspect="1"/>
+            </wp:cNvGraphicFramePr>
+            <a:graphic xmlns:a="http://schemas.openxmlformats.org/drawingml/2006/main">
+              <a:graphicData uri="http://schemas.openxmlformats.org/drawingml/2006/picture">
+                <pic:pic xmlns:pic="http://schemas.openxmlformats.org/drawingml/2006/picture">
+                  <pic:nvPicPr>
+                    <pic:cNvPr id="165966773" name="Picture 2" descr="A screen shot of a computer&#10;&#10;AI-generated content may be incorrect."/>
+                    <pic:cNvPicPr/>
+                  </pic:nvPicPr>
+                  <pic:blipFill>
+                    <a:blip r:embed="rId9" cstate="print">
+                      <a:extLst>
+                        <a:ext uri="{28A0092B-C50C-407E-A947-70E740481C1C}">
+                          <a14:useLocalDpi xmlns:a14="http://schemas.microsoft.com/office/drawing/2010/main" val="0"/>
+                        </a:ext>
+                      </a:extLst>
+                    </a:blip>
+                    <a:stretch>
+                      <a:fillRect/>
+                    </a:stretch>
+                  </pic:blipFill>
+                  <pic:spPr>
+                    <a:xfrm>
+                      <a:off x="0" y="0"/>
+                      <a:ext cx="5731510" cy="3235960"/>
+                    </a:xfrm>
+                    <a:prstGeom prst="rect">
+                      <a:avLst/>
+                    </a:prstGeom>
+                  </pic:spPr>
+                </pic:pic>
+              </a:graphicData>
+            </a:graphic>
+          </wp:inline>
+        </w:drawing>
+      </w:r>
+    </w:p>
+    <w:p/>
+    <w:p/>
+    <w:p>
+      <w:pPr>
+        <w:pStyle w:val="Heading2"/>
+        <w:rPr>
+          <w:b/>
+          <w:bCs/>
+          <w:i/>
+          <w:iCs/>
+          <w:sz w:val="28"/>
+          <w:szCs w:val="28"/>
+        </w:rPr>
+      </w:pPr>
+      <w:bookmarkStart w:id="11" w:name="_Toc221725785"/>
+      <w:r>
+        <w:rPr>
+          <w:b/>
+          <w:bCs/>
+          <w:i/>
+          <w:iCs/>
+          <w:sz w:val="28"/>
+          <w:szCs w:val="28"/>
+        </w:rPr>
+        <w:t>Storyboards</w:t>
+      </w:r>
+      <w:bookmarkEnd w:id="11"/>
+    </w:p>
+    <w:p/>
+    <w:p/>
+    <w:p>
+      <w:pPr>
+        <w:pStyle w:val="Heading2"/>
+        <w:rPr>
+          <w:b/>
+          <w:bCs/>
+          <w:i/>
+          <w:iCs/>
+          <w:sz w:val="28"/>
+          <w:szCs w:val="28"/>
+        </w:rPr>
+      </w:pPr>
+      <w:bookmarkStart w:id="12" w:name="_Toc221725786"/>
+      <w:r>
+        <w:rPr>
+          <w:b/>
+          <w:bCs/>
+          <w:i/>
+          <w:iCs/>
+          <w:sz w:val="28"/>
+          <w:szCs w:val="28"/>
+        </w:rPr>
+        <w:t>Flowcharts</w:t>
+      </w:r>
+      <w:bookmarkEnd w:id="12"/>
+    </w:p>
+    <w:p>
+      <w:pPr>
+        <w:pStyle w:val="Heading3"/>
+        <w:rPr>
+          <w:b/>
+          <w:bCs/>
+          <w:i/>
+          <w:iCs/>
+          <w:sz w:val="24"/>
+          <w:szCs w:val="24"/>
+        </w:rPr>
+      </w:pPr>
+      <w:bookmarkStart w:id="13" w:name="_Toc221725787"/>
+      <w:r>
+        <w:rPr>
+          <w:b/>
+          <w:bCs/>
+          <w:i/>
+          <w:iCs/>
+          <w:sz w:val="24"/>
+          <w:szCs w:val="24"/>
+        </w:rPr>
+        <w:t>Home Page</w:t>
+      </w:r>
+      <w:bookmarkEnd w:id="13"/>
+    </w:p>
+    <w:p/>
+    <w:p>
+      <w:pPr>
+        <w:pStyle w:val="Heading3"/>
+        <w:rPr>
+          <w:b/>
+          <w:bCs/>
+          <w:i/>
+          <w:iCs/>
+          <w:sz w:val="24"/>
+          <w:szCs w:val="24"/>
+        </w:rPr>
+      </w:pPr>
+      <w:bookmarkStart w:id="14" w:name="_Toc221725788"/>
+      <w:r>
+        <w:rPr>
+          <w:b/>
+          <w:bCs/>
+          <w:i/>
+          <w:iCs/>
+          <w:sz w:val="24"/>
+          <w:szCs w:val="24"/>
+        </w:rPr>
+        <w:t>Dashboard</w:t>
+      </w:r>
+      <w:bookmarkEnd w:id="14"/>
+    </w:p>
+    <w:p/>
+    <w:p>
+      <w:pPr>
+        <w:pStyle w:val="Heading3"/>
+        <w:rPr>
+          <w:b/>
+          <w:bCs/>
+          <w:i/>
+          <w:iCs/>
+          <w:sz w:val="24"/>
+          <w:szCs w:val="24"/>
+        </w:rPr>
+      </w:pPr>
+      <w:bookmarkStart w:id="15" w:name="_Toc221725789"/>
+      <w:r>
+        <w:rPr>
+          <w:b/>
+          <w:bCs/>
+          <w:i/>
+          <w:iCs/>
+          <w:sz w:val="24"/>
+          <w:szCs w:val="24"/>
+        </w:rPr>
+        <w:t>Taskbar</w:t>
+      </w:r>
+      <w:bookmarkEnd w:id="15"/>
+    </w:p>
+    <w:p/>
+    <w:p>
+      <w:pPr>
+        <w:pStyle w:val="Heading3"/>
+        <w:rPr>
+          <w:b/>
+          <w:bCs/>
+          <w:i/>
+          <w:iCs/>
+          <w:sz w:val="24"/>
+          <w:szCs w:val="24"/>
+        </w:rPr>
+      </w:pPr>
+      <w:bookmarkStart w:id="16" w:name="_Toc221725790"/>
+      <w:r>
+        <w:rPr>
+          <w:b/>
+          <w:bCs/>
+          <w:i/>
+          <w:iCs/>
+          <w:sz w:val="24"/>
+          <w:szCs w:val="24"/>
+        </w:rPr>
+        <w:t>Settings Page</w:t>
+      </w:r>
+      <w:bookmarkEnd w:id="16"/>
     </w:p>
     <w:p/>
     <w:p>
@@ -1960,23 +3066,23 @@
           <w:bCs/>
           <w:i/>
           <w:iCs/>
-          <w:sz w:val="32"/>
-          <w:szCs w:val="32"/>
+          <w:sz w:val="36"/>
+          <w:szCs w:val="36"/>
         </w:rPr>
       </w:pPr>
-      <w:bookmarkStart w:id="6" w:name="_Toc220934576"/>
+      <w:bookmarkStart w:id="17" w:name="_Toc221725791"/>
       <w:r>
         <w:rPr>
           <w:b/>
           <w:bCs/>
           <w:i/>
           <w:iCs/>
-          <w:sz w:val="32"/>
-          <w:szCs w:val="32"/>
+          <w:sz w:val="36"/>
+          <w:szCs w:val="36"/>
         </w:rPr>
         <w:t>Methodology</w:t>
       </w:r>
-      <w:bookmarkEnd w:id="6"/>
+      <w:bookmarkEnd w:id="17"/>
     </w:p>
     <w:p>
       <w:pPr>
@@ -2011,9 +3117,10 @@
         </w:numPr>
       </w:pPr>
       <w:r>
+        <w:lastRenderedPageBreak/>
         <w:t>Had small experience working within these languages before – Used W3Schools to help with code (</w:t>
       </w:r>
-      <w:hyperlink r:id="rId8" w:history="1">
+      <w:hyperlink r:id="rId10" w:history="1">
         <w:r>
           <w:rPr>
             <w:rStyle w:val="Hyperlink"/>
@@ -2024,7 +3131,7 @@
       <w:r>
         <w:t xml:space="preserve">, </w:t>
       </w:r>
-      <w:hyperlink r:id="rId9" w:history="1">
+      <w:hyperlink r:id="rId11" w:history="1">
         <w:r>
           <w:rPr>
             <w:rStyle w:val="Hyperlink"/>
@@ -2035,7 +3142,7 @@
       <w:r>
         <w:t xml:space="preserve">, </w:t>
       </w:r>
-      <w:hyperlink r:id="rId10" w:history="1">
+      <w:hyperlink r:id="rId12" w:history="1">
         <w:r>
           <w:rPr>
             <w:rStyle w:val="Hyperlink"/>
@@ -2058,7 +3165,7 @@
       <w:r>
         <w:t>ChatGPT was used for debugging purposes and clarification of language (</w:t>
       </w:r>
-      <w:hyperlink r:id="rId11" w:history="1">
+      <w:hyperlink r:id="rId13" w:history="1">
         <w:r>
           <w:rPr>
             <w:rStyle w:val="Hyperlink"/>
@@ -2081,18 +3188,30 @@
       <w:r>
         <w:t>Used official Electron website and documents (</w:t>
       </w:r>
-      <w:hyperlink r:id="rId12" w:history="1">
+      <w:hyperlink r:id="rId14" w:history="1">
         <w:r>
           <w:rPr>
             <w:rStyle w:val="Hyperlink"/>
           </w:rPr>
-          <w:t>https://www.electronjs.org</w:t>
+          <w:t>https://</w:t>
+        </w:r>
+        <w:r>
+          <w:rPr>
+            <w:rStyle w:val="Hyperlink"/>
+          </w:rPr>
+          <w:t>w</w:t>
+        </w:r>
+        <w:r>
+          <w:rPr>
+            <w:rStyle w:val="Hyperlink"/>
+          </w:rPr>
+          <w:t>ww.electronjs.org</w:t>
         </w:r>
       </w:hyperlink>
       <w:r>
         <w:t xml:space="preserve">, </w:t>
       </w:r>
-      <w:hyperlink r:id="rId13" w:history="1">
+      <w:hyperlink r:id="rId15" w:history="1">
         <w:r>
           <w:rPr>
             <w:rStyle w:val="Hyperlink"/>
@@ -2115,7 +3234,7 @@
       <w:r>
         <w:t>Used Stack Overflow (</w:t>
       </w:r>
-      <w:hyperlink r:id="rId14" w:history="1">
+      <w:hyperlink r:id="rId16" w:history="1">
         <w:r>
           <w:rPr>
             <w:rStyle w:val="Hyperlink"/>
@@ -2127,6 +3246,29 @@
         <w:t>) to help with debugging and feature creation</w:t>
       </w:r>
     </w:p>
+    <w:p>
+      <w:pPr>
+        <w:pStyle w:val="ListParagraph"/>
+        <w:numPr>
+          <w:ilvl w:val="0"/>
+          <w:numId w:val="1"/>
+        </w:numPr>
+      </w:pPr>
+      <w:r>
+        <w:t>Used Firebase as the database to store user and quiz data (</w:t>
+      </w:r>
+      <w:hyperlink r:id="rId17" w:history="1">
+        <w:r>
+          <w:rPr>
+            <w:rStyle w:val="Hyperlink"/>
+          </w:rPr>
+          <w:t>https://firebase.google.com</w:t>
+        </w:r>
+      </w:hyperlink>
+      <w:r>
+        <w:t>)</w:t>
+      </w:r>
+    </w:p>
     <w:p/>
     <w:p>
       <w:pPr>
@@ -2137,23 +3279,23 @@
           <w:bCs/>
           <w:i/>
           <w:iCs/>
-          <w:sz w:val="32"/>
-          <w:szCs w:val="32"/>
+          <w:sz w:val="36"/>
+          <w:szCs w:val="36"/>
         </w:rPr>
       </w:pPr>
-      <w:bookmarkStart w:id="7" w:name="_Toc220934577"/>
+      <w:bookmarkStart w:id="18" w:name="_Toc221725792"/>
       <w:r>
         <w:rPr>
           <w:b/>
           <w:bCs/>
           <w:i/>
           <w:iCs/>
-          <w:sz w:val="32"/>
-          <w:szCs w:val="32"/>
+          <w:sz w:val="36"/>
+          <w:szCs w:val="36"/>
         </w:rPr>
         <w:t>Database</w:t>
       </w:r>
-      <w:bookmarkEnd w:id="7"/>
+      <w:bookmarkEnd w:id="18"/>
     </w:p>
     <w:p>
       <w:pPr>
@@ -2176,7 +3318,7 @@
         </w:numPr>
       </w:pPr>
       <w:r>
-        <w:t>Username, Password, Level, Experience Points, Customisation Settings</w:t>
+        <w:t>Will use Firebase as it allows for automatic hashing of passwords and can also enable Google OAUTH rather than having to make a specific account</w:t>
       </w:r>
     </w:p>
     <w:p>
@@ -2188,41 +3330,154 @@
         </w:numPr>
       </w:pPr>
       <w:r>
-        <w:t>Separate table for customisation with id’s that can link to user table</w:t>
-      </w:r>
-    </w:p>
-    <w:p>
-      <w:pPr>
-        <w:pStyle w:val="ListParagraph"/>
-        <w:numPr>
-          <w:ilvl w:val="0"/>
+        <w:t>The information that will be stored is:</w:t>
+      </w:r>
+    </w:p>
+    <w:p>
+      <w:pPr>
+        <w:pStyle w:val="ListParagraph"/>
+        <w:numPr>
+          <w:ilvl w:val="2"/>
           <w:numId w:val="1"/>
         </w:numPr>
       </w:pPr>
-      <w:r>
-        <w:t>Probably use a SQLite database but potentially use Firebase</w:t>
-      </w:r>
-    </w:p>
-    <w:p>
-      <w:pPr>
-        <w:pStyle w:val="ListParagraph"/>
-        <w:numPr>
-          <w:ilvl w:val="0"/>
+      <w:bookmarkStart w:id="19" w:name="OLE_LINK1"/>
+      <w:r>
+        <w:t>Username / User ID</w:t>
+      </w:r>
+    </w:p>
+    <w:p>
+      <w:pPr>
+        <w:pStyle w:val="ListParagraph"/>
+        <w:numPr>
+          <w:ilvl w:val="2"/>
           <w:numId w:val="1"/>
         </w:numPr>
       </w:pPr>
       <w:r>
-        <w:t>Passwords need to be encrypted (use hash)</w:t>
-      </w:r>
-    </w:p>
-    <w:p>
-      <w:pPr>
-        <w:pStyle w:val="ListParagraph"/>
-        <w:numPr>
-          <w:ilvl w:val="0"/>
+        <w:t>XP amount</w:t>
+      </w:r>
+    </w:p>
+    <w:p>
+      <w:pPr>
+        <w:pStyle w:val="ListParagraph"/>
+        <w:numPr>
+          <w:ilvl w:val="2"/>
           <w:numId w:val="1"/>
         </w:numPr>
       </w:pPr>
+      <w:r>
+        <w:t>XP history (to display recent changes on dashboard)</w:t>
+      </w:r>
+    </w:p>
+    <w:p>
+      <w:pPr>
+        <w:pStyle w:val="ListParagraph"/>
+        <w:numPr>
+          <w:ilvl w:val="2"/>
+          <w:numId w:val="1"/>
+        </w:numPr>
+      </w:pPr>
+      <w:r>
+        <w:t>Level</w:t>
+      </w:r>
+    </w:p>
+    <w:p>
+      <w:pPr>
+        <w:pStyle w:val="ListParagraph"/>
+        <w:numPr>
+          <w:ilvl w:val="2"/>
+          <w:numId w:val="1"/>
+        </w:numPr>
+      </w:pPr>
+      <w:r>
+        <w:t>Safe day streak</w:t>
+      </w:r>
+    </w:p>
+    <w:p>
+      <w:pPr>
+        <w:pStyle w:val="ListParagraph"/>
+        <w:numPr>
+          <w:ilvl w:val="2"/>
+          <w:numId w:val="1"/>
+        </w:numPr>
+      </w:pPr>
+      <w:r>
+        <w:t>Number of sites blocked</w:t>
+      </w:r>
+    </w:p>
+    <w:p>
+      <w:pPr>
+        <w:pStyle w:val="ListParagraph"/>
+        <w:numPr>
+          <w:ilvl w:val="2"/>
+          <w:numId w:val="1"/>
+        </w:numPr>
+      </w:pPr>
+      <w:r>
+        <w:t>Number of downloads blocked</w:t>
+      </w:r>
+    </w:p>
+    <w:p>
+      <w:pPr>
+        <w:pStyle w:val="ListParagraph"/>
+        <w:numPr>
+          <w:ilvl w:val="2"/>
+          <w:numId w:val="1"/>
+        </w:numPr>
+      </w:pPr>
+      <w:r>
+        <w:t>Number of warnings ignored</w:t>
+      </w:r>
+    </w:p>
+    <w:p>
+      <w:pPr>
+        <w:pStyle w:val="ListParagraph"/>
+        <w:numPr>
+          <w:ilvl w:val="2"/>
+          <w:numId w:val="1"/>
+        </w:numPr>
+      </w:pPr>
+      <w:r>
+        <w:t>Number of cookies deleted</w:t>
+      </w:r>
+    </w:p>
+    <w:p>
+      <w:pPr>
+        <w:pStyle w:val="ListParagraph"/>
+        <w:numPr>
+          <w:ilvl w:val="2"/>
+          <w:numId w:val="1"/>
+        </w:numPr>
+      </w:pPr>
+      <w:r>
+        <w:t>User’s settings (appearance / is search history enabled / are cookies set to clear etc.)</w:t>
+      </w:r>
+    </w:p>
+    <w:p>
+      <w:pPr>
+        <w:pStyle w:val="ListParagraph"/>
+        <w:numPr>
+          <w:ilvl w:val="2"/>
+          <w:numId w:val="1"/>
+        </w:numPr>
+      </w:pPr>
+      <w:r>
+        <w:t>Quiz questions + answers (daily / weekly)</w:t>
+      </w:r>
+    </w:p>
+    <w:p>
+      <w:pPr>
+        <w:pStyle w:val="ListParagraph"/>
+        <w:numPr>
+          <w:ilvl w:val="2"/>
+          <w:numId w:val="1"/>
+        </w:numPr>
+      </w:pPr>
+      <w:r>
+        <w:t>Challenges</w:t>
+      </w:r>
+      <w:bookmarkEnd w:id="19"/>
     </w:p>
     <w:sectPr>
       <w:pgSz w:w="11906" w:h="16838"/>
@@ -2237,16 +3492,16 @@
 <file path=word/numbering.xml><?xml version="1.0" encoding="utf-8"?>
 <w:numbering xmlns:wpc="http://schemas.microsoft.com/office/word/2010/wordprocessingCanvas" xmlns:cx="http://schemas.microsoft.com/office/drawing/2014/chartex" xmlns:cx1="http://schemas.microsoft.com/office/drawing/2015/9/8/chartex" xmlns:cx2="http://schemas.microsoft.com/office/drawing/2015/10/21/chartex" xmlns:cx3="http://schemas.microsoft.com/office/drawing/2016/5/9/chartex" xmlns:cx4="http://schemas.microsoft.com/office/drawing/2016/5/10/chartex" xmlns:cx5="http://schemas.microsoft.com/office/drawing/2016/5/11/chartex" xmlns:cx6="http://schemas.microsoft.com/office/drawing/2016/5/12/chartex" xmlns:cx7="http://schemas.microsoft.com/office/drawing/2016/5/13/chartex" xmlns:cx8="http://schemas.microsoft.com/office/drawing/2016/5/14/chartex" xmlns:mc="http://schemas.openxmlformats.org/markup-compatibility/2006" xmlns:aink="http://schemas.microsoft.com/office/drawing/2016/ink" xmlns:am3d="http://schemas.microsoft.com/office/drawing/2017/model3d" xmlns:o="urn:schemas-microsoft-com:office:office" xmlns:oel="http://schemas.microsoft.com/office/2019/extlst" xmlns:r="http://schemas.openxmlformats.org/officeDocument/2006/relationships" xmlns:m="http://schemas.openxmlformats.org/officeDocument/2006/math" xmlns:v="urn:schemas-microsoft-com:vml" xmlns:wp14="http://schemas.microsoft.com/office/word/2010/wordprocessingDrawing" xmlns:wp="http://schemas.openxmlformats.org/drawingml/2006/wordprocessingDrawing" xmlns:w10="urn:schemas-microsoft-com:office:word" xmlns:w="http://schemas.openxmlformats.org/wordprocessingml/2006/main" xmlns:w14="http://schemas.microsoft.com/office/word/2010/wordml" xmlns:w15="http://schemas.microsoft.com/office/word/2012/wordml" xmlns:w16cex="http://schemas.microsoft.com/office/word/2018/wordml/cex" xmlns:w16cid="http://schemas.microsoft.com/office/word/2016/wordml/cid" xmlns:w16="http://schemas.microsoft.com/office/word/2018/wordml" xmlns:w16du="http://schemas.microsoft.com/office/word/2023/wordml/word16du" xmlns:w16sdtdh="http://schemas.microsoft.com/office/word/2020/wordml/sdtdatahash" xmlns:w16sdtfl="http://schemas.microsoft.com/office/word/2024/wordml/sdtformatlock" xmlns:w16se="http://schemas.microsoft.com/office/word/2015/wordml/symex" xmlns:wpg="http://schemas.microsoft.com/office/word/2010/wordprocessingGroup" xmlns:wpi="http://schemas.microsoft.com/office/word/2010/wordprocessingInk" xmlns:wne="http://schemas.microsoft.com/office/word/2006/wordml" xmlns:wps="http://schemas.microsoft.com/office/word/2010/wordprocessingShape" mc:Ignorable="w14 w15 w16se w16cid w16 w16cex w16sdtdh w16sdtfl w16du wp14">
   <w:abstractNum w:abstractNumId="0" w15:restartNumberingAfterBreak="0">
-    <w:nsid w:val="39F830E9"/>
+    <w:nsid w:val="22EF6F06"/>
     <w:multiLevelType w:val="hybridMultilevel"/>
-    <w:tmpl w:val="763C7462"/>
-    <w:lvl w:ilvl="0" w:tplc="229E717E">
+    <w:tmpl w:val="4F88ACF2"/>
+    <w:lvl w:ilvl="0" w:tplc="0809000F">
       <w:start w:val="1"/>
       <w:numFmt w:val="decimal"/>
       <w:lvlText w:val="%1."/>
       <w:lvlJc w:val="left"/>
       <w:pPr>
-        <w:ind w:left="1800" w:hanging="360"/>
+        <w:ind w:left="1080" w:hanging="360"/>
       </w:pPr>
       <w:rPr>
         <w:rFonts w:hint="default"/>
@@ -2258,7 +3513,7 @@
       <w:lvlText w:val="%2."/>
       <w:lvlJc w:val="left"/>
       <w:pPr>
-        <w:ind w:left="2520" w:hanging="360"/>
+        <w:ind w:left="1800" w:hanging="360"/>
       </w:pPr>
     </w:lvl>
     <w:lvl w:ilvl="2" w:tplc="0809001B" w:tentative="1">
@@ -2267,7 +3522,7 @@
       <w:lvlText w:val="%3."/>
       <w:lvlJc w:val="right"/>
       <w:pPr>
-        <w:ind w:left="3240" w:hanging="180"/>
+        <w:ind w:left="2520" w:hanging="180"/>
       </w:pPr>
     </w:lvl>
     <w:lvl w:ilvl="3" w:tplc="0809000F" w:tentative="1">
@@ -2276,7 +3531,7 @@
       <w:lvlText w:val="%4."/>
       <w:lvlJc w:val="left"/>
       <w:pPr>
-        <w:ind w:left="3960" w:hanging="360"/>
+        <w:ind w:left="3240" w:hanging="360"/>
       </w:pPr>
     </w:lvl>
     <w:lvl w:ilvl="4" w:tplc="08090019" w:tentative="1">
@@ -2285,7 +3540,7 @@
       <w:lvlText w:val="%5."/>
       <w:lvlJc w:val="left"/>
       <w:pPr>
-        <w:ind w:left="4680" w:hanging="360"/>
+        <w:ind w:left="3960" w:hanging="360"/>
       </w:pPr>
     </w:lvl>
     <w:lvl w:ilvl="5" w:tplc="0809001B" w:tentative="1">
@@ -2294,7 +3549,7 @@
       <w:lvlText w:val="%6."/>
       <w:lvlJc w:val="right"/>
       <w:pPr>
-        <w:ind w:left="5400" w:hanging="180"/>
+        <w:ind w:left="4680" w:hanging="180"/>
       </w:pPr>
     </w:lvl>
     <w:lvl w:ilvl="6" w:tplc="0809000F" w:tentative="1">
@@ -2303,7 +3558,7 @@
       <w:lvlText w:val="%7."/>
       <w:lvlJc w:val="left"/>
       <w:pPr>
-        <w:ind w:left="6120" w:hanging="360"/>
+        <w:ind w:left="5400" w:hanging="360"/>
       </w:pPr>
     </w:lvl>
     <w:lvl w:ilvl="7" w:tplc="08090019" w:tentative="1">
@@ -2312,7 +3567,7 @@
       <w:lvlText w:val="%8."/>
       <w:lvlJc w:val="left"/>
       <w:pPr>
-        <w:ind w:left="6840" w:hanging="360"/>
+        <w:ind w:left="6120" w:hanging="360"/>
       </w:pPr>
     </w:lvl>
     <w:lvl w:ilvl="8" w:tplc="0809001B" w:tentative="1">
@@ -2321,11 +3576,278 @@
       <w:lvlText w:val="%9."/>
       <w:lvlJc w:val="right"/>
       <w:pPr>
-        <w:ind w:left="7560" w:hanging="180"/>
+        <w:ind w:left="6840" w:hanging="180"/>
       </w:pPr>
     </w:lvl>
   </w:abstractNum>
   <w:abstractNum w:abstractNumId="1" w15:restartNumberingAfterBreak="0">
+    <w:nsid w:val="33575069"/>
+    <w:multiLevelType w:val="hybridMultilevel"/>
+    <w:tmpl w:val="9A1A7006"/>
+    <w:lvl w:ilvl="0" w:tplc="0809000F">
+      <w:start w:val="1"/>
+      <w:numFmt w:val="decimal"/>
+      <w:lvlText w:val="%1."/>
+      <w:lvlJc w:val="left"/>
+      <w:pPr>
+        <w:ind w:left="1080" w:hanging="360"/>
+      </w:pPr>
+      <w:rPr>
+        <w:rFonts w:hint="default"/>
+      </w:rPr>
+    </w:lvl>
+    <w:lvl w:ilvl="1" w:tplc="08090019" w:tentative="1">
+      <w:start w:val="1"/>
+      <w:numFmt w:val="lowerLetter"/>
+      <w:lvlText w:val="%2."/>
+      <w:lvlJc w:val="left"/>
+      <w:pPr>
+        <w:ind w:left="1800" w:hanging="360"/>
+      </w:pPr>
+    </w:lvl>
+    <w:lvl w:ilvl="2" w:tplc="0809001B" w:tentative="1">
+      <w:start w:val="1"/>
+      <w:numFmt w:val="lowerRoman"/>
+      <w:lvlText w:val="%3."/>
+      <w:lvlJc w:val="right"/>
+      <w:pPr>
+        <w:ind w:left="2520" w:hanging="180"/>
+      </w:pPr>
+    </w:lvl>
+    <w:lvl w:ilvl="3" w:tplc="0809000F" w:tentative="1">
+      <w:start w:val="1"/>
+      <w:numFmt w:val="decimal"/>
+      <w:lvlText w:val="%4."/>
+      <w:lvlJc w:val="left"/>
+      <w:pPr>
+        <w:ind w:left="3240" w:hanging="360"/>
+      </w:pPr>
+    </w:lvl>
+    <w:lvl w:ilvl="4" w:tplc="08090019" w:tentative="1">
+      <w:start w:val="1"/>
+      <w:numFmt w:val="lowerLetter"/>
+      <w:lvlText w:val="%5."/>
+      <w:lvlJc w:val="left"/>
+      <w:pPr>
+        <w:ind w:left="3960" w:hanging="360"/>
+      </w:pPr>
+    </w:lvl>
+    <w:lvl w:ilvl="5" w:tplc="0809001B" w:tentative="1">
+      <w:start w:val="1"/>
+      <w:numFmt w:val="lowerRoman"/>
+      <w:lvlText w:val="%6."/>
+      <w:lvlJc w:val="right"/>
+      <w:pPr>
+        <w:ind w:left="4680" w:hanging="180"/>
+      </w:pPr>
+    </w:lvl>
+    <w:lvl w:ilvl="6" w:tplc="0809000F" w:tentative="1">
+      <w:start w:val="1"/>
+      <w:numFmt w:val="decimal"/>
+      <w:lvlText w:val="%7."/>
+      <w:lvlJc w:val="left"/>
+      <w:pPr>
+        <w:ind w:left="5400" w:hanging="360"/>
+      </w:pPr>
+    </w:lvl>
+    <w:lvl w:ilvl="7" w:tplc="08090019" w:tentative="1">
+      <w:start w:val="1"/>
+      <w:numFmt w:val="lowerLetter"/>
+      <w:lvlText w:val="%8."/>
+      <w:lvlJc w:val="left"/>
+      <w:pPr>
+        <w:ind w:left="6120" w:hanging="360"/>
+      </w:pPr>
+    </w:lvl>
+    <w:lvl w:ilvl="8" w:tplc="0809001B" w:tentative="1">
+      <w:start w:val="1"/>
+      <w:numFmt w:val="lowerRoman"/>
+      <w:lvlText w:val="%9."/>
+      <w:lvlJc w:val="right"/>
+      <w:pPr>
+        <w:ind w:left="6840" w:hanging="180"/>
+      </w:pPr>
+    </w:lvl>
+  </w:abstractNum>
+  <w:abstractNum w:abstractNumId="2" w15:restartNumberingAfterBreak="0">
+    <w:nsid w:val="349856B2"/>
+    <w:multiLevelType w:val="hybridMultilevel"/>
+    <w:tmpl w:val="FCAABF2C"/>
+    <w:lvl w:ilvl="0" w:tplc="0809000F">
+      <w:start w:val="1"/>
+      <w:numFmt w:val="decimal"/>
+      <w:lvlText w:val="%1."/>
+      <w:lvlJc w:val="left"/>
+      <w:pPr>
+        <w:ind w:left="1080" w:hanging="360"/>
+      </w:pPr>
+      <w:rPr>
+        <w:rFonts w:hint="default"/>
+      </w:rPr>
+    </w:lvl>
+    <w:lvl w:ilvl="1" w:tplc="08090019" w:tentative="1">
+      <w:start w:val="1"/>
+      <w:numFmt w:val="lowerLetter"/>
+      <w:lvlText w:val="%2."/>
+      <w:lvlJc w:val="left"/>
+      <w:pPr>
+        <w:ind w:left="1800" w:hanging="360"/>
+      </w:pPr>
+    </w:lvl>
+    <w:lvl w:ilvl="2" w:tplc="0809001B" w:tentative="1">
+      <w:start w:val="1"/>
+      <w:numFmt w:val="lowerRoman"/>
+      <w:lvlText w:val="%3."/>
+      <w:lvlJc w:val="right"/>
+      <w:pPr>
+        <w:ind w:left="2520" w:hanging="180"/>
+      </w:pPr>
+    </w:lvl>
+    <w:lvl w:ilvl="3" w:tplc="0809000F" w:tentative="1">
+      <w:start w:val="1"/>
+      <w:numFmt w:val="decimal"/>
+      <w:lvlText w:val="%4."/>
+      <w:lvlJc w:val="left"/>
+      <w:pPr>
+        <w:ind w:left="3240" w:hanging="360"/>
+      </w:pPr>
+    </w:lvl>
+    <w:lvl w:ilvl="4" w:tplc="08090019" w:tentative="1">
+      <w:start w:val="1"/>
+      <w:numFmt w:val="lowerLetter"/>
+      <w:lvlText w:val="%5."/>
+      <w:lvlJc w:val="left"/>
+      <w:pPr>
+        <w:ind w:left="3960" w:hanging="360"/>
+      </w:pPr>
+    </w:lvl>
+    <w:lvl w:ilvl="5" w:tplc="0809001B" w:tentative="1">
+      <w:start w:val="1"/>
+      <w:numFmt w:val="lowerRoman"/>
+      <w:lvlText w:val="%6."/>
+      <w:lvlJc w:val="right"/>
+      <w:pPr>
+        <w:ind w:left="4680" w:hanging="180"/>
+      </w:pPr>
+    </w:lvl>
+    <w:lvl w:ilvl="6" w:tplc="0809000F" w:tentative="1">
+      <w:start w:val="1"/>
+      <w:numFmt w:val="decimal"/>
+      <w:lvlText w:val="%7."/>
+      <w:lvlJc w:val="left"/>
+      <w:pPr>
+        <w:ind w:left="5400" w:hanging="360"/>
+      </w:pPr>
+    </w:lvl>
+    <w:lvl w:ilvl="7" w:tplc="08090019" w:tentative="1">
+      <w:start w:val="1"/>
+      <w:numFmt w:val="lowerLetter"/>
+      <w:lvlText w:val="%8."/>
+      <w:lvlJc w:val="left"/>
+      <w:pPr>
+        <w:ind w:left="6120" w:hanging="360"/>
+      </w:pPr>
+    </w:lvl>
+    <w:lvl w:ilvl="8" w:tplc="0809001B" w:tentative="1">
+      <w:start w:val="1"/>
+      <w:numFmt w:val="lowerRoman"/>
+      <w:lvlText w:val="%9."/>
+      <w:lvlJc w:val="right"/>
+      <w:pPr>
+        <w:ind w:left="6840" w:hanging="180"/>
+      </w:pPr>
+    </w:lvl>
+  </w:abstractNum>
+  <w:abstractNum w:abstractNumId="3" w15:restartNumberingAfterBreak="0">
+    <w:nsid w:val="39F830E9"/>
+    <w:multiLevelType w:val="hybridMultilevel"/>
+    <w:tmpl w:val="A8D8134C"/>
+    <w:lvl w:ilvl="0" w:tplc="A6D026F2">
+      <w:start w:val="1"/>
+      <w:numFmt w:val="decimal"/>
+      <w:lvlText w:val="%1."/>
+      <w:lvlJc w:val="left"/>
+      <w:pPr>
+        <w:ind w:left="1800" w:hanging="360"/>
+      </w:pPr>
+      <w:rPr>
+        <w:rFonts w:asciiTheme="minorHAnsi" w:eastAsiaTheme="minorHAnsi" w:hAnsiTheme="minorHAnsi" w:cstheme="minorBidi"/>
+      </w:rPr>
+    </w:lvl>
+    <w:lvl w:ilvl="1" w:tplc="08090019" w:tentative="1">
+      <w:start w:val="1"/>
+      <w:numFmt w:val="lowerLetter"/>
+      <w:lvlText w:val="%2."/>
+      <w:lvlJc w:val="left"/>
+      <w:pPr>
+        <w:ind w:left="2520" w:hanging="360"/>
+      </w:pPr>
+    </w:lvl>
+    <w:lvl w:ilvl="2" w:tplc="0809001B" w:tentative="1">
+      <w:start w:val="1"/>
+      <w:numFmt w:val="lowerRoman"/>
+      <w:lvlText w:val="%3."/>
+      <w:lvlJc w:val="right"/>
+      <w:pPr>
+        <w:ind w:left="3240" w:hanging="180"/>
+      </w:pPr>
+    </w:lvl>
+    <w:lvl w:ilvl="3" w:tplc="0809000F" w:tentative="1">
+      <w:start w:val="1"/>
+      <w:numFmt w:val="decimal"/>
+      <w:lvlText w:val="%4."/>
+      <w:lvlJc w:val="left"/>
+      <w:pPr>
+        <w:ind w:left="3960" w:hanging="360"/>
+      </w:pPr>
+    </w:lvl>
+    <w:lvl w:ilvl="4" w:tplc="08090019" w:tentative="1">
+      <w:start w:val="1"/>
+      <w:numFmt w:val="lowerLetter"/>
+      <w:lvlText w:val="%5."/>
+      <w:lvlJc w:val="left"/>
+      <w:pPr>
+        <w:ind w:left="4680" w:hanging="360"/>
+      </w:pPr>
+    </w:lvl>
+    <w:lvl w:ilvl="5" w:tplc="0809001B" w:tentative="1">
+      <w:start w:val="1"/>
+      <w:numFmt w:val="lowerRoman"/>
+      <w:lvlText w:val="%6."/>
+      <w:lvlJc w:val="right"/>
+      <w:pPr>
+        <w:ind w:left="5400" w:hanging="180"/>
+      </w:pPr>
+    </w:lvl>
+    <w:lvl w:ilvl="6" w:tplc="0809000F" w:tentative="1">
+      <w:start w:val="1"/>
+      <w:numFmt w:val="decimal"/>
+      <w:lvlText w:val="%7."/>
+      <w:lvlJc w:val="left"/>
+      <w:pPr>
+        <w:ind w:left="6120" w:hanging="360"/>
+      </w:pPr>
+    </w:lvl>
+    <w:lvl w:ilvl="7" w:tplc="08090019" w:tentative="1">
+      <w:start w:val="1"/>
+      <w:numFmt w:val="lowerLetter"/>
+      <w:lvlText w:val="%8."/>
+      <w:lvlJc w:val="left"/>
+      <w:pPr>
+        <w:ind w:left="6840" w:hanging="360"/>
+      </w:pPr>
+    </w:lvl>
+    <w:lvl w:ilvl="8" w:tplc="0809001B" w:tentative="1">
+      <w:start w:val="1"/>
+      <w:numFmt w:val="lowerRoman"/>
+      <w:lvlText w:val="%9."/>
+      <w:lvlJc w:val="right"/>
+      <w:pPr>
+        <w:ind w:left="7560" w:hanging="180"/>
+      </w:pPr>
+    </w:lvl>
+  </w:abstractNum>
+  <w:abstractNum w:abstractNumId="4" w15:restartNumberingAfterBreak="0">
     <w:nsid w:val="45D661E7"/>
     <w:multiLevelType w:val="hybridMultilevel"/>
     <w:tmpl w:val="6D863CA4"/>
@@ -2414,7 +3936,7 @@
       </w:pPr>
     </w:lvl>
   </w:abstractNum>
-  <w:abstractNum w:abstractNumId="2" w15:restartNumberingAfterBreak="0">
+  <w:abstractNum w:abstractNumId="5" w15:restartNumberingAfterBreak="0">
     <w:nsid w:val="4EA72E76"/>
     <w:multiLevelType w:val="hybridMultilevel"/>
     <w:tmpl w:val="4FDE4972"/>
@@ -2429,7 +3951,7 @@
         <w:rFonts w:ascii="Aptos" w:eastAsiaTheme="minorHAnsi" w:hAnsi="Aptos" w:cstheme="minorBidi" w:hint="default"/>
       </w:rPr>
     </w:lvl>
-    <w:lvl w:ilvl="1" w:tplc="08090003" w:tentative="1">
+    <w:lvl w:ilvl="1" w:tplc="08090003">
       <w:start w:val="1"/>
       <w:numFmt w:val="bullet"/>
       <w:lvlText w:val="o"/>
@@ -2441,7 +3963,7 @@
         <w:rFonts w:ascii="Courier New" w:hAnsi="Courier New" w:cs="Courier New" w:hint="default"/>
       </w:rPr>
     </w:lvl>
-    <w:lvl w:ilvl="2" w:tplc="08090005" w:tentative="1">
+    <w:lvl w:ilvl="2" w:tplc="08090005">
       <w:start w:val="1"/>
       <w:numFmt w:val="bullet"/>
       <w:lvlText w:val=""/>
@@ -2526,7 +4048,7 @@
       </w:rPr>
     </w:lvl>
   </w:abstractNum>
-  <w:abstractNum w:abstractNumId="3" w15:restartNumberingAfterBreak="0">
+  <w:abstractNum w:abstractNumId="6" w15:restartNumberingAfterBreak="0">
     <w:nsid w:val="56FF33BE"/>
     <w:multiLevelType w:val="hybridMultilevel"/>
     <w:tmpl w:val="C6868EAA"/>
@@ -2638,17 +4160,118 @@
       </w:rPr>
     </w:lvl>
   </w:abstractNum>
+  <w:abstractNum w:abstractNumId="7" w15:restartNumberingAfterBreak="0">
+    <w:nsid w:val="69301710"/>
+    <w:multiLevelType w:val="hybridMultilevel"/>
+    <w:tmpl w:val="540E1DAA"/>
+    <w:lvl w:ilvl="0" w:tplc="9A10F95E">
+      <w:start w:val="1"/>
+      <w:numFmt w:val="decimal"/>
+      <w:lvlText w:val="%1."/>
+      <w:lvlJc w:val="left"/>
+      <w:pPr>
+        <w:ind w:left="1800" w:hanging="360"/>
+      </w:pPr>
+      <w:rPr>
+        <w:rFonts w:hint="default"/>
+      </w:rPr>
+    </w:lvl>
+    <w:lvl w:ilvl="1" w:tplc="08090019" w:tentative="1">
+      <w:start w:val="1"/>
+      <w:numFmt w:val="lowerLetter"/>
+      <w:lvlText w:val="%2."/>
+      <w:lvlJc w:val="left"/>
+      <w:pPr>
+        <w:ind w:left="2520" w:hanging="360"/>
+      </w:pPr>
+    </w:lvl>
+    <w:lvl w:ilvl="2" w:tplc="0809001B" w:tentative="1">
+      <w:start w:val="1"/>
+      <w:numFmt w:val="lowerRoman"/>
+      <w:lvlText w:val="%3."/>
+      <w:lvlJc w:val="right"/>
+      <w:pPr>
+        <w:ind w:left="3240" w:hanging="180"/>
+      </w:pPr>
+    </w:lvl>
+    <w:lvl w:ilvl="3" w:tplc="0809000F" w:tentative="1">
+      <w:start w:val="1"/>
+      <w:numFmt w:val="decimal"/>
+      <w:lvlText w:val="%4."/>
+      <w:lvlJc w:val="left"/>
+      <w:pPr>
+        <w:ind w:left="3960" w:hanging="360"/>
+      </w:pPr>
+    </w:lvl>
+    <w:lvl w:ilvl="4" w:tplc="08090019" w:tentative="1">
+      <w:start w:val="1"/>
+      <w:numFmt w:val="lowerLetter"/>
+      <w:lvlText w:val="%5."/>
+      <w:lvlJc w:val="left"/>
+      <w:pPr>
+        <w:ind w:left="4680" w:hanging="360"/>
+      </w:pPr>
+    </w:lvl>
+    <w:lvl w:ilvl="5" w:tplc="0809001B" w:tentative="1">
+      <w:start w:val="1"/>
+      <w:numFmt w:val="lowerRoman"/>
+      <w:lvlText w:val="%6."/>
+      <w:lvlJc w:val="right"/>
+      <w:pPr>
+        <w:ind w:left="5400" w:hanging="180"/>
+      </w:pPr>
+    </w:lvl>
+    <w:lvl w:ilvl="6" w:tplc="0809000F" w:tentative="1">
+      <w:start w:val="1"/>
+      <w:numFmt w:val="decimal"/>
+      <w:lvlText w:val="%7."/>
+      <w:lvlJc w:val="left"/>
+      <w:pPr>
+        <w:ind w:left="6120" w:hanging="360"/>
+      </w:pPr>
+    </w:lvl>
+    <w:lvl w:ilvl="7" w:tplc="08090019" w:tentative="1">
+      <w:start w:val="1"/>
+      <w:numFmt w:val="lowerLetter"/>
+      <w:lvlText w:val="%8."/>
+      <w:lvlJc w:val="left"/>
+      <w:pPr>
+        <w:ind w:left="6840" w:hanging="360"/>
+      </w:pPr>
+    </w:lvl>
+    <w:lvl w:ilvl="8" w:tplc="0809001B" w:tentative="1">
+      <w:start w:val="1"/>
+      <w:numFmt w:val="lowerRoman"/>
+      <w:lvlText w:val="%9."/>
+      <w:lvlJc w:val="right"/>
+      <w:pPr>
+        <w:ind w:left="7560" w:hanging="180"/>
+      </w:pPr>
+    </w:lvl>
+  </w:abstractNum>
   <w:num w:numId="1" w16cid:durableId="1551843456">
+    <w:abstractNumId w:val="5"/>
+  </w:num>
+  <w:num w:numId="2" w16cid:durableId="2023701924">
+    <w:abstractNumId w:val="6"/>
+  </w:num>
+  <w:num w:numId="3" w16cid:durableId="1129858813">
+    <w:abstractNumId w:val="3"/>
+  </w:num>
+  <w:num w:numId="4" w16cid:durableId="242762500">
+    <w:abstractNumId w:val="4"/>
+  </w:num>
+  <w:num w:numId="5" w16cid:durableId="2123526993">
+    <w:abstractNumId w:val="7"/>
+  </w:num>
+  <w:num w:numId="6" w16cid:durableId="1367753533">
+    <w:abstractNumId w:val="1"/>
+  </w:num>
+  <w:num w:numId="7" w16cid:durableId="809903369">
     <w:abstractNumId w:val="2"/>
   </w:num>
-  <w:num w:numId="2" w16cid:durableId="2023701924">
-    <w:abstractNumId w:val="3"/>
-  </w:num>
-  <w:num w:numId="3" w16cid:durableId="1129858813">
+  <w:num w:numId="8" w16cid:durableId="466627120">
     <w:abstractNumId w:val="0"/>
-  </w:num>
-  <w:num w:numId="4" w16cid:durableId="242762500">
-    <w:abstractNumId w:val="1"/>
   </w:num>
 </w:numbering>
 </file>
@@ -3081,7 +4704,6 @@
     <w:next w:val="Normal"/>
     <w:link w:val="Heading2Char"/>
     <w:uiPriority w:val="9"/>
-    <w:semiHidden/>
     <w:unhideWhenUsed/>
     <w:qFormat/>
     <w:rsid w:val="00E87FD8"/>
@@ -3104,7 +4726,6 @@
     <w:next w:val="Normal"/>
     <w:link w:val="Heading3Char"/>
     <w:uiPriority w:val="9"/>
-    <w:semiHidden/>
     <w:unhideWhenUsed/>
     <w:qFormat/>
     <w:rsid w:val="00E87FD8"/>
@@ -3298,7 +4919,6 @@
     <w:basedOn w:val="DefaultParagraphFont"/>
     <w:link w:val="Heading2"/>
     <w:uiPriority w:val="9"/>
-    <w:semiHidden/>
     <w:rsid w:val="00E87FD8"/>
     <w:rPr>
       <w:rFonts w:asciiTheme="majorHAnsi" w:eastAsiaTheme="majorEastAsia" w:hAnsiTheme="majorHAnsi" w:cstheme="majorBidi"/>
@@ -3312,7 +4932,6 @@
     <w:basedOn w:val="DefaultParagraphFont"/>
     <w:link w:val="Heading3"/>
     <w:uiPriority w:val="9"/>
-    <w:semiHidden/>
     <w:rsid w:val="00E87FD8"/>
     <w:rPr>
       <w:rFonts w:eastAsiaTheme="majorEastAsia" w:cstheme="majorBidi"/>
@@ -3639,7 +5258,6 @@
     <w:next w:val="Normal"/>
     <w:autoRedefine/>
     <w:uiPriority w:val="39"/>
-    <w:semiHidden/>
     <w:unhideWhenUsed/>
     <w:rsid w:val="00673B44"/>
     <w:pPr>
@@ -3659,7 +5277,6 @@
     <w:next w:val="Normal"/>
     <w:autoRedefine/>
     <w:uiPriority w:val="39"/>
-    <w:semiHidden/>
     <w:unhideWhenUsed/>
     <w:rsid w:val="00673B44"/>
     <w:pPr>
@@ -3777,6 +5394,18 @@
     <w:rPr>
       <w:sz w:val="20"/>
       <w:szCs w:val="20"/>
+    </w:rPr>
+  </w:style>
+  <w:style w:type="character" w:styleId="FollowedHyperlink">
+    <w:name w:val="FollowedHyperlink"/>
+    <w:basedOn w:val="DefaultParagraphFont"/>
+    <w:uiPriority w:val="99"/>
+    <w:semiHidden/>
+    <w:unhideWhenUsed/>
+    <w:rsid w:val="0025279B"/>
+    <w:rPr>
+      <w:color w:val="96607D" w:themeColor="followedHyperlink"/>
+      <w:u w:val="single"/>
     </w:rPr>
   </w:style>
 </w:styles>

</xml_diff>